<commit_message>
Agregados CU y modificado DCU
</commit_message>
<xml_diff>
--- a/CASOS DE USO.docx
+++ b/CASOS DE USO.docx
@@ -2,11 +2,6 @@
 <file path=word/document.xml><?xml version="1.0" encoding="utf-8"?>
 <w:document xmlns:wpc="http://schemas.microsoft.com/office/word/2010/wordprocessingCanvas" xmlns:cx="http://schemas.microsoft.com/office/drawing/2014/chartex" xmlns:cx1="http://schemas.microsoft.com/office/drawing/2015/9/8/chartex" xmlns:cx2="http://schemas.microsoft.com/office/drawing/2015/10/21/chartex" xmlns:cx3="http://schemas.microsoft.com/office/drawing/2016/5/9/chartex" xmlns:cx4="http://schemas.microsoft.com/office/drawing/2016/5/10/chartex" xmlns:cx5="http://schemas.microsoft.com/office/drawing/2016/5/11/chartex" xmlns:cx6="http://schemas.microsoft.com/office/drawing/2016/5/12/chartex" xmlns:cx7="http://schemas.microsoft.com/office/drawing/2016/5/13/chartex" xmlns:cx8="http://schemas.microsoft.com/office/drawing/2016/5/14/chartex" xmlns:mc="http://schemas.openxmlformats.org/markup-compatibility/2006" xmlns:aink="http://schemas.microsoft.com/office/drawing/2016/ink" xmlns:am3d="http://schemas.microsoft.com/office/drawing/2017/model3d" xmlns:o="urn:schemas-microsoft-com:office:office" xmlns:r="http://schemas.openxmlformats.org/officeDocument/2006/relationships" xmlns:m="http://schemas.openxmlformats.org/officeDocument/2006/math" xmlns:v="urn:schemas-microsoft-com:vml" xmlns:wp14="http://schemas.microsoft.com/office/word/2010/wordprocessingDrawing" xmlns:wp="http://schemas.openxmlformats.org/drawingml/2006/wordprocessingDrawing" xmlns:w10="urn:schemas-microsoft-com:office:word" xmlns:w="http://schemas.openxmlformats.org/wordprocessingml/2006/main" xmlns:w14="http://schemas.microsoft.com/office/word/2010/wordml" xmlns:w15="http://schemas.microsoft.com/office/word/2012/wordml" xmlns:w16cid="http://schemas.microsoft.com/office/word/2016/wordml/cid" xmlns:w16se="http://schemas.microsoft.com/office/word/2015/wordml/symex" xmlns:wpg="http://schemas.microsoft.com/office/word/2010/wordprocessingGroup" xmlns:wpi="http://schemas.microsoft.com/office/word/2010/wordprocessingInk" xmlns:wne="http://schemas.microsoft.com/office/word/2006/wordml" xmlns:wps="http://schemas.microsoft.com/office/word/2010/wordprocessingShape" mc:Ignorable="w14 w15 w16se w16cid wp14">
   <w:body>
-    <w:p>
-      <w:r>
-        <w:t>PLANTILLA</w:t>
-      </w:r>
-    </w:p>
     <w:tbl>
       <w:tblPr>
         <w:tblStyle w:val="Tablaconcuadrcula4-nfasis5"/>
@@ -40,17 +35,6 @@
             <w:pPr>
               <w:cnfStyle w:val="100000000000" w:firstRow="1" w:lastRow="0" w:firstColumn="0" w:lastColumn="0" w:oddVBand="0" w:evenVBand="0" w:oddHBand="0" w:evenHBand="0" w:firstRowFirstColumn="0" w:firstRowLastColumn="0" w:lastRowFirstColumn="0" w:lastRowLastColumn="0"/>
             </w:pPr>
-            <w:r>
-              <w:t>Iniciar</w:t>
-            </w:r>
-            <w:r>
-              <w:t xml:space="preserve"> </w:t>
-            </w:r>
-            <w:proofErr w:type="spellStart"/>
-            <w:r>
-              <w:t>Sesion</w:t>
-            </w:r>
-            <w:proofErr w:type="spellEnd"/>
           </w:p>
         </w:tc>
       </w:tr>
@@ -320,6 +304,9 @@
             </w:pPr>
             <w:r>
               <w:t>Psicólogo, gerente de recursos humanos</w:t>
+            </w:r>
+            <w:r>
+              <w:t>, personal.</w:t>
             </w:r>
           </w:p>
         </w:tc>
@@ -814,7 +801,6 @@
           </w:tcPr>
           <w:p>
             <w:r>
-              <w:lastRenderedPageBreak/>
               <w:t>Caso de uso:</w:t>
             </w:r>
           </w:p>
@@ -844,6 +830,7 @@
           </w:tcPr>
           <w:p>
             <w:r>
+              <w:lastRenderedPageBreak/>
               <w:t>Descripción:</w:t>
             </w:r>
           </w:p>
@@ -1125,6 +1112,578 @@
             </w:r>
             <w:r>
               <w:t>.</w:t>
+            </w:r>
+          </w:p>
+        </w:tc>
+      </w:tr>
+    </w:tbl>
+    <w:p/>
+    <w:tbl>
+      <w:tblPr>
+        <w:tblStyle w:val="Tablaconcuadrcula4-nfasis5"/>
+        <w:tblW w:w="0" w:type="auto"/>
+        <w:tblLook w:val="04A0" w:firstRow="1" w:lastRow="0" w:firstColumn="1" w:lastColumn="0" w:noHBand="0" w:noVBand="1"/>
+      </w:tblPr>
+      <w:tblGrid>
+        <w:gridCol w:w="1838"/>
+        <w:gridCol w:w="6990"/>
+      </w:tblGrid>
+      <w:tr>
+        <w:trPr>
+          <w:cnfStyle w:val="100000000000" w:firstRow="1" w:lastRow="0" w:firstColumn="0" w:lastColumn="0" w:oddVBand="0" w:evenVBand="0" w:oddHBand="0" w:evenHBand="0" w:firstRowFirstColumn="0" w:firstRowLastColumn="0" w:lastRowFirstColumn="0" w:lastRowLastColumn="0"/>
+        </w:trPr>
+        <w:tc>
+          <w:tcPr>
+            <w:cnfStyle w:val="001000000000" w:firstRow="0" w:lastRow="0" w:firstColumn="1" w:lastColumn="0" w:oddVBand="0" w:evenVBand="0" w:oddHBand="0" w:evenHBand="0" w:firstRowFirstColumn="0" w:firstRowLastColumn="0" w:lastRowFirstColumn="0" w:lastRowLastColumn="0"/>
+            <w:tcW w:w="1838" w:type="dxa"/>
+          </w:tcPr>
+          <w:p>
+            <w:r>
+              <w:t>Caso de uso:</w:t>
+            </w:r>
+          </w:p>
+        </w:tc>
+        <w:tc>
+          <w:tcPr>
+            <w:tcW w:w="6990" w:type="dxa"/>
+          </w:tcPr>
+          <w:p>
+            <w:pPr>
+              <w:cnfStyle w:val="100000000000" w:firstRow="1" w:lastRow="0" w:firstColumn="0" w:lastColumn="0" w:oddVBand="0" w:evenVBand="0" w:oddHBand="0" w:evenHBand="0" w:firstRowFirstColumn="0" w:firstRowLastColumn="0" w:lastRowFirstColumn="0" w:lastRowLastColumn="0"/>
+            </w:pPr>
+            <w:r>
+              <w:t>Consultar usuario</w:t>
+            </w:r>
+          </w:p>
+        </w:tc>
+      </w:tr>
+      <w:tr>
+        <w:trPr>
+          <w:cnfStyle w:val="000000100000" w:firstRow="0" w:lastRow="0" w:firstColumn="0" w:lastColumn="0" w:oddVBand="0" w:evenVBand="0" w:oddHBand="1" w:evenHBand="0" w:firstRowFirstColumn="0" w:firstRowLastColumn="0" w:lastRowFirstColumn="0" w:lastRowLastColumn="0"/>
+        </w:trPr>
+        <w:tc>
+          <w:tcPr>
+            <w:cnfStyle w:val="001000000000" w:firstRow="0" w:lastRow="0" w:firstColumn="1" w:lastColumn="0" w:oddVBand="0" w:evenVBand="0" w:oddHBand="0" w:evenHBand="0" w:firstRowFirstColumn="0" w:firstRowLastColumn="0" w:lastRowFirstColumn="0" w:lastRowLastColumn="0"/>
+            <w:tcW w:w="1838" w:type="dxa"/>
+          </w:tcPr>
+          <w:p>
+            <w:r>
+              <w:t>Descripción:</w:t>
+            </w:r>
+          </w:p>
+        </w:tc>
+        <w:tc>
+          <w:tcPr>
+            <w:tcW w:w="6990" w:type="dxa"/>
+          </w:tcPr>
+          <w:p>
+            <w:pPr>
+              <w:cnfStyle w:val="000000100000" w:firstRow="0" w:lastRow="0" w:firstColumn="0" w:lastColumn="0" w:oddVBand="0" w:evenVBand="0" w:oddHBand="1" w:evenHBand="0" w:firstRowFirstColumn="0" w:firstRowLastColumn="0" w:lastRowFirstColumn="0" w:lastRowLastColumn="0"/>
+            </w:pPr>
+            <w:r>
+              <w:t>Permite a Psicólogo consultar la información personal de un usuario de personal.</w:t>
+            </w:r>
+          </w:p>
+        </w:tc>
+      </w:tr>
+      <w:tr>
+        <w:tc>
+          <w:tcPr>
+            <w:cnfStyle w:val="001000000000" w:firstRow="0" w:lastRow="0" w:firstColumn="1" w:lastColumn="0" w:oddVBand="0" w:evenVBand="0" w:oddHBand="0" w:evenHBand="0" w:firstRowFirstColumn="0" w:firstRowLastColumn="0" w:lastRowFirstColumn="0" w:lastRowLastColumn="0"/>
+            <w:tcW w:w="1838" w:type="dxa"/>
+          </w:tcPr>
+          <w:p>
+            <w:r>
+              <w:t>Actores:</w:t>
+            </w:r>
+          </w:p>
+        </w:tc>
+        <w:tc>
+          <w:tcPr>
+            <w:tcW w:w="6990" w:type="dxa"/>
+          </w:tcPr>
+          <w:p>
+            <w:pPr>
+              <w:cnfStyle w:val="000000000000" w:firstRow="0" w:lastRow="0" w:firstColumn="0" w:lastColumn="0" w:oddVBand="0" w:evenVBand="0" w:oddHBand="0" w:evenHBand="0" w:firstRowFirstColumn="0" w:firstRowLastColumn="0" w:lastRowFirstColumn="0" w:lastRowLastColumn="0"/>
+            </w:pPr>
+            <w:r>
+              <w:t>Psicólogo.</w:t>
+            </w:r>
+          </w:p>
+        </w:tc>
+      </w:tr>
+      <w:tr>
+        <w:trPr>
+          <w:cnfStyle w:val="000000100000" w:firstRow="0" w:lastRow="0" w:firstColumn="0" w:lastColumn="0" w:oddVBand="0" w:evenVBand="0" w:oddHBand="1" w:evenHBand="0" w:firstRowFirstColumn="0" w:firstRowLastColumn="0" w:lastRowFirstColumn="0" w:lastRowLastColumn="0"/>
+        </w:trPr>
+        <w:tc>
+          <w:tcPr>
+            <w:cnfStyle w:val="001000000000" w:firstRow="0" w:lastRow="0" w:firstColumn="1" w:lastColumn="0" w:oddVBand="0" w:evenVBand="0" w:oddHBand="0" w:evenHBand="0" w:firstRowFirstColumn="0" w:firstRowLastColumn="0" w:lastRowFirstColumn="0" w:lastRowLastColumn="0"/>
+            <w:tcW w:w="1838" w:type="dxa"/>
+          </w:tcPr>
+          <w:p>
+            <w:r>
+              <w:t>Precondiciones:</w:t>
+            </w:r>
+          </w:p>
+        </w:tc>
+        <w:tc>
+          <w:tcPr>
+            <w:tcW w:w="6990" w:type="dxa"/>
+          </w:tcPr>
+          <w:p>
+            <w:pPr>
+              <w:cnfStyle w:val="000000100000" w:firstRow="0" w:lastRow="0" w:firstColumn="0" w:lastColumn="0" w:oddVBand="0" w:evenVBand="0" w:oddHBand="1" w:evenHBand="0" w:firstRowFirstColumn="0" w:firstRowLastColumn="0" w:lastRowFirstColumn="0" w:lastRowLastColumn="0"/>
+            </w:pPr>
+            <w:r>
+              <w:t>Haber seleccionado la opción consultar usuario en Gestionar personal.</w:t>
+            </w:r>
+          </w:p>
+        </w:tc>
+      </w:tr>
+      <w:tr>
+        <w:tc>
+          <w:tcPr>
+            <w:cnfStyle w:val="001000000000" w:firstRow="0" w:lastRow="0" w:firstColumn="1" w:lastColumn="0" w:oddVBand="0" w:evenVBand="0" w:oddHBand="0" w:evenHBand="0" w:firstRowFirstColumn="0" w:firstRowLastColumn="0" w:lastRowFirstColumn="0" w:lastRowLastColumn="0"/>
+            <w:tcW w:w="1838" w:type="dxa"/>
+          </w:tcPr>
+          <w:p>
+            <w:r>
+              <w:t>Flujo nombre de los eventos</w:t>
+            </w:r>
+          </w:p>
+        </w:tc>
+        <w:tc>
+          <w:tcPr>
+            <w:tcW w:w="6990" w:type="dxa"/>
+          </w:tcPr>
+          <w:p>
+            <w:pPr>
+              <w:pStyle w:val="Prrafodelista"/>
+              <w:numPr>
+                <w:ilvl w:val="0"/>
+                <w:numId w:val="9"/>
+              </w:numPr>
+              <w:cnfStyle w:val="000000000000" w:firstRow="0" w:lastRow="0" w:firstColumn="0" w:lastColumn="0" w:oddVBand="0" w:evenVBand="0" w:oddHBand="0" w:evenHBand="0" w:firstRowFirstColumn="0" w:firstRowLastColumn="0" w:lastRowFirstColumn="0" w:lastRowLastColumn="0"/>
+            </w:pPr>
+            <w:r>
+              <w:t xml:space="preserve">Sistema solicita </w:t>
+            </w:r>
+            <w:r>
+              <w:t>número</w:t>
+            </w:r>
+            <w:r>
+              <w:t xml:space="preserve"> de expediente para realizar búsqueda de usuario de personal.</w:t>
+            </w:r>
+          </w:p>
+          <w:p>
+            <w:pPr>
+              <w:pStyle w:val="Prrafodelista"/>
+              <w:numPr>
+                <w:ilvl w:val="0"/>
+                <w:numId w:val="9"/>
+              </w:numPr>
+              <w:cnfStyle w:val="000000000000" w:firstRow="0" w:lastRow="0" w:firstColumn="0" w:lastColumn="0" w:oddVBand="0" w:evenVBand="0" w:oddHBand="0" w:evenHBand="0" w:firstRowFirstColumn="0" w:firstRowLastColumn="0" w:lastRowFirstColumn="0" w:lastRowLastColumn="0"/>
+            </w:pPr>
+            <w:r>
+              <w:t xml:space="preserve">Usuario introduce </w:t>
+            </w:r>
+            <w:r>
+              <w:t>número</w:t>
+            </w:r>
+            <w:r>
+              <w:t xml:space="preserve"> de expediente y selecciona la opción buscar.</w:t>
+            </w:r>
+          </w:p>
+          <w:p>
+            <w:pPr>
+              <w:pStyle w:val="Prrafodelista"/>
+              <w:numPr>
+                <w:ilvl w:val="0"/>
+                <w:numId w:val="9"/>
+              </w:numPr>
+              <w:cnfStyle w:val="000000000000" w:firstRow="0" w:lastRow="0" w:firstColumn="0" w:lastColumn="0" w:oddVBand="0" w:evenVBand="0" w:oddHBand="0" w:evenHBand="0" w:firstRowFirstColumn="0" w:firstRowLastColumn="0" w:lastRowFirstColumn="0" w:lastRowLastColumn="0"/>
+            </w:pPr>
+            <w:r>
+              <w:t>Sistema muestra la información detallada del usuario</w:t>
+            </w:r>
+            <w:r>
+              <w:t xml:space="preserve"> en una tabla</w:t>
+            </w:r>
+            <w:r>
+              <w:t xml:space="preserve"> y las opciones Modificar datos y Eliminar usuario.</w:t>
+            </w:r>
+          </w:p>
+        </w:tc>
+      </w:tr>
+      <w:tr>
+        <w:trPr>
+          <w:cnfStyle w:val="000000100000" w:firstRow="0" w:lastRow="0" w:firstColumn="0" w:lastColumn="0" w:oddVBand="0" w:evenVBand="0" w:oddHBand="1" w:evenHBand="0" w:firstRowFirstColumn="0" w:firstRowLastColumn="0" w:lastRowFirstColumn="0" w:lastRowLastColumn="0"/>
+        </w:trPr>
+        <w:tc>
+          <w:tcPr>
+            <w:cnfStyle w:val="001000000000" w:firstRow="0" w:lastRow="0" w:firstColumn="1" w:lastColumn="0" w:oddVBand="0" w:evenVBand="0" w:oddHBand="0" w:evenHBand="0" w:firstRowFirstColumn="0" w:firstRowLastColumn="0" w:lastRowFirstColumn="0" w:lastRowLastColumn="0"/>
+            <w:tcW w:w="1838" w:type="dxa"/>
+          </w:tcPr>
+          <w:p>
+            <w:r>
+              <w:t>Flujo Alternativo:</w:t>
+            </w:r>
+          </w:p>
+        </w:tc>
+        <w:tc>
+          <w:tcPr>
+            <w:tcW w:w="6990" w:type="dxa"/>
+          </w:tcPr>
+          <w:p>
+            <w:pPr>
+              <w:cnfStyle w:val="000000100000" w:firstRow="0" w:lastRow="0" w:firstColumn="0" w:lastColumn="0" w:oddVBand="0" w:evenVBand="0" w:oddHBand="1" w:evenHBand="0" w:firstRowFirstColumn="0" w:firstRowLastColumn="0" w:lastRowFirstColumn="0" w:lastRowLastColumn="0"/>
+            </w:pPr>
+            <w:r>
+              <w:t xml:space="preserve">       2.1 Usuario no realiza la búsqueda y regresa a menú “Gestionar personal”.</w:t>
+            </w:r>
+          </w:p>
+          <w:p>
+            <w:pPr>
+              <w:cnfStyle w:val="000000100000" w:firstRow="0" w:lastRow="0" w:firstColumn="0" w:lastColumn="0" w:oddVBand="0" w:evenVBand="0" w:oddHBand="1" w:evenHBand="0" w:firstRowFirstColumn="0" w:firstRowLastColumn="0" w:lastRowFirstColumn="0" w:lastRowLastColumn="0"/>
+            </w:pPr>
+            <w:r>
+              <w:t xml:space="preserve">       </w:t>
+            </w:r>
+            <w:proofErr w:type="gramStart"/>
+            <w:r>
+              <w:t>3.1.a  Si</w:t>
+            </w:r>
+            <w:proofErr w:type="gramEnd"/>
+            <w:r>
+              <w:t xml:space="preserve"> el expediente ingresado no existe en la base de datos sistema muestra el mensaje “Expediente no encontrado” y la opción aceptar.</w:t>
+            </w:r>
+          </w:p>
+          <w:p>
+            <w:pPr>
+              <w:cnfStyle w:val="000000100000" w:firstRow="0" w:lastRow="0" w:firstColumn="0" w:lastColumn="0" w:oddVBand="0" w:evenVBand="0" w:oddHBand="1" w:evenHBand="0" w:firstRowFirstColumn="0" w:firstRowLastColumn="0" w:lastRowFirstColumn="0" w:lastRowLastColumn="0"/>
+            </w:pPr>
+            <w:r>
+              <w:t xml:space="preserve">       </w:t>
+            </w:r>
+            <w:proofErr w:type="gramStart"/>
+            <w:r>
+              <w:t>3.1.b  Si</w:t>
+            </w:r>
+            <w:proofErr w:type="gramEnd"/>
+            <w:r>
+              <w:t xml:space="preserve"> el sistema no puede leer la base de datos muestra el mensaje “No fue posible consultar la base de datos, inténtelo nuevamente, si el problema persiste solicite soporte técnico”.</w:t>
+            </w:r>
+          </w:p>
+        </w:tc>
+      </w:tr>
+      <w:tr>
+        <w:tc>
+          <w:tcPr>
+            <w:cnfStyle w:val="001000000000" w:firstRow="0" w:lastRow="0" w:firstColumn="1" w:lastColumn="0" w:oddVBand="0" w:evenVBand="0" w:oddHBand="0" w:evenHBand="0" w:firstRowFirstColumn="0" w:firstRowLastColumn="0" w:lastRowFirstColumn="0" w:lastRowLastColumn="0"/>
+            <w:tcW w:w="1838" w:type="dxa"/>
+          </w:tcPr>
+          <w:p>
+            <w:proofErr w:type="spellStart"/>
+            <w:r>
+              <w:t>Poscondiciones</w:t>
+            </w:r>
+            <w:proofErr w:type="spellEnd"/>
+            <w:r>
+              <w:t>:</w:t>
+            </w:r>
+          </w:p>
+        </w:tc>
+        <w:tc>
+          <w:tcPr>
+            <w:tcW w:w="6990" w:type="dxa"/>
+          </w:tcPr>
+          <w:p>
+            <w:pPr>
+              <w:cnfStyle w:val="000000000000" w:firstRow="0" w:lastRow="0" w:firstColumn="0" w:lastColumn="0" w:oddVBand="0" w:evenVBand="0" w:oddHBand="0" w:evenHBand="0" w:firstRowFirstColumn="0" w:firstRowLastColumn="0" w:lastRowFirstColumn="0" w:lastRowLastColumn="0"/>
+            </w:pPr>
+            <w:r>
+              <w:t>Usuario visu</w:t>
+            </w:r>
+            <w:r>
+              <w:t>aliza</w:t>
+            </w:r>
+            <w:r>
+              <w:t xml:space="preserve"> en detalle la información del expediente de un usuario de personal.</w:t>
+            </w:r>
+          </w:p>
+        </w:tc>
+      </w:tr>
+    </w:tbl>
+    <w:p/>
+    <w:tbl>
+      <w:tblPr>
+        <w:tblStyle w:val="Tablaconcuadrcula4-nfasis5"/>
+        <w:tblW w:w="0" w:type="auto"/>
+        <w:tblLook w:val="04A0" w:firstRow="1" w:lastRow="0" w:firstColumn="1" w:lastColumn="0" w:noHBand="0" w:noVBand="1"/>
+      </w:tblPr>
+      <w:tblGrid>
+        <w:gridCol w:w="1838"/>
+        <w:gridCol w:w="6990"/>
+      </w:tblGrid>
+      <w:tr>
+        <w:trPr>
+          <w:cnfStyle w:val="100000000000" w:firstRow="1" w:lastRow="0" w:firstColumn="0" w:lastColumn="0" w:oddVBand="0" w:evenVBand="0" w:oddHBand="0" w:evenHBand="0" w:firstRowFirstColumn="0" w:firstRowLastColumn="0" w:lastRowFirstColumn="0" w:lastRowLastColumn="0"/>
+        </w:trPr>
+        <w:tc>
+          <w:tcPr>
+            <w:cnfStyle w:val="001000000000" w:firstRow="0" w:lastRow="0" w:firstColumn="1" w:lastColumn="0" w:oddVBand="0" w:evenVBand="0" w:oddHBand="0" w:evenHBand="0" w:firstRowFirstColumn="0" w:firstRowLastColumn="0" w:lastRowFirstColumn="0" w:lastRowLastColumn="0"/>
+            <w:tcW w:w="1838" w:type="dxa"/>
+            <w:shd w:val="clear" w:color="auto" w:fill="8EAADB" w:themeFill="accent1" w:themeFillTint="99"/>
+          </w:tcPr>
+          <w:p>
+            <w:r>
+              <w:lastRenderedPageBreak/>
+              <w:t>Caso de uso:</w:t>
+            </w:r>
+          </w:p>
+        </w:tc>
+        <w:tc>
+          <w:tcPr>
+            <w:tcW w:w="6990" w:type="dxa"/>
+            <w:shd w:val="clear" w:color="auto" w:fill="8EAADB" w:themeFill="accent1" w:themeFillTint="99"/>
+          </w:tcPr>
+          <w:p>
+            <w:pPr>
+              <w:cnfStyle w:val="100000000000" w:firstRow="1" w:lastRow="0" w:firstColumn="0" w:lastColumn="0" w:oddVBand="0" w:evenVBand="0" w:oddHBand="0" w:evenHBand="0" w:firstRowFirstColumn="0" w:firstRowLastColumn="0" w:lastRowFirstColumn="0" w:lastRowLastColumn="0"/>
+            </w:pPr>
+            <w:r>
+              <w:t>Modificar datos</w:t>
+            </w:r>
+          </w:p>
+        </w:tc>
+      </w:tr>
+      <w:tr>
+        <w:trPr>
+          <w:cnfStyle w:val="000000100000" w:firstRow="0" w:lastRow="0" w:firstColumn="0" w:lastColumn="0" w:oddVBand="0" w:evenVBand="0" w:oddHBand="1" w:evenHBand="0" w:firstRowFirstColumn="0" w:firstRowLastColumn="0" w:lastRowFirstColumn="0" w:lastRowLastColumn="0"/>
+        </w:trPr>
+        <w:tc>
+          <w:tcPr>
+            <w:cnfStyle w:val="001000000000" w:firstRow="0" w:lastRow="0" w:firstColumn="1" w:lastColumn="0" w:oddVBand="0" w:evenVBand="0" w:oddHBand="0" w:evenHBand="0" w:firstRowFirstColumn="0" w:firstRowLastColumn="0" w:lastRowFirstColumn="0" w:lastRowLastColumn="0"/>
+            <w:tcW w:w="1838" w:type="dxa"/>
+          </w:tcPr>
+          <w:p>
+            <w:r>
+              <w:t>Descripción:</w:t>
+            </w:r>
+          </w:p>
+        </w:tc>
+        <w:tc>
+          <w:tcPr>
+            <w:tcW w:w="6990" w:type="dxa"/>
+          </w:tcPr>
+          <w:p>
+            <w:pPr>
+              <w:cnfStyle w:val="000000100000" w:firstRow="0" w:lastRow="0" w:firstColumn="0" w:lastColumn="0" w:oddVBand="0" w:evenVBand="0" w:oddHBand="1" w:evenHBand="0" w:firstRowFirstColumn="0" w:firstRowLastColumn="0" w:lastRowFirstColumn="0" w:lastRowLastColumn="0"/>
+            </w:pPr>
+            <w:r>
+              <w:t>Usuario puede modificar los datos personales de un usuario de personal registrado.</w:t>
+            </w:r>
+          </w:p>
+        </w:tc>
+      </w:tr>
+      <w:tr>
+        <w:tc>
+          <w:tcPr>
+            <w:cnfStyle w:val="001000000000" w:firstRow="0" w:lastRow="0" w:firstColumn="1" w:lastColumn="0" w:oddVBand="0" w:evenVBand="0" w:oddHBand="0" w:evenHBand="0" w:firstRowFirstColumn="0" w:firstRowLastColumn="0" w:lastRowFirstColumn="0" w:lastRowLastColumn="0"/>
+            <w:tcW w:w="1838" w:type="dxa"/>
+          </w:tcPr>
+          <w:p>
+            <w:r>
+              <w:t>Actores:</w:t>
+            </w:r>
+          </w:p>
+        </w:tc>
+        <w:tc>
+          <w:tcPr>
+            <w:tcW w:w="6990" w:type="dxa"/>
+          </w:tcPr>
+          <w:p>
+            <w:pPr>
+              <w:cnfStyle w:val="000000000000" w:firstRow="0" w:lastRow="0" w:firstColumn="0" w:lastColumn="0" w:oddVBand="0" w:evenVBand="0" w:oddHBand="0" w:evenHBand="0" w:firstRowFirstColumn="0" w:firstRowLastColumn="0" w:lastRowFirstColumn="0" w:lastRowLastColumn="0"/>
+            </w:pPr>
+            <w:r>
+              <w:t>Psicólogo.</w:t>
+            </w:r>
+          </w:p>
+        </w:tc>
+      </w:tr>
+      <w:tr>
+        <w:trPr>
+          <w:cnfStyle w:val="000000100000" w:firstRow="0" w:lastRow="0" w:firstColumn="0" w:lastColumn="0" w:oddVBand="0" w:evenVBand="0" w:oddHBand="1" w:evenHBand="0" w:firstRowFirstColumn="0" w:firstRowLastColumn="0" w:lastRowFirstColumn="0" w:lastRowLastColumn="0"/>
+        </w:trPr>
+        <w:tc>
+          <w:tcPr>
+            <w:cnfStyle w:val="001000000000" w:firstRow="0" w:lastRow="0" w:firstColumn="1" w:lastColumn="0" w:oddVBand="0" w:evenVBand="0" w:oddHBand="0" w:evenHBand="0" w:firstRowFirstColumn="0" w:firstRowLastColumn="0" w:lastRowFirstColumn="0" w:lastRowLastColumn="0"/>
+            <w:tcW w:w="1838" w:type="dxa"/>
+          </w:tcPr>
+          <w:p>
+            <w:r>
+              <w:t>Precondiciones:</w:t>
+            </w:r>
+          </w:p>
+        </w:tc>
+        <w:tc>
+          <w:tcPr>
+            <w:tcW w:w="6990" w:type="dxa"/>
+          </w:tcPr>
+          <w:p>
+            <w:pPr>
+              <w:cnfStyle w:val="000000100000" w:firstRow="0" w:lastRow="0" w:firstColumn="0" w:lastColumn="0" w:oddVBand="0" w:evenVBand="0" w:oddHBand="1" w:evenHBand="0" w:firstRowFirstColumn="0" w:firstRowLastColumn="0" w:lastRowFirstColumn="0" w:lastRowLastColumn="0"/>
+            </w:pPr>
+            <w:r>
+              <w:t>Haber seleccionado la opción Modificar datos en Consultar usuario.</w:t>
+            </w:r>
+          </w:p>
+        </w:tc>
+      </w:tr>
+      <w:tr>
+        <w:tc>
+          <w:tcPr>
+            <w:cnfStyle w:val="001000000000" w:firstRow="0" w:lastRow="0" w:firstColumn="1" w:lastColumn="0" w:oddVBand="0" w:evenVBand="0" w:oddHBand="0" w:evenHBand="0" w:firstRowFirstColumn="0" w:firstRowLastColumn="0" w:lastRowFirstColumn="0" w:lastRowLastColumn="0"/>
+            <w:tcW w:w="1838" w:type="dxa"/>
+          </w:tcPr>
+          <w:p>
+            <w:r>
+              <w:t>Flujo nombre de los eventos</w:t>
+            </w:r>
+          </w:p>
+        </w:tc>
+        <w:tc>
+          <w:tcPr>
+            <w:tcW w:w="6990" w:type="dxa"/>
+          </w:tcPr>
+          <w:p>
+            <w:pPr>
+              <w:pStyle w:val="Prrafodelista"/>
+              <w:numPr>
+                <w:ilvl w:val="0"/>
+                <w:numId w:val="11"/>
+              </w:numPr>
+              <w:cnfStyle w:val="000000000000" w:firstRow="0" w:lastRow="0" w:firstColumn="0" w:lastColumn="0" w:oddVBand="0" w:evenVBand="0" w:oddHBand="0" w:evenHBand="0" w:firstRowFirstColumn="0" w:firstRowLastColumn="0" w:lastRowFirstColumn="0" w:lastRowLastColumn="0"/>
+            </w:pPr>
+            <w:r>
+              <w:t>Sistema carga la información del usuario en los campos de un formulario, en el cual se puede modificar la información.</w:t>
+            </w:r>
+          </w:p>
+          <w:p>
+            <w:pPr>
+              <w:pStyle w:val="Prrafodelista"/>
+              <w:numPr>
+                <w:ilvl w:val="0"/>
+                <w:numId w:val="11"/>
+              </w:numPr>
+              <w:cnfStyle w:val="000000000000" w:firstRow="0" w:lastRow="0" w:firstColumn="0" w:lastColumn="0" w:oddVBand="0" w:evenVBand="0" w:oddHBand="0" w:evenHBand="0" w:firstRowFirstColumn="0" w:firstRowLastColumn="0" w:lastRowFirstColumn="0" w:lastRowLastColumn="0"/>
+            </w:pPr>
+            <w:r>
+              <w:t>Usuario modifica la información personal del expediente.</w:t>
+            </w:r>
+          </w:p>
+          <w:p>
+            <w:pPr>
+              <w:pStyle w:val="Prrafodelista"/>
+              <w:numPr>
+                <w:ilvl w:val="0"/>
+                <w:numId w:val="11"/>
+              </w:numPr>
+              <w:cnfStyle w:val="000000000000" w:firstRow="0" w:lastRow="0" w:firstColumn="0" w:lastColumn="0" w:oddVBand="0" w:evenVBand="0" w:oddHBand="0" w:evenHBand="0" w:firstRowFirstColumn="0" w:firstRowLastColumn="0" w:lastRowFirstColumn="0" w:lastRowLastColumn="0"/>
+            </w:pPr>
+            <w:r>
+              <w:t>Usuario selecciona la opción guardar.</w:t>
+            </w:r>
+          </w:p>
+        </w:tc>
+      </w:tr>
+      <w:tr>
+        <w:trPr>
+          <w:cnfStyle w:val="000000100000" w:firstRow="0" w:lastRow="0" w:firstColumn="0" w:lastColumn="0" w:oddVBand="0" w:evenVBand="0" w:oddHBand="1" w:evenHBand="0" w:firstRowFirstColumn="0" w:firstRowLastColumn="0" w:lastRowFirstColumn="0" w:lastRowLastColumn="0"/>
+        </w:trPr>
+        <w:tc>
+          <w:tcPr>
+            <w:cnfStyle w:val="001000000000" w:firstRow="0" w:lastRow="0" w:firstColumn="1" w:lastColumn="0" w:oddVBand="0" w:evenVBand="0" w:oddHBand="0" w:evenHBand="0" w:firstRowFirstColumn="0" w:firstRowLastColumn="0" w:lastRowFirstColumn="0" w:lastRowLastColumn="0"/>
+            <w:tcW w:w="1838" w:type="dxa"/>
+          </w:tcPr>
+          <w:p>
+            <w:r>
+              <w:t>Flujo Alternativo:</w:t>
+            </w:r>
+          </w:p>
+        </w:tc>
+        <w:tc>
+          <w:tcPr>
+            <w:tcW w:w="6990" w:type="dxa"/>
+          </w:tcPr>
+          <w:p>
+            <w:pPr>
+              <w:pStyle w:val="Prrafodelista"/>
+              <w:ind w:left="360"/>
+              <w:cnfStyle w:val="000000100000" w:firstRow="0" w:lastRow="0" w:firstColumn="0" w:lastColumn="0" w:oddVBand="0" w:evenVBand="0" w:oddHBand="1" w:evenHBand="0" w:firstRowFirstColumn="0" w:firstRowLastColumn="0" w:lastRowFirstColumn="0" w:lastRowLastColumn="0"/>
+            </w:pPr>
+            <w:r>
+              <w:t>2.1.a Usuario no realiza ninguna modificación y selecciona la opción guardar.</w:t>
+            </w:r>
+          </w:p>
+          <w:p>
+            <w:pPr>
+              <w:pStyle w:val="Prrafodelista"/>
+              <w:ind w:left="360"/>
+              <w:cnfStyle w:val="000000100000" w:firstRow="0" w:lastRow="0" w:firstColumn="0" w:lastColumn="0" w:oddVBand="0" w:evenVBand="0" w:oddHBand="1" w:evenHBand="0" w:firstRowFirstColumn="0" w:firstRowLastColumn="0" w:lastRowFirstColumn="0" w:lastRowLastColumn="0"/>
+            </w:pPr>
+            <w:r>
+              <w:t>2.1.b Usuario cierra la ventana y regresa a menú Gestionar personal.</w:t>
+            </w:r>
+          </w:p>
+          <w:p>
+            <w:pPr>
+              <w:pStyle w:val="Prrafodelista"/>
+              <w:ind w:left="360"/>
+              <w:cnfStyle w:val="000000100000" w:firstRow="0" w:lastRow="0" w:firstColumn="0" w:lastColumn="0" w:oddVBand="0" w:evenVBand="0" w:oddHBand="1" w:evenHBand="0" w:firstRowFirstColumn="0" w:firstRowLastColumn="0" w:lastRowFirstColumn="0" w:lastRowLastColumn="0"/>
+            </w:pPr>
+            <w:r>
+              <w:t>3.1.a Si el sistema no puede conectarse a la base de datos muestra el mensaje “No fue posible guardar la información, por favor inténtelo de nuevo, si el problema persiste solicite soporte técnico”.</w:t>
+            </w:r>
+          </w:p>
+          <w:p>
+            <w:pPr>
+              <w:pStyle w:val="Prrafodelista"/>
+              <w:ind w:left="360"/>
+              <w:cnfStyle w:val="000000100000" w:firstRow="0" w:lastRow="0" w:firstColumn="0" w:lastColumn="0" w:oddVBand="0" w:evenVBand="0" w:oddHBand="1" w:evenHBand="0" w:firstRowFirstColumn="0" w:firstRowLastColumn="0" w:lastRowFirstColumn="0" w:lastRowLastColumn="0"/>
+            </w:pPr>
+          </w:p>
+        </w:tc>
+      </w:tr>
+      <w:tr>
+        <w:tc>
+          <w:tcPr>
+            <w:cnfStyle w:val="001000000000" w:firstRow="0" w:lastRow="0" w:firstColumn="1" w:lastColumn="0" w:oddVBand="0" w:evenVBand="0" w:oddHBand="0" w:evenHBand="0" w:firstRowFirstColumn="0" w:firstRowLastColumn="0" w:lastRowFirstColumn="0" w:lastRowLastColumn="0"/>
+            <w:tcW w:w="1838" w:type="dxa"/>
+          </w:tcPr>
+          <w:p>
+            <w:proofErr w:type="spellStart"/>
+            <w:r>
+              <w:t>Poscondiciones</w:t>
+            </w:r>
+            <w:proofErr w:type="spellEnd"/>
+            <w:r>
+              <w:t>:</w:t>
+            </w:r>
+          </w:p>
+        </w:tc>
+        <w:tc>
+          <w:tcPr>
+            <w:tcW w:w="6990" w:type="dxa"/>
+          </w:tcPr>
+          <w:p>
+            <w:pPr>
+              <w:cnfStyle w:val="000000000000" w:firstRow="0" w:lastRow="0" w:firstColumn="0" w:lastColumn="0" w:oddVBand="0" w:evenVBand="0" w:oddHBand="0" w:evenHBand="0" w:firstRowFirstColumn="0" w:firstRowLastColumn="0" w:lastRowFirstColumn="0" w:lastRowLastColumn="0"/>
+            </w:pPr>
+            <w:r>
+              <w:t>Los datos personales de un usuario de personal habrán sido modificados y almacenados con éxito.</w:t>
             </w:r>
           </w:p>
         </w:tc>
@@ -1166,7 +1725,7 @@
               <w:cnfStyle w:val="100000000000" w:firstRow="1" w:lastRow="0" w:firstColumn="0" w:lastColumn="0" w:oddVBand="0" w:evenVBand="0" w:oddHBand="0" w:evenHBand="0" w:firstRowFirstColumn="0" w:firstRowLastColumn="0" w:lastRowFirstColumn="0" w:lastRowLastColumn="0"/>
             </w:pPr>
             <w:r>
-              <w:t>Modificar datos</w:t>
+              <w:t>Eliminar usuario</w:t>
             </w:r>
           </w:p>
         </w:tc>
@@ -1195,10 +1754,19 @@
               <w:cnfStyle w:val="000000100000" w:firstRow="0" w:lastRow="0" w:firstColumn="0" w:lastColumn="0" w:oddVBand="0" w:evenVBand="0" w:oddHBand="1" w:evenHBand="0" w:firstRowFirstColumn="0" w:firstRowLastColumn="0" w:lastRowFirstColumn="0" w:lastRowLastColumn="0"/>
             </w:pPr>
             <w:r>
-              <w:t xml:space="preserve">Usuario puede modificar </w:t>
-            </w:r>
-            <w:r>
-              <w:t>los datos personales de un usuario de personal registrado.</w:t>
+              <w:t xml:space="preserve">Permite a Psicólogo </w:t>
+            </w:r>
+            <w:r>
+              <w:t xml:space="preserve">eliminar la </w:t>
+            </w:r>
+            <w:r>
+              <w:t>información</w:t>
+            </w:r>
+            <w:r>
+              <w:t xml:space="preserve"> de un usuario del rol personal</w:t>
+            </w:r>
+            <w:r>
+              <w:t>.</w:t>
             </w:r>
           </w:p>
         </w:tc>
@@ -1253,7 +1821,13 @@
               <w:cnfStyle w:val="000000100000" w:firstRow="0" w:lastRow="0" w:firstColumn="0" w:lastColumn="0" w:oddVBand="0" w:evenVBand="0" w:oddHBand="1" w:evenHBand="0" w:firstRowFirstColumn="0" w:firstRowLastColumn="0" w:lastRowFirstColumn="0" w:lastRowLastColumn="0"/>
             </w:pPr>
             <w:r>
-              <w:t>Haber seleccionado la opción Modificar datos en Gestionar personal.</w:t>
+              <w:t xml:space="preserve">Haber seleccionado la opción </w:t>
+            </w:r>
+            <w:r>
+              <w:t>eliminar usuario en Consultar usuario</w:t>
+            </w:r>
+            <w:r>
+              <w:t>.</w:t>
             </w:r>
           </w:p>
         </w:tc>
@@ -1279,12 +1853,18 @@
               <w:pStyle w:val="Prrafodelista"/>
               <w:numPr>
                 <w:ilvl w:val="0"/>
-                <w:numId w:val="6"/>
+                <w:numId w:val="10"/>
               </w:numPr>
               <w:cnfStyle w:val="000000000000" w:firstRow="0" w:lastRow="0" w:firstColumn="0" w:lastColumn="0" w:oddVBand="0" w:evenVBand="0" w:oddHBand="0" w:evenHBand="0" w:firstRowFirstColumn="0" w:firstRowLastColumn="0" w:lastRowFirstColumn="0" w:lastRowLastColumn="0"/>
             </w:pPr>
             <w:r>
-              <w:t>Sistema solicita se ingrese expediente para realizar la búsqueda del perfil a modificar.</w:t>
+              <w:t xml:space="preserve">Sistema </w:t>
+            </w:r>
+            <w:r>
+              <w:t>muestra el mensaje “¿Desea eliminar la información del usuario del sistema?” y las opciones “aceptar” y “cancelar”</w:t>
+            </w:r>
+            <w:r>
+              <w:t>.</w:t>
             </w:r>
           </w:p>
           <w:p>
@@ -1292,12 +1872,15 @@
               <w:pStyle w:val="Prrafodelista"/>
               <w:numPr>
                 <w:ilvl w:val="0"/>
-                <w:numId w:val="6"/>
+                <w:numId w:val="10"/>
               </w:numPr>
               <w:cnfStyle w:val="000000000000" w:firstRow="0" w:lastRow="0" w:firstColumn="0" w:lastColumn="0" w:oddVBand="0" w:evenVBand="0" w:oddHBand="0" w:evenHBand="0" w:firstRowFirstColumn="0" w:firstRowLastColumn="0" w:lastRowFirstColumn="0" w:lastRowLastColumn="0"/>
             </w:pPr>
             <w:r>
-              <w:t>Usuario ingresa el numero de expediente y selecciona buscar.</w:t>
+              <w:t xml:space="preserve"> </w:t>
+            </w:r>
+            <w:r>
+              <w:t>Usuario selecciona la opción “aceptar”.</w:t>
             </w:r>
           </w:p>
           <w:p>
@@ -1305,51 +1888,24 @@
               <w:pStyle w:val="Prrafodelista"/>
               <w:numPr>
                 <w:ilvl w:val="0"/>
-                <w:numId w:val="6"/>
+                <w:numId w:val="10"/>
               </w:numPr>
               <w:cnfStyle w:val="000000000000" w:firstRow="0" w:lastRow="0" w:firstColumn="0" w:lastColumn="0" w:oddVBand="0" w:evenVBand="0" w:oddHBand="0" w:evenHBand="0" w:firstRowFirstColumn="0" w:firstRowLastColumn="0" w:lastRowFirstColumn="0" w:lastRowLastColumn="0"/>
             </w:pPr>
             <w:r>
-              <w:t>Sistema muestra los datos personales en los campos del formulario.</w:t>
-            </w:r>
-          </w:p>
-          <w:p>
-            <w:pPr>
-              <w:pStyle w:val="Prrafodelista"/>
-              <w:numPr>
-                <w:ilvl w:val="0"/>
-                <w:numId w:val="6"/>
-              </w:numPr>
-              <w:cnfStyle w:val="000000000000" w:firstRow="0" w:lastRow="0" w:firstColumn="0" w:lastColumn="0" w:oddVBand="0" w:evenVBand="0" w:oddHBand="0" w:evenHBand="0" w:firstRowFirstColumn="0" w:firstRowLastColumn="0" w:lastRowFirstColumn="0" w:lastRowLastColumn="0"/>
-            </w:pPr>
-            <w:r>
-              <w:t>Usuario modifica la información del usuario.</w:t>
-            </w:r>
-          </w:p>
-          <w:p>
-            <w:pPr>
-              <w:pStyle w:val="Prrafodelista"/>
-              <w:numPr>
-                <w:ilvl w:val="0"/>
-                <w:numId w:val="6"/>
-              </w:numPr>
-              <w:cnfStyle w:val="000000000000" w:firstRow="0" w:lastRow="0" w:firstColumn="0" w:lastColumn="0" w:oddVBand="0" w:evenVBand="0" w:oddHBand="0" w:evenHBand="0" w:firstRowFirstColumn="0" w:firstRowLastColumn="0" w:lastRowFirstColumn="0" w:lastRowLastColumn="0"/>
-            </w:pPr>
-            <w:r>
-              <w:t>Usuarios selecciona la opción guardar.</w:t>
-            </w:r>
-          </w:p>
-          <w:p>
-            <w:pPr>
-              <w:pStyle w:val="Prrafodelista"/>
-              <w:numPr>
-                <w:ilvl w:val="0"/>
-                <w:numId w:val="6"/>
-              </w:numPr>
-              <w:cnfStyle w:val="000000000000" w:firstRow="0" w:lastRow="0" w:firstColumn="0" w:lastColumn="0" w:oddVBand="0" w:evenVBand="0" w:oddHBand="0" w:evenHBand="0" w:firstRowFirstColumn="0" w:firstRowLastColumn="0" w:lastRowFirstColumn="0" w:lastRowLastColumn="0"/>
-            </w:pPr>
-            <w:r>
-              <w:t>Los datos personales modificados son guardados en el sistema.</w:t>
+              <w:t xml:space="preserve">Sistema elimina la </w:t>
+            </w:r>
+            <w:r>
+              <w:t>información</w:t>
+            </w:r>
+            <w:r>
+              <w:t xml:space="preserve"> del expediente de la base de datos y confirma que la operación fue realizada</w:t>
+            </w:r>
+            <w:r>
+              <w:t xml:space="preserve"> </w:t>
+            </w:r>
+            <w:r>
+              <w:t>con éxito.</w:t>
             </w:r>
           </w:p>
         </w:tc>
@@ -1375,46 +1931,62 @@
           </w:tcPr>
           <w:p>
             <w:pPr>
-              <w:pStyle w:val="Prrafodelista"/>
-              <w:ind w:left="360"/>
               <w:cnfStyle w:val="000000100000" w:firstRow="0" w:lastRow="0" w:firstColumn="0" w:lastColumn="0" w:oddVBand="0" w:evenVBand="0" w:oddHBand="1" w:evenHBand="0" w:firstRowFirstColumn="0" w:firstRowLastColumn="0" w:lastRowFirstColumn="0" w:lastRowLastColumn="0"/>
             </w:pPr>
             <w:r>
-              <w:t>2.1.a  Usuario no realiza la búsqueda y regresa al caso de uso gestionar personal.</w:t>
-            </w:r>
-          </w:p>
-          <w:p>
-            <w:pPr>
-              <w:pStyle w:val="Prrafodelista"/>
-              <w:ind w:left="360"/>
+              <w:t xml:space="preserve">       </w:t>
+            </w:r>
+            <w:r>
+              <w:t>2.1 Usuario</w:t>
+            </w:r>
+            <w:r>
+              <w:t xml:space="preserve"> selecciona la opción cancelar.</w:t>
+            </w:r>
+          </w:p>
+          <w:p>
+            <w:pPr>
               <w:cnfStyle w:val="000000100000" w:firstRow="0" w:lastRow="0" w:firstColumn="0" w:lastColumn="0" w:oddVBand="0" w:evenVBand="0" w:oddHBand="1" w:evenHBand="0" w:firstRowFirstColumn="0" w:firstRowLastColumn="0" w:lastRowFirstColumn="0" w:lastRowLastColumn="0"/>
             </w:pPr>
             <w:r>
-              <w:t>2.1.b  El expediente ingresado no existe y sistema muestra el mensaje “expediente no existe en el sistema” y opción aceptar.</w:t>
-            </w:r>
-          </w:p>
-          <w:p>
-            <w:pPr>
-              <w:pStyle w:val="Prrafodelista"/>
-              <w:ind w:left="360"/>
+              <w:t xml:space="preserve">       </w:t>
+            </w:r>
+            <w:r>
+              <w:t>2.2 Sistema</w:t>
+            </w:r>
+            <w:r>
+              <w:t xml:space="preserve"> muestra </w:t>
+            </w:r>
+            <w:r>
+              <w:t>la ventana</w:t>
+            </w:r>
+            <w:r>
+              <w:t xml:space="preserve"> de consultar usuario.</w:t>
+            </w:r>
+          </w:p>
+          <w:p>
+            <w:pPr>
               <w:cnfStyle w:val="000000100000" w:firstRow="0" w:lastRow="0" w:firstColumn="0" w:lastColumn="0" w:oddVBand="0" w:evenVBand="0" w:oddHBand="1" w:evenHBand="0" w:firstRowFirstColumn="0" w:firstRowLastColumn="0" w:lastRowFirstColumn="0" w:lastRowLastColumn="0"/>
             </w:pPr>
             <w:r>
-              <w:lastRenderedPageBreak/>
-              <w:t>3.1    La información no puede ser leída en la base de datos, sistema muestra el mensaje “No fue posible conectarse a la base de datos, intente nuevamente, si el problema persiste solicite soporte técnico”.</w:t>
-            </w:r>
-          </w:p>
-          <w:p>
-            <w:pPr>
-              <w:pStyle w:val="Prrafodelista"/>
-              <w:ind w:left="360"/>
-              <w:cnfStyle w:val="000000100000" w:firstRow="0" w:lastRow="0" w:firstColumn="0" w:lastColumn="0" w:oddVBand="0" w:evenVBand="0" w:oddHBand="1" w:evenHBand="0" w:firstRowFirstColumn="0" w:firstRowLastColumn="0" w:lastRowFirstColumn="0" w:lastRowLastColumn="0"/>
-            </w:pPr>
-            <w:r>
-              <w:t xml:space="preserve">6.1    La información no pudo ser almacenada en la base de datos, sistema muestra el mensaje </w:t>
-            </w:r>
-            <w:r>
-              <w:t>“No fue posible conectarse a la base de datos, intente nuevamente, si el problema persiste solicite soporte técnico”.</w:t>
+              <w:t xml:space="preserve">       3.1 Sistema no puede conectarse con la base de datos y muestra el mensaje “No fue posible </w:t>
+            </w:r>
+            <w:r>
+              <w:t>conectarse</w:t>
+            </w:r>
+            <w:r>
+              <w:t xml:space="preserve"> con la base datos, operación no realizada, inténtelo nuevamente y si el problema persiste </w:t>
+            </w:r>
+            <w:r>
+              <w:t>solicite</w:t>
+            </w:r>
+            <w:r>
+              <w:t xml:space="preserve"> soporte </w:t>
+            </w:r>
+            <w:r>
+              <w:t>técnico</w:t>
+            </w:r>
+            <w:r>
+              <w:t>”.</w:t>
             </w:r>
           </w:p>
         </w:tc>
@@ -1428,7 +2000,6 @@
           <w:p>
             <w:proofErr w:type="spellStart"/>
             <w:r>
-              <w:lastRenderedPageBreak/>
               <w:t>Poscondiciones</w:t>
             </w:r>
             <w:proofErr w:type="spellEnd"/>
@@ -1446,7 +2017,10 @@
               <w:cnfStyle w:val="000000000000" w:firstRow="0" w:lastRow="0" w:firstColumn="0" w:lastColumn="0" w:oddVBand="0" w:evenVBand="0" w:oddHBand="0" w:evenHBand="0" w:firstRowFirstColumn="0" w:firstRowLastColumn="0" w:lastRowFirstColumn="0" w:lastRowLastColumn="0"/>
             </w:pPr>
             <w:r>
-              <w:t>Los datos personales de un usuario de personal habrán sido modificados y almacenados con éxito.</w:t>
+              <w:t xml:space="preserve">Usuario </w:t>
+            </w:r>
+            <w:r>
+              <w:t>habrá eliminado un expediente de personal de la base de datos del sistema.</w:t>
             </w:r>
           </w:p>
         </w:tc>
@@ -1454,6 +2028,13 @@
     </w:tbl>
     <w:p/>
     <w:p/>
+    <w:p/>
+    <w:p/>
+    <w:p/>
+    <w:p>
+      <w:bookmarkStart w:id="0" w:name="_GoBack"/>
+      <w:bookmarkEnd w:id="0"/>
+    </w:p>
     <w:tbl>
       <w:tblPr>
         <w:tblStyle w:val="Tablaconcuadrcula4-nfasis5"/>
@@ -1475,6 +2056,7 @@
           </w:tcPr>
           <w:p>
             <w:r>
+              <w:lastRenderedPageBreak/>
               <w:t>Caso de uso:</w:t>
             </w:r>
           </w:p>
@@ -1487,9 +2069,6 @@
             <w:pPr>
               <w:cnfStyle w:val="100000000000" w:firstRow="1" w:lastRow="0" w:firstColumn="0" w:lastColumn="0" w:oddVBand="0" w:evenVBand="0" w:oddHBand="0" w:evenHBand="0" w:firstRowFirstColumn="0" w:firstRowLastColumn="0" w:lastRowFirstColumn="0" w:lastRowLastColumn="0"/>
             </w:pPr>
-            <w:r>
-              <w:t>Consultar usuario</w:t>
-            </w:r>
           </w:p>
         </w:tc>
       </w:tr>
@@ -1516,27 +2095,16 @@
             <w:pPr>
               <w:cnfStyle w:val="000000100000" w:firstRow="0" w:lastRow="0" w:firstColumn="0" w:lastColumn="0" w:oddVBand="0" w:evenVBand="0" w:oddHBand="1" w:evenHBand="0" w:firstRowFirstColumn="0" w:firstRowLastColumn="0" w:lastRowFirstColumn="0" w:lastRowLastColumn="0"/>
             </w:pPr>
-            <w:r>
-              <w:t xml:space="preserve">Permite a </w:t>
-            </w:r>
-            <w:r>
-              <w:t>Psicólogo</w:t>
-            </w:r>
-            <w:r>
-              <w:t xml:space="preserve"> consultar la información personal de un usuario de personal.</w:t>
-            </w:r>
-          </w:p>
-        </w:tc>
-      </w:tr>
-      <w:tr>
-        <w:tc>
-          <w:tcPr>
-            <w:tcW w:w="1838" w:type="dxa"/>
-          </w:tcPr>
-          <w:p>
-            <w:pPr>
-              <w:cnfStyle w:val="001000000000" w:firstRow="0" w:lastRow="0" w:firstColumn="1" w:lastColumn="0" w:oddVBand="0" w:evenVBand="0" w:oddHBand="0" w:evenHBand="0" w:firstRowFirstColumn="0" w:firstRowLastColumn="0" w:lastRowFirstColumn="0" w:lastRowLastColumn="0"/>
-            </w:pPr>
+          </w:p>
+        </w:tc>
+      </w:tr>
+      <w:tr>
+        <w:tc>
+          <w:tcPr>
+            <w:cnfStyle w:val="001000000000" w:firstRow="0" w:lastRow="0" w:firstColumn="1" w:lastColumn="0" w:oddVBand="0" w:evenVBand="0" w:oddHBand="0" w:evenHBand="0" w:firstRowFirstColumn="0" w:firstRowLastColumn="0" w:lastRowFirstColumn="0" w:lastRowLastColumn="0"/>
+            <w:tcW w:w="1838" w:type="dxa"/>
+          </w:tcPr>
+          <w:p>
             <w:r>
               <w:t>Actores:</w:t>
             </w:r>
@@ -1547,14 +2115,9 @@
             <w:tcW w:w="6990" w:type="dxa"/>
           </w:tcPr>
           <w:p>
-            <w:r>
-              <w:t>Psicólogo</w:t>
-            </w:r>
-            <w:bookmarkStart w:id="0" w:name="_GoBack"/>
-            <w:bookmarkEnd w:id="0"/>
-            <w:r>
-              <w:t>.</w:t>
-            </w:r>
+            <w:pPr>
+              <w:cnfStyle w:val="000000000000" w:firstRow="0" w:lastRow="0" w:firstColumn="0" w:lastColumn="0" w:oddVBand="0" w:evenVBand="0" w:oddHBand="0" w:evenHBand="0" w:firstRowFirstColumn="0" w:firstRowLastColumn="0" w:lastRowFirstColumn="0" w:lastRowLastColumn="0"/>
+            </w:pPr>
           </w:p>
         </w:tc>
       </w:tr>
@@ -1581,9 +2144,6 @@
             <w:pPr>
               <w:cnfStyle w:val="000000100000" w:firstRow="0" w:lastRow="0" w:firstColumn="0" w:lastColumn="0" w:oddVBand="0" w:evenVBand="0" w:oddHBand="1" w:evenHBand="0" w:firstRowFirstColumn="0" w:firstRowLastColumn="0" w:lastRowFirstColumn="0" w:lastRowLastColumn="0"/>
             </w:pPr>
-            <w:r>
-              <w:t>Haber seleccionado la opción consultar usuario en Gestionar personal.</w:t>
-            </w:r>
           </w:p>
         </w:tc>
       </w:tr>
@@ -1946,6 +2506,95 @@
     </w:lvl>
   </w:abstractNum>
   <w:abstractNum w:abstractNumId="3" w15:restartNumberingAfterBreak="0">
+    <w:nsid w:val="372E279B"/>
+    <w:multiLevelType w:val="hybridMultilevel"/>
+    <w:tmpl w:val="4880C3A2"/>
+    <w:lvl w:ilvl="0" w:tplc="440A000F">
+      <w:start w:val="1"/>
+      <w:numFmt w:val="decimal"/>
+      <w:lvlText w:val="%1."/>
+      <w:lvlJc w:val="left"/>
+      <w:pPr>
+        <w:ind w:left="720" w:hanging="360"/>
+      </w:pPr>
+      <w:rPr>
+        <w:rFonts w:hint="default"/>
+      </w:rPr>
+    </w:lvl>
+    <w:lvl w:ilvl="1" w:tplc="440A0019" w:tentative="1">
+      <w:start w:val="1"/>
+      <w:numFmt w:val="lowerLetter"/>
+      <w:lvlText w:val="%2."/>
+      <w:lvlJc w:val="left"/>
+      <w:pPr>
+        <w:ind w:left="1440" w:hanging="360"/>
+      </w:pPr>
+    </w:lvl>
+    <w:lvl w:ilvl="2" w:tplc="440A001B" w:tentative="1">
+      <w:start w:val="1"/>
+      <w:numFmt w:val="lowerRoman"/>
+      <w:lvlText w:val="%3."/>
+      <w:lvlJc w:val="right"/>
+      <w:pPr>
+        <w:ind w:left="2160" w:hanging="180"/>
+      </w:pPr>
+    </w:lvl>
+    <w:lvl w:ilvl="3" w:tplc="440A000F" w:tentative="1">
+      <w:start w:val="1"/>
+      <w:numFmt w:val="decimal"/>
+      <w:lvlText w:val="%4."/>
+      <w:lvlJc w:val="left"/>
+      <w:pPr>
+        <w:ind w:left="2880" w:hanging="360"/>
+      </w:pPr>
+    </w:lvl>
+    <w:lvl w:ilvl="4" w:tplc="440A0019" w:tentative="1">
+      <w:start w:val="1"/>
+      <w:numFmt w:val="lowerLetter"/>
+      <w:lvlText w:val="%5."/>
+      <w:lvlJc w:val="left"/>
+      <w:pPr>
+        <w:ind w:left="3600" w:hanging="360"/>
+      </w:pPr>
+    </w:lvl>
+    <w:lvl w:ilvl="5" w:tplc="440A001B" w:tentative="1">
+      <w:start w:val="1"/>
+      <w:numFmt w:val="lowerRoman"/>
+      <w:lvlText w:val="%6."/>
+      <w:lvlJc w:val="right"/>
+      <w:pPr>
+        <w:ind w:left="4320" w:hanging="180"/>
+      </w:pPr>
+    </w:lvl>
+    <w:lvl w:ilvl="6" w:tplc="440A000F" w:tentative="1">
+      <w:start w:val="1"/>
+      <w:numFmt w:val="decimal"/>
+      <w:lvlText w:val="%7."/>
+      <w:lvlJc w:val="left"/>
+      <w:pPr>
+        <w:ind w:left="5040" w:hanging="360"/>
+      </w:pPr>
+    </w:lvl>
+    <w:lvl w:ilvl="7" w:tplc="440A0019" w:tentative="1">
+      <w:start w:val="1"/>
+      <w:numFmt w:val="lowerLetter"/>
+      <w:lvlText w:val="%8."/>
+      <w:lvlJc w:val="left"/>
+      <w:pPr>
+        <w:ind w:left="5760" w:hanging="360"/>
+      </w:pPr>
+    </w:lvl>
+    <w:lvl w:ilvl="8" w:tplc="440A001B" w:tentative="1">
+      <w:start w:val="1"/>
+      <w:numFmt w:val="lowerRoman"/>
+      <w:lvlText w:val="%9."/>
+      <w:lvlJc w:val="right"/>
+      <w:pPr>
+        <w:ind w:left="6480" w:hanging="180"/>
+      </w:pPr>
+    </w:lvl>
+  </w:abstractNum>
+  <w:abstractNum w:abstractNumId="4" w15:restartNumberingAfterBreak="0">
     <w:nsid w:val="3C13592C"/>
     <w:multiLevelType w:val="multilevel"/>
     <w:tmpl w:val="53CAEA7E"/>
@@ -2058,7 +2707,96 @@
       </w:rPr>
     </w:lvl>
   </w:abstractNum>
-  <w:abstractNum w:abstractNumId="4" w15:restartNumberingAfterBreak="0">
+  <w:abstractNum w:abstractNumId="5" w15:restartNumberingAfterBreak="0">
+    <w:nsid w:val="407B71E4"/>
+    <w:multiLevelType w:val="hybridMultilevel"/>
+    <w:tmpl w:val="2196C7B8"/>
+    <w:lvl w:ilvl="0" w:tplc="440A000F">
+      <w:start w:val="1"/>
+      <w:numFmt w:val="decimal"/>
+      <w:lvlText w:val="%1."/>
+      <w:lvlJc w:val="left"/>
+      <w:pPr>
+        <w:ind w:left="720" w:hanging="360"/>
+      </w:pPr>
+      <w:rPr>
+        <w:rFonts w:hint="default"/>
+      </w:rPr>
+    </w:lvl>
+    <w:lvl w:ilvl="1" w:tplc="440A0019" w:tentative="1">
+      <w:start w:val="1"/>
+      <w:numFmt w:val="lowerLetter"/>
+      <w:lvlText w:val="%2."/>
+      <w:lvlJc w:val="left"/>
+      <w:pPr>
+        <w:ind w:left="1440" w:hanging="360"/>
+      </w:pPr>
+    </w:lvl>
+    <w:lvl w:ilvl="2" w:tplc="440A001B" w:tentative="1">
+      <w:start w:val="1"/>
+      <w:numFmt w:val="lowerRoman"/>
+      <w:lvlText w:val="%3."/>
+      <w:lvlJc w:val="right"/>
+      <w:pPr>
+        <w:ind w:left="2160" w:hanging="180"/>
+      </w:pPr>
+    </w:lvl>
+    <w:lvl w:ilvl="3" w:tplc="440A000F" w:tentative="1">
+      <w:start w:val="1"/>
+      <w:numFmt w:val="decimal"/>
+      <w:lvlText w:val="%4."/>
+      <w:lvlJc w:val="left"/>
+      <w:pPr>
+        <w:ind w:left="2880" w:hanging="360"/>
+      </w:pPr>
+    </w:lvl>
+    <w:lvl w:ilvl="4" w:tplc="440A0019" w:tentative="1">
+      <w:start w:val="1"/>
+      <w:numFmt w:val="lowerLetter"/>
+      <w:lvlText w:val="%5."/>
+      <w:lvlJc w:val="left"/>
+      <w:pPr>
+        <w:ind w:left="3600" w:hanging="360"/>
+      </w:pPr>
+    </w:lvl>
+    <w:lvl w:ilvl="5" w:tplc="440A001B" w:tentative="1">
+      <w:start w:val="1"/>
+      <w:numFmt w:val="lowerRoman"/>
+      <w:lvlText w:val="%6."/>
+      <w:lvlJc w:val="right"/>
+      <w:pPr>
+        <w:ind w:left="4320" w:hanging="180"/>
+      </w:pPr>
+    </w:lvl>
+    <w:lvl w:ilvl="6" w:tplc="440A000F" w:tentative="1">
+      <w:start w:val="1"/>
+      <w:numFmt w:val="decimal"/>
+      <w:lvlText w:val="%7."/>
+      <w:lvlJc w:val="left"/>
+      <w:pPr>
+        <w:ind w:left="5040" w:hanging="360"/>
+      </w:pPr>
+    </w:lvl>
+    <w:lvl w:ilvl="7" w:tplc="440A0019" w:tentative="1">
+      <w:start w:val="1"/>
+      <w:numFmt w:val="lowerLetter"/>
+      <w:lvlText w:val="%8."/>
+      <w:lvlJc w:val="left"/>
+      <w:pPr>
+        <w:ind w:left="5760" w:hanging="360"/>
+      </w:pPr>
+    </w:lvl>
+    <w:lvl w:ilvl="8" w:tplc="440A001B" w:tentative="1">
+      <w:start w:val="1"/>
+      <w:numFmt w:val="lowerRoman"/>
+      <w:lvlText w:val="%9."/>
+      <w:lvlJc w:val="right"/>
+      <w:pPr>
+        <w:ind w:left="6480" w:hanging="180"/>
+      </w:pPr>
+    </w:lvl>
+  </w:abstractNum>
+  <w:abstractNum w:abstractNumId="6" w15:restartNumberingAfterBreak="0">
     <w:nsid w:val="48E40FDE"/>
     <w:multiLevelType w:val="multilevel"/>
     <w:tmpl w:val="53CAEA7E"/>
@@ -2171,7 +2909,7 @@
       </w:rPr>
     </w:lvl>
   </w:abstractNum>
-  <w:abstractNum w:abstractNumId="5" w15:restartNumberingAfterBreak="0">
+  <w:abstractNum w:abstractNumId="7" w15:restartNumberingAfterBreak="0">
     <w:nsid w:val="4FDF65E7"/>
     <w:multiLevelType w:val="hybridMultilevel"/>
     <w:tmpl w:val="A20E6288"/>
@@ -2260,7 +2998,96 @@
       </w:pPr>
     </w:lvl>
   </w:abstractNum>
-  <w:abstractNum w:abstractNumId="6" w15:restartNumberingAfterBreak="0">
+  <w:abstractNum w:abstractNumId="8" w15:restartNumberingAfterBreak="0">
+    <w:nsid w:val="56ED07FC"/>
+    <w:multiLevelType w:val="hybridMultilevel"/>
+    <w:tmpl w:val="4880C3A2"/>
+    <w:lvl w:ilvl="0" w:tplc="440A000F">
+      <w:start w:val="1"/>
+      <w:numFmt w:val="decimal"/>
+      <w:lvlText w:val="%1."/>
+      <w:lvlJc w:val="left"/>
+      <w:pPr>
+        <w:ind w:left="720" w:hanging="360"/>
+      </w:pPr>
+      <w:rPr>
+        <w:rFonts w:hint="default"/>
+      </w:rPr>
+    </w:lvl>
+    <w:lvl w:ilvl="1" w:tplc="440A0019" w:tentative="1">
+      <w:start w:val="1"/>
+      <w:numFmt w:val="lowerLetter"/>
+      <w:lvlText w:val="%2."/>
+      <w:lvlJc w:val="left"/>
+      <w:pPr>
+        <w:ind w:left="1440" w:hanging="360"/>
+      </w:pPr>
+    </w:lvl>
+    <w:lvl w:ilvl="2" w:tplc="440A001B" w:tentative="1">
+      <w:start w:val="1"/>
+      <w:numFmt w:val="lowerRoman"/>
+      <w:lvlText w:val="%3."/>
+      <w:lvlJc w:val="right"/>
+      <w:pPr>
+        <w:ind w:left="2160" w:hanging="180"/>
+      </w:pPr>
+    </w:lvl>
+    <w:lvl w:ilvl="3" w:tplc="440A000F" w:tentative="1">
+      <w:start w:val="1"/>
+      <w:numFmt w:val="decimal"/>
+      <w:lvlText w:val="%4."/>
+      <w:lvlJc w:val="left"/>
+      <w:pPr>
+        <w:ind w:left="2880" w:hanging="360"/>
+      </w:pPr>
+    </w:lvl>
+    <w:lvl w:ilvl="4" w:tplc="440A0019" w:tentative="1">
+      <w:start w:val="1"/>
+      <w:numFmt w:val="lowerLetter"/>
+      <w:lvlText w:val="%5."/>
+      <w:lvlJc w:val="left"/>
+      <w:pPr>
+        <w:ind w:left="3600" w:hanging="360"/>
+      </w:pPr>
+    </w:lvl>
+    <w:lvl w:ilvl="5" w:tplc="440A001B" w:tentative="1">
+      <w:start w:val="1"/>
+      <w:numFmt w:val="lowerRoman"/>
+      <w:lvlText w:val="%6."/>
+      <w:lvlJc w:val="right"/>
+      <w:pPr>
+        <w:ind w:left="4320" w:hanging="180"/>
+      </w:pPr>
+    </w:lvl>
+    <w:lvl w:ilvl="6" w:tplc="440A000F" w:tentative="1">
+      <w:start w:val="1"/>
+      <w:numFmt w:val="decimal"/>
+      <w:lvlText w:val="%7."/>
+      <w:lvlJc w:val="left"/>
+      <w:pPr>
+        <w:ind w:left="5040" w:hanging="360"/>
+      </w:pPr>
+    </w:lvl>
+    <w:lvl w:ilvl="7" w:tplc="440A0019" w:tentative="1">
+      <w:start w:val="1"/>
+      <w:numFmt w:val="lowerLetter"/>
+      <w:lvlText w:val="%8."/>
+      <w:lvlJc w:val="left"/>
+      <w:pPr>
+        <w:ind w:left="5760" w:hanging="360"/>
+      </w:pPr>
+    </w:lvl>
+    <w:lvl w:ilvl="8" w:tplc="440A001B" w:tentative="1">
+      <w:start w:val="1"/>
+      <w:numFmt w:val="lowerRoman"/>
+      <w:lvlText w:val="%9."/>
+      <w:lvlJc w:val="right"/>
+      <w:pPr>
+        <w:ind w:left="6480" w:hanging="180"/>
+      </w:pPr>
+    </w:lvl>
+  </w:abstractNum>
+  <w:abstractNum w:abstractNumId="9" w15:restartNumberingAfterBreak="0">
     <w:nsid w:val="64F43F92"/>
     <w:multiLevelType w:val="hybridMultilevel"/>
     <w:tmpl w:val="97449282"/>
@@ -2349,7 +3176,7 @@
       </w:pPr>
     </w:lvl>
   </w:abstractNum>
-  <w:abstractNum w:abstractNumId="7" w15:restartNumberingAfterBreak="0">
+  <w:abstractNum w:abstractNumId="10" w15:restartNumberingAfterBreak="0">
     <w:nsid w:val="6DF3442F"/>
     <w:multiLevelType w:val="hybridMultilevel"/>
     <w:tmpl w:val="F30C9C4C"/>
@@ -2436,13 +3263,13 @@
     </w:lvl>
   </w:abstractNum>
   <w:num w:numId="1">
-    <w:abstractNumId w:val="5"/>
+    <w:abstractNumId w:val="7"/>
   </w:num>
   <w:num w:numId="2">
-    <w:abstractNumId w:val="6"/>
+    <w:abstractNumId w:val="9"/>
   </w:num>
   <w:num w:numId="3">
-    <w:abstractNumId w:val="3"/>
+    <w:abstractNumId w:val="4"/>
   </w:num>
   <w:num w:numId="4">
     <w:abstractNumId w:val="0"/>
@@ -2454,10 +3281,19 @@
     <w:abstractNumId w:val="2"/>
   </w:num>
   <w:num w:numId="7">
-    <w:abstractNumId w:val="7"/>
+    <w:abstractNumId w:val="10"/>
   </w:num>
   <w:num w:numId="8">
-    <w:abstractNumId w:val="4"/>
+    <w:abstractNumId w:val="6"/>
+  </w:num>
+  <w:num w:numId="9">
+    <w:abstractNumId w:val="8"/>
+  </w:num>
+  <w:num w:numId="10">
+    <w:abstractNumId w:val="3"/>
+  </w:num>
+  <w:num w:numId="11">
+    <w:abstractNumId w:val="5"/>
   </w:num>
 </w:numbering>
 </file>

</xml_diff>

<commit_message>
Se ha finalizado los CU
</commit_message>
<xml_diff>
--- a/CASOS DE USO.docx
+++ b/CASOS DE USO.docx
@@ -22,203 +22,8 @@
             <w:tcW w:w="1838" w:type="dxa"/>
           </w:tcPr>
           <w:p>
-            <w:r>
-              <w:t>Caso de uso:</w:t>
-            </w:r>
-          </w:p>
-        </w:tc>
-        <w:tc>
-          <w:tcPr>
-            <w:tcW w:w="6990" w:type="dxa"/>
-          </w:tcPr>
-          <w:p>
-            <w:pPr>
-              <w:cnfStyle w:val="100000000000" w:firstRow="1" w:lastRow="0" w:firstColumn="0" w:lastColumn="0" w:oddVBand="0" w:evenVBand="0" w:oddHBand="0" w:evenHBand="0" w:firstRowFirstColumn="0" w:firstRowLastColumn="0" w:lastRowFirstColumn="0" w:lastRowLastColumn="0"/>
-            </w:pPr>
-          </w:p>
-        </w:tc>
-      </w:tr>
-      <w:tr>
-        <w:trPr>
-          <w:cnfStyle w:val="000000100000" w:firstRow="0" w:lastRow="0" w:firstColumn="0" w:lastColumn="0" w:oddVBand="0" w:evenVBand="0" w:oddHBand="1" w:evenHBand="0" w:firstRowFirstColumn="0" w:firstRowLastColumn="0" w:lastRowFirstColumn="0" w:lastRowLastColumn="0"/>
-        </w:trPr>
-        <w:tc>
-          <w:tcPr>
-            <w:cnfStyle w:val="001000000000" w:firstRow="0" w:lastRow="0" w:firstColumn="1" w:lastColumn="0" w:oddVBand="0" w:evenVBand="0" w:oddHBand="0" w:evenHBand="0" w:firstRowFirstColumn="0" w:firstRowLastColumn="0" w:lastRowFirstColumn="0" w:lastRowLastColumn="0"/>
-            <w:tcW w:w="1838" w:type="dxa"/>
-          </w:tcPr>
-          <w:p>
-            <w:r>
-              <w:t>Descripción:</w:t>
-            </w:r>
-          </w:p>
-        </w:tc>
-        <w:tc>
-          <w:tcPr>
-            <w:tcW w:w="6990" w:type="dxa"/>
-          </w:tcPr>
-          <w:p>
-            <w:pPr>
-              <w:cnfStyle w:val="000000100000" w:firstRow="0" w:lastRow="0" w:firstColumn="0" w:lastColumn="0" w:oddVBand="0" w:evenVBand="0" w:oddHBand="1" w:evenHBand="0" w:firstRowFirstColumn="0" w:firstRowLastColumn="0" w:lastRowFirstColumn="0" w:lastRowLastColumn="0"/>
-            </w:pPr>
-          </w:p>
-        </w:tc>
-      </w:tr>
-      <w:tr>
-        <w:tc>
-          <w:tcPr>
-            <w:cnfStyle w:val="001000000000" w:firstRow="0" w:lastRow="0" w:firstColumn="1" w:lastColumn="0" w:oddVBand="0" w:evenVBand="0" w:oddHBand="0" w:evenHBand="0" w:firstRowFirstColumn="0" w:firstRowLastColumn="0" w:lastRowFirstColumn="0" w:lastRowLastColumn="0"/>
-            <w:tcW w:w="1838" w:type="dxa"/>
-          </w:tcPr>
-          <w:p>
-            <w:r>
-              <w:t>Actores:</w:t>
-            </w:r>
-          </w:p>
-        </w:tc>
-        <w:tc>
-          <w:tcPr>
-            <w:tcW w:w="6990" w:type="dxa"/>
-          </w:tcPr>
-          <w:p>
-            <w:pPr>
-              <w:cnfStyle w:val="000000000000" w:firstRow="0" w:lastRow="0" w:firstColumn="0" w:lastColumn="0" w:oddVBand="0" w:evenVBand="0" w:oddHBand="0" w:evenHBand="0" w:firstRowFirstColumn="0" w:firstRowLastColumn="0" w:lastRowFirstColumn="0" w:lastRowLastColumn="0"/>
-            </w:pPr>
-          </w:p>
-        </w:tc>
-      </w:tr>
-      <w:tr>
-        <w:trPr>
-          <w:cnfStyle w:val="000000100000" w:firstRow="0" w:lastRow="0" w:firstColumn="0" w:lastColumn="0" w:oddVBand="0" w:evenVBand="0" w:oddHBand="1" w:evenHBand="0" w:firstRowFirstColumn="0" w:firstRowLastColumn="0" w:lastRowFirstColumn="0" w:lastRowLastColumn="0"/>
-        </w:trPr>
-        <w:tc>
-          <w:tcPr>
-            <w:cnfStyle w:val="001000000000" w:firstRow="0" w:lastRow="0" w:firstColumn="1" w:lastColumn="0" w:oddVBand="0" w:evenVBand="0" w:oddHBand="0" w:evenHBand="0" w:firstRowFirstColumn="0" w:firstRowLastColumn="0" w:lastRowFirstColumn="0" w:lastRowLastColumn="0"/>
-            <w:tcW w:w="1838" w:type="dxa"/>
-          </w:tcPr>
-          <w:p>
-            <w:r>
-              <w:t>Precondiciones:</w:t>
-            </w:r>
-          </w:p>
-        </w:tc>
-        <w:tc>
-          <w:tcPr>
-            <w:tcW w:w="6990" w:type="dxa"/>
-          </w:tcPr>
-          <w:p>
-            <w:pPr>
-              <w:cnfStyle w:val="000000100000" w:firstRow="0" w:lastRow="0" w:firstColumn="0" w:lastColumn="0" w:oddVBand="0" w:evenVBand="0" w:oddHBand="1" w:evenHBand="0" w:firstRowFirstColumn="0" w:firstRowLastColumn="0" w:lastRowFirstColumn="0" w:lastRowLastColumn="0"/>
-            </w:pPr>
-          </w:p>
-        </w:tc>
-      </w:tr>
-      <w:tr>
-        <w:tc>
-          <w:tcPr>
-            <w:cnfStyle w:val="001000000000" w:firstRow="0" w:lastRow="0" w:firstColumn="1" w:lastColumn="0" w:oddVBand="0" w:evenVBand="0" w:oddHBand="0" w:evenHBand="0" w:firstRowFirstColumn="0" w:firstRowLastColumn="0" w:lastRowFirstColumn="0" w:lastRowLastColumn="0"/>
-            <w:tcW w:w="1838" w:type="dxa"/>
-          </w:tcPr>
-          <w:p>
-            <w:r>
-              <w:t>Flujo nombre de los eventos</w:t>
-            </w:r>
-          </w:p>
-        </w:tc>
-        <w:tc>
-          <w:tcPr>
-            <w:tcW w:w="6990" w:type="dxa"/>
-          </w:tcPr>
-          <w:p>
-            <w:pPr>
-              <w:cnfStyle w:val="000000000000" w:firstRow="0" w:lastRow="0" w:firstColumn="0" w:lastColumn="0" w:oddVBand="0" w:evenVBand="0" w:oddHBand="0" w:evenHBand="0" w:firstRowFirstColumn="0" w:firstRowLastColumn="0" w:lastRowFirstColumn="0" w:lastRowLastColumn="0"/>
-            </w:pPr>
-          </w:p>
-        </w:tc>
-      </w:tr>
-      <w:tr>
-        <w:trPr>
-          <w:cnfStyle w:val="000000100000" w:firstRow="0" w:lastRow="0" w:firstColumn="0" w:lastColumn="0" w:oddVBand="0" w:evenVBand="0" w:oddHBand="1" w:evenHBand="0" w:firstRowFirstColumn="0" w:firstRowLastColumn="0" w:lastRowFirstColumn="0" w:lastRowLastColumn="0"/>
-        </w:trPr>
-        <w:tc>
-          <w:tcPr>
-            <w:cnfStyle w:val="001000000000" w:firstRow="0" w:lastRow="0" w:firstColumn="1" w:lastColumn="0" w:oddVBand="0" w:evenVBand="0" w:oddHBand="0" w:evenHBand="0" w:firstRowFirstColumn="0" w:firstRowLastColumn="0" w:lastRowFirstColumn="0" w:lastRowLastColumn="0"/>
-            <w:tcW w:w="1838" w:type="dxa"/>
-          </w:tcPr>
-          <w:p>
-            <w:r>
-              <w:t>Flujo Alternativo:</w:t>
-            </w:r>
-          </w:p>
-        </w:tc>
-        <w:tc>
-          <w:tcPr>
-            <w:tcW w:w="6990" w:type="dxa"/>
-          </w:tcPr>
-          <w:p>
-            <w:pPr>
-              <w:cnfStyle w:val="000000100000" w:firstRow="0" w:lastRow="0" w:firstColumn="0" w:lastColumn="0" w:oddVBand="0" w:evenVBand="0" w:oddHBand="1" w:evenHBand="0" w:firstRowFirstColumn="0" w:firstRowLastColumn="0" w:lastRowFirstColumn="0" w:lastRowLastColumn="0"/>
-            </w:pPr>
-          </w:p>
-        </w:tc>
-      </w:tr>
-      <w:tr>
-        <w:tc>
-          <w:tcPr>
-            <w:cnfStyle w:val="001000000000" w:firstRow="0" w:lastRow="0" w:firstColumn="1" w:lastColumn="0" w:oddVBand="0" w:evenVBand="0" w:oddHBand="0" w:evenHBand="0" w:firstRowFirstColumn="0" w:firstRowLastColumn="0" w:lastRowFirstColumn="0" w:lastRowLastColumn="0"/>
-            <w:tcW w:w="1838" w:type="dxa"/>
-          </w:tcPr>
-          <w:p>
-            <w:proofErr w:type="spellStart"/>
-            <w:r>
-              <w:t>P</w:t>
-            </w:r>
-            <w:r>
-              <w:t>osc</w:t>
-            </w:r>
-            <w:r>
-              <w:t>ondiciones</w:t>
-            </w:r>
-            <w:proofErr w:type="spellEnd"/>
-            <w:r>
-              <w:t>:</w:t>
-            </w:r>
-          </w:p>
-        </w:tc>
-        <w:tc>
-          <w:tcPr>
-            <w:tcW w:w="6990" w:type="dxa"/>
-          </w:tcPr>
-          <w:p>
-            <w:pPr>
-              <w:cnfStyle w:val="000000000000" w:firstRow="0" w:lastRow="0" w:firstColumn="0" w:lastColumn="0" w:oddVBand="0" w:evenVBand="0" w:oddHBand="0" w:evenHBand="0" w:firstRowFirstColumn="0" w:firstRowLastColumn="0" w:lastRowFirstColumn="0" w:lastRowLastColumn="0"/>
-            </w:pPr>
-          </w:p>
-        </w:tc>
-      </w:tr>
-    </w:tbl>
-    <w:p/>
-    <w:p/>
-    <w:tbl>
-      <w:tblPr>
-        <w:tblStyle w:val="Tablaconcuadrcula4-nfasis5"/>
-        <w:tblW w:w="0" w:type="auto"/>
-        <w:tblLook w:val="04A0" w:firstRow="1" w:lastRow="0" w:firstColumn="1" w:lastColumn="0" w:noHBand="0" w:noVBand="1"/>
-      </w:tblPr>
-      <w:tblGrid>
-        <w:gridCol w:w="1838"/>
-        <w:gridCol w:w="6990"/>
-      </w:tblGrid>
-      <w:tr>
-        <w:trPr>
-          <w:cnfStyle w:val="100000000000" w:firstRow="1" w:lastRow="0" w:firstColumn="0" w:lastColumn="0" w:oddVBand="0" w:evenVBand="0" w:oddHBand="0" w:evenHBand="0" w:firstRowFirstColumn="0" w:firstRowLastColumn="0" w:lastRowFirstColumn="0" w:lastRowLastColumn="0"/>
-        </w:trPr>
-        <w:tc>
-          <w:tcPr>
-            <w:cnfStyle w:val="001000000000" w:firstRow="0" w:lastRow="0" w:firstColumn="1" w:lastColumn="0" w:oddVBand="0" w:evenVBand="0" w:oddHBand="0" w:evenHBand="0" w:firstRowFirstColumn="0" w:firstRowLastColumn="0" w:lastRowFirstColumn="0" w:lastRowLastColumn="0"/>
-            <w:tcW w:w="1838" w:type="dxa"/>
-          </w:tcPr>
-          <w:p>
+            <w:bookmarkStart w:id="0" w:name="_GoBack"/>
+            <w:bookmarkEnd w:id="0"/>
             <w:r>
               <w:t>Caso de uso:</w:t>
             </w:r>
@@ -830,7 +635,6 @@
           </w:tcPr>
           <w:p>
             <w:r>
-              <w:lastRenderedPageBreak/>
               <w:t>Descripción:</w:t>
             </w:r>
           </w:p>
@@ -844,10 +648,7 @@
               <w:cnfStyle w:val="000000100000" w:firstRow="0" w:lastRow="0" w:firstColumn="0" w:lastColumn="0" w:oddVBand="0" w:evenVBand="0" w:oddHBand="1" w:evenHBand="0" w:firstRowFirstColumn="0" w:firstRowLastColumn="0" w:lastRowFirstColumn="0" w:lastRowLastColumn="0"/>
             </w:pPr>
             <w:r>
-              <w:t xml:space="preserve">Permite al </w:t>
-            </w:r>
-            <w:r>
-              <w:t>usuario realizar el registro de un nuevo usuario de personal.</w:t>
+              <w:t>Permite al usuario realizar el registro de un nuevo usuario de personal.</w:t>
             </w:r>
           </w:p>
         </w:tc>
@@ -978,6 +779,7 @@
               <w:cnfStyle w:val="000000000000" w:firstRow="0" w:lastRow="0" w:firstColumn="0" w:lastColumn="0" w:oddVBand="0" w:evenVBand="0" w:oddHBand="0" w:evenHBand="0" w:firstRowFirstColumn="0" w:firstRowLastColumn="0" w:lastRowFirstColumn="0" w:lastRowLastColumn="0"/>
             </w:pPr>
             <w:r>
+              <w:lastRenderedPageBreak/>
               <w:t>Sistema almacena información y muestra mensaje “información guardada con éxito</w:t>
             </w:r>
             <w:r>
@@ -1016,6 +818,7 @@
           </w:tcPr>
           <w:p>
             <w:r>
+              <w:lastRenderedPageBreak/>
               <w:t>Flujo Alternativo:</w:t>
             </w:r>
           </w:p>
@@ -1438,7 +1241,6 @@
           </w:tcPr>
           <w:p>
             <w:r>
-              <w:lastRenderedPageBreak/>
               <w:t>Caso de uso:</w:t>
             </w:r>
           </w:p>
@@ -1610,6 +1412,7 @@
           </w:tcPr>
           <w:p>
             <w:r>
+              <w:lastRenderedPageBreak/>
               <w:t>Flujo Alternativo:</w:t>
             </w:r>
           </w:p>
@@ -2031,10 +1834,7 @@
     <w:p/>
     <w:p/>
     <w:p/>
-    <w:p>
-      <w:bookmarkStart w:id="0" w:name="_GoBack"/>
-      <w:bookmarkEnd w:id="0"/>
-    </w:p>
+    <w:p/>
     <w:tbl>
       <w:tblPr>
         <w:tblStyle w:val="Tablaconcuadrcula4-nfasis5"/>
@@ -2056,7 +1856,6 @@
           </w:tcPr>
           <w:p>
             <w:r>
-              <w:lastRenderedPageBreak/>
               <w:t>Caso de uso:</w:t>
             </w:r>
           </w:p>
@@ -2069,6 +1868,9 @@
             <w:pPr>
               <w:cnfStyle w:val="100000000000" w:firstRow="1" w:lastRow="0" w:firstColumn="0" w:lastColumn="0" w:oddVBand="0" w:evenVBand="0" w:oddHBand="0" w:evenHBand="0" w:firstRowFirstColumn="0" w:firstRowLastColumn="0" w:lastRowFirstColumn="0" w:lastRowLastColumn="0"/>
             </w:pPr>
+            <w:r>
+              <w:t>Obtener reporte</w:t>
+            </w:r>
           </w:p>
         </w:tc>
       </w:tr>
@@ -2095,6 +1897,23 @@
             <w:pPr>
               <w:cnfStyle w:val="000000100000" w:firstRow="0" w:lastRow="0" w:firstColumn="0" w:lastColumn="0" w:oddVBand="0" w:evenVBand="0" w:oddHBand="1" w:evenHBand="0" w:firstRowFirstColumn="0" w:firstRowLastColumn="0" w:lastRowFirstColumn="0" w:lastRowLastColumn="0"/>
             </w:pPr>
+            <w:r>
+              <w:t xml:space="preserve">Permite a </w:t>
+            </w:r>
+            <w:r>
+              <w:t>Psicólogo</w:t>
+            </w:r>
+            <w:r>
+              <w:t xml:space="preserve"> seleccionar </w:t>
+            </w:r>
+            <w:proofErr w:type="gramStart"/>
+            <w:r>
+              <w:t>el  tipo</w:t>
+            </w:r>
+            <w:proofErr w:type="gramEnd"/>
+            <w:r>
+              <w:t xml:space="preserve"> de reporte a obtener del sistema.</w:t>
+            </w:r>
           </w:p>
         </w:tc>
       </w:tr>
@@ -2118,6 +1937,12 @@
             <w:pPr>
               <w:cnfStyle w:val="000000000000" w:firstRow="0" w:lastRow="0" w:firstColumn="0" w:lastColumn="0" w:oddVBand="0" w:evenVBand="0" w:oddHBand="0" w:evenHBand="0" w:firstRowFirstColumn="0" w:firstRowLastColumn="0" w:lastRowFirstColumn="0" w:lastRowLastColumn="0"/>
             </w:pPr>
+            <w:r>
+              <w:t>Psicólogo</w:t>
+            </w:r>
+            <w:r>
+              <w:t>.</w:t>
+            </w:r>
           </w:p>
         </w:tc>
       </w:tr>
@@ -2144,6 +1969,9 @@
             <w:pPr>
               <w:cnfStyle w:val="000000100000" w:firstRow="0" w:lastRow="0" w:firstColumn="0" w:lastColumn="0" w:oddVBand="0" w:evenVBand="0" w:oddHBand="1" w:evenHBand="0" w:firstRowFirstColumn="0" w:firstRowLastColumn="0" w:lastRowFirstColumn="0" w:lastRowLastColumn="0"/>
             </w:pPr>
+            <w:r>
+              <w:t>Haber iniciado sesión.</w:t>
+            </w:r>
           </w:p>
         </w:tc>
       </w:tr>
@@ -2165,6 +1993,56 @@
           </w:tcPr>
           <w:p>
             <w:pPr>
+              <w:pStyle w:val="Prrafodelista"/>
+              <w:numPr>
+                <w:ilvl w:val="0"/>
+                <w:numId w:val="12"/>
+              </w:numPr>
+              <w:cnfStyle w:val="000000000000" w:firstRow="0" w:lastRow="0" w:firstColumn="0" w:lastColumn="0" w:oddVBand="0" w:evenVBand="0" w:oddHBand="0" w:evenHBand="0" w:firstRowFirstColumn="0" w:firstRowLastColumn="0" w:lastRowFirstColumn="0" w:lastRowLastColumn="0"/>
+            </w:pPr>
+            <w:r>
+              <w:t xml:space="preserve">Sistema solicita elegir el reporte a generar: </w:t>
+            </w:r>
+          </w:p>
+          <w:p>
+            <w:pPr>
+              <w:pStyle w:val="Prrafodelista"/>
+              <w:cnfStyle w:val="000000000000" w:firstRow="0" w:lastRow="0" w:firstColumn="0" w:lastColumn="0" w:oddVBand="0" w:evenVBand="0" w:oddHBand="0" w:evenHBand="0" w:firstRowFirstColumn="0" w:firstRowLastColumn="0" w:lastRowFirstColumn="0" w:lastRowLastColumn="0"/>
+            </w:pPr>
+            <w:r>
+              <w:t xml:space="preserve">Reporte especifico </w:t>
+            </w:r>
+            <w:proofErr w:type="spellStart"/>
+            <w:r>
+              <w:t>ó</w:t>
+            </w:r>
+            <w:proofErr w:type="spellEnd"/>
+          </w:p>
+          <w:p>
+            <w:pPr>
+              <w:pStyle w:val="Prrafodelista"/>
+              <w:cnfStyle w:val="000000000000" w:firstRow="0" w:lastRow="0" w:firstColumn="0" w:lastColumn="0" w:oddVBand="0" w:evenVBand="0" w:oddHBand="0" w:evenHBand="0" w:firstRowFirstColumn="0" w:firstRowLastColumn="0" w:lastRowFirstColumn="0" w:lastRowLastColumn="0"/>
+            </w:pPr>
+            <w:r>
+              <w:t>Reporte general</w:t>
+            </w:r>
+          </w:p>
+          <w:p>
+            <w:pPr>
+              <w:pStyle w:val="Prrafodelista"/>
+              <w:numPr>
+                <w:ilvl w:val="0"/>
+                <w:numId w:val="12"/>
+              </w:numPr>
+              <w:cnfStyle w:val="000000000000" w:firstRow="0" w:lastRow="0" w:firstColumn="0" w:lastColumn="0" w:oddVBand="0" w:evenVBand="0" w:oddHBand="0" w:evenHBand="0" w:firstRowFirstColumn="0" w:firstRowLastColumn="0" w:lastRowFirstColumn="0" w:lastRowLastColumn="0"/>
+            </w:pPr>
+            <w:r>
+              <w:t>Usuario selecciona el tipo de reporte a generar por el sistema.</w:t>
+            </w:r>
+          </w:p>
+          <w:p>
+            <w:pPr>
+              <w:ind w:left="360"/>
               <w:cnfStyle w:val="000000000000" w:firstRow="0" w:lastRow="0" w:firstColumn="0" w:lastColumn="0" w:oddVBand="0" w:evenVBand="0" w:oddHBand="0" w:evenHBand="0" w:firstRowFirstColumn="0" w:firstRowLastColumn="0" w:lastRowFirstColumn="0" w:lastRowLastColumn="0"/>
             </w:pPr>
           </w:p>
@@ -2181,6 +2059,7 @@
           </w:tcPr>
           <w:p>
             <w:r>
+              <w:lastRenderedPageBreak/>
               <w:t>Flujo Alternativo:</w:t>
             </w:r>
           </w:p>
@@ -2191,8 +2070,16 @@
           </w:tcPr>
           <w:p>
             <w:pPr>
-              <w:cnfStyle w:val="000000100000" w:firstRow="0" w:lastRow="0" w:firstColumn="0" w:lastColumn="0" w:oddVBand="0" w:evenVBand="0" w:oddHBand="1" w:evenHBand="0" w:firstRowFirstColumn="0" w:firstRowLastColumn="0" w:lastRowFirstColumn="0" w:lastRowLastColumn="0"/>
-            </w:pPr>
+              <w:pStyle w:val="Prrafodelista"/>
+              <w:numPr>
+                <w:ilvl w:val="1"/>
+                <w:numId w:val="12"/>
+              </w:numPr>
+              <w:cnfStyle w:val="000000100000" w:firstRow="0" w:lastRow="0" w:firstColumn="0" w:lastColumn="0" w:oddVBand="0" w:evenVBand="0" w:oddHBand="1" w:evenHBand="0" w:firstRowFirstColumn="0" w:firstRowLastColumn="0" w:lastRowFirstColumn="0" w:lastRowLastColumn="0"/>
+            </w:pPr>
+            <w:r>
+              <w:t xml:space="preserve"> Usuario no selecciona opción y regresa a menú principal del sistema.</w:t>
+            </w:r>
           </w:p>
         </w:tc>
       </w:tr>
@@ -2221,6 +2108,2513 @@
             <w:pPr>
               <w:cnfStyle w:val="000000000000" w:firstRow="0" w:lastRow="0" w:firstColumn="0" w:lastColumn="0" w:oddVBand="0" w:evenVBand="0" w:oddHBand="0" w:evenHBand="0" w:firstRowFirstColumn="0" w:firstRowLastColumn="0" w:lastRowFirstColumn="0" w:lastRowLastColumn="0"/>
             </w:pPr>
+            <w:r>
+              <w:t>El sistema mostrará las opciones de generación del reporte elegido.</w:t>
+            </w:r>
+          </w:p>
+        </w:tc>
+      </w:tr>
+    </w:tbl>
+    <w:p/>
+    <w:p/>
+    <w:tbl>
+      <w:tblPr>
+        <w:tblStyle w:val="Tablaconcuadrcula4-nfasis5"/>
+        <w:tblW w:w="0" w:type="auto"/>
+        <w:tblLook w:val="04A0" w:firstRow="1" w:lastRow="0" w:firstColumn="1" w:lastColumn="0" w:noHBand="0" w:noVBand="1"/>
+      </w:tblPr>
+      <w:tblGrid>
+        <w:gridCol w:w="1838"/>
+        <w:gridCol w:w="6990"/>
+      </w:tblGrid>
+      <w:tr>
+        <w:trPr>
+          <w:cnfStyle w:val="100000000000" w:firstRow="1" w:lastRow="0" w:firstColumn="0" w:lastColumn="0" w:oddVBand="0" w:evenVBand="0" w:oddHBand="0" w:evenHBand="0" w:firstRowFirstColumn="0" w:firstRowLastColumn="0" w:lastRowFirstColumn="0" w:lastRowLastColumn="0"/>
+        </w:trPr>
+        <w:tc>
+          <w:tcPr>
+            <w:cnfStyle w:val="001000000000" w:firstRow="0" w:lastRow="0" w:firstColumn="1" w:lastColumn="0" w:oddVBand="0" w:evenVBand="0" w:oddHBand="0" w:evenHBand="0" w:firstRowFirstColumn="0" w:firstRowLastColumn="0" w:lastRowFirstColumn="0" w:lastRowLastColumn="0"/>
+            <w:tcW w:w="1838" w:type="dxa"/>
+          </w:tcPr>
+          <w:p>
+            <w:r>
+              <w:t>Caso de uso:</w:t>
+            </w:r>
+          </w:p>
+        </w:tc>
+        <w:tc>
+          <w:tcPr>
+            <w:tcW w:w="6990" w:type="dxa"/>
+          </w:tcPr>
+          <w:p>
+            <w:pPr>
+              <w:cnfStyle w:val="100000000000" w:firstRow="1" w:lastRow="0" w:firstColumn="0" w:lastColumn="0" w:oddVBand="0" w:evenVBand="0" w:oddHBand="0" w:evenHBand="0" w:firstRowFirstColumn="0" w:firstRowLastColumn="0" w:lastRowFirstColumn="0" w:lastRowLastColumn="0"/>
+            </w:pPr>
+            <w:r>
+              <w:t>Obtener reporte especifico</w:t>
+            </w:r>
+          </w:p>
+        </w:tc>
+      </w:tr>
+      <w:tr>
+        <w:trPr>
+          <w:cnfStyle w:val="000000100000" w:firstRow="0" w:lastRow="0" w:firstColumn="0" w:lastColumn="0" w:oddVBand="0" w:evenVBand="0" w:oddHBand="1" w:evenHBand="0" w:firstRowFirstColumn="0" w:firstRowLastColumn="0" w:lastRowFirstColumn="0" w:lastRowLastColumn="0"/>
+        </w:trPr>
+        <w:tc>
+          <w:tcPr>
+            <w:cnfStyle w:val="001000000000" w:firstRow="0" w:lastRow="0" w:firstColumn="1" w:lastColumn="0" w:oddVBand="0" w:evenVBand="0" w:oddHBand="0" w:evenHBand="0" w:firstRowFirstColumn="0" w:firstRowLastColumn="0" w:lastRowFirstColumn="0" w:lastRowLastColumn="0"/>
+            <w:tcW w:w="1838" w:type="dxa"/>
+          </w:tcPr>
+          <w:p>
+            <w:r>
+              <w:t>Descripción:</w:t>
+            </w:r>
+          </w:p>
+        </w:tc>
+        <w:tc>
+          <w:tcPr>
+            <w:tcW w:w="6990" w:type="dxa"/>
+          </w:tcPr>
+          <w:p>
+            <w:pPr>
+              <w:cnfStyle w:val="000000100000" w:firstRow="0" w:lastRow="0" w:firstColumn="0" w:lastColumn="0" w:oddVBand="0" w:evenVBand="0" w:oddHBand="1" w:evenHBand="0" w:firstRowFirstColumn="0" w:firstRowLastColumn="0" w:lastRowFirstColumn="0" w:lastRowLastColumn="0"/>
+            </w:pPr>
+            <w:r>
+              <w:t xml:space="preserve">Permite a Psicólogo </w:t>
+            </w:r>
+            <w:r>
+              <w:t>obtener un reporte especifico de una prueba realizada por un usuario de rol personal.</w:t>
+            </w:r>
+          </w:p>
+        </w:tc>
+      </w:tr>
+      <w:tr>
+        <w:tc>
+          <w:tcPr>
+            <w:cnfStyle w:val="001000000000" w:firstRow="0" w:lastRow="0" w:firstColumn="1" w:lastColumn="0" w:oddVBand="0" w:evenVBand="0" w:oddHBand="0" w:evenHBand="0" w:firstRowFirstColumn="0" w:firstRowLastColumn="0" w:lastRowFirstColumn="0" w:lastRowLastColumn="0"/>
+            <w:tcW w:w="1838" w:type="dxa"/>
+          </w:tcPr>
+          <w:p>
+            <w:r>
+              <w:t>Actores:</w:t>
+            </w:r>
+          </w:p>
+        </w:tc>
+        <w:tc>
+          <w:tcPr>
+            <w:tcW w:w="6990" w:type="dxa"/>
+          </w:tcPr>
+          <w:p>
+            <w:pPr>
+              <w:cnfStyle w:val="000000000000" w:firstRow="0" w:lastRow="0" w:firstColumn="0" w:lastColumn="0" w:oddVBand="0" w:evenVBand="0" w:oddHBand="0" w:evenHBand="0" w:firstRowFirstColumn="0" w:firstRowLastColumn="0" w:lastRowFirstColumn="0" w:lastRowLastColumn="0"/>
+            </w:pPr>
+            <w:r>
+              <w:t>Psicólogo.</w:t>
+            </w:r>
+          </w:p>
+        </w:tc>
+      </w:tr>
+      <w:tr>
+        <w:trPr>
+          <w:cnfStyle w:val="000000100000" w:firstRow="0" w:lastRow="0" w:firstColumn="0" w:lastColumn="0" w:oddVBand="0" w:evenVBand="0" w:oddHBand="1" w:evenHBand="0" w:firstRowFirstColumn="0" w:firstRowLastColumn="0" w:lastRowFirstColumn="0" w:lastRowLastColumn="0"/>
+        </w:trPr>
+        <w:tc>
+          <w:tcPr>
+            <w:cnfStyle w:val="001000000000" w:firstRow="0" w:lastRow="0" w:firstColumn="1" w:lastColumn="0" w:oddVBand="0" w:evenVBand="0" w:oddHBand="0" w:evenHBand="0" w:firstRowFirstColumn="0" w:firstRowLastColumn="0" w:lastRowFirstColumn="0" w:lastRowLastColumn="0"/>
+            <w:tcW w:w="1838" w:type="dxa"/>
+          </w:tcPr>
+          <w:p>
+            <w:r>
+              <w:t>Precondiciones:</w:t>
+            </w:r>
+          </w:p>
+        </w:tc>
+        <w:tc>
+          <w:tcPr>
+            <w:tcW w:w="6990" w:type="dxa"/>
+          </w:tcPr>
+          <w:p>
+            <w:pPr>
+              <w:cnfStyle w:val="000000100000" w:firstRow="0" w:lastRow="0" w:firstColumn="0" w:lastColumn="0" w:oddVBand="0" w:evenVBand="0" w:oddHBand="1" w:evenHBand="0" w:firstRowFirstColumn="0" w:firstRowLastColumn="0" w:lastRowFirstColumn="0" w:lastRowLastColumn="0"/>
+            </w:pPr>
+            <w:r>
+              <w:t xml:space="preserve">Haber </w:t>
+            </w:r>
+            <w:r>
+              <w:t>seleccionado la opción generar reporte especifico en el CU Obtener reporte.</w:t>
+            </w:r>
+          </w:p>
+        </w:tc>
+      </w:tr>
+      <w:tr>
+        <w:tc>
+          <w:tcPr>
+            <w:cnfStyle w:val="001000000000" w:firstRow="0" w:lastRow="0" w:firstColumn="1" w:lastColumn="0" w:oddVBand="0" w:evenVBand="0" w:oddHBand="0" w:evenHBand="0" w:firstRowFirstColumn="0" w:firstRowLastColumn="0" w:lastRowFirstColumn="0" w:lastRowLastColumn="0"/>
+            <w:tcW w:w="1838" w:type="dxa"/>
+          </w:tcPr>
+          <w:p>
+            <w:r>
+              <w:t>Flujo nombre de los eventos</w:t>
+            </w:r>
+          </w:p>
+        </w:tc>
+        <w:tc>
+          <w:tcPr>
+            <w:tcW w:w="6990" w:type="dxa"/>
+          </w:tcPr>
+          <w:p>
+            <w:pPr>
+              <w:pStyle w:val="Prrafodelista"/>
+              <w:numPr>
+                <w:ilvl w:val="0"/>
+                <w:numId w:val="13"/>
+              </w:numPr>
+              <w:cnfStyle w:val="000000000000" w:firstRow="0" w:lastRow="0" w:firstColumn="0" w:lastColumn="0" w:oddVBand="0" w:evenVBand="0" w:oddHBand="0" w:evenHBand="0" w:firstRowFirstColumn="0" w:firstRowLastColumn="0" w:lastRowFirstColumn="0" w:lastRowLastColumn="0"/>
+            </w:pPr>
+            <w:r>
+              <w:t>Sistema solicita el numero de expediente de personal para buscar las pruebas realizadas y generar reporte.</w:t>
+            </w:r>
+          </w:p>
+          <w:p>
+            <w:pPr>
+              <w:pStyle w:val="Prrafodelista"/>
+              <w:numPr>
+                <w:ilvl w:val="0"/>
+                <w:numId w:val="13"/>
+              </w:numPr>
+              <w:cnfStyle w:val="000000000000" w:firstRow="0" w:lastRow="0" w:firstColumn="0" w:lastColumn="0" w:oddVBand="0" w:evenVBand="0" w:oddHBand="0" w:evenHBand="0" w:firstRowFirstColumn="0" w:firstRowLastColumn="0" w:lastRowFirstColumn="0" w:lastRowLastColumn="0"/>
+            </w:pPr>
+            <w:r>
+              <w:t>Usuario introduce numero de expediente y selecciona la opción buscar.</w:t>
+            </w:r>
+          </w:p>
+          <w:p>
+            <w:pPr>
+              <w:pStyle w:val="Prrafodelista"/>
+              <w:numPr>
+                <w:ilvl w:val="0"/>
+                <w:numId w:val="13"/>
+              </w:numPr>
+              <w:cnfStyle w:val="000000000000" w:firstRow="0" w:lastRow="0" w:firstColumn="0" w:lastColumn="0" w:oddVBand="0" w:evenVBand="0" w:oddHBand="0" w:evenHBand="0" w:firstRowFirstColumn="0" w:firstRowLastColumn="0" w:lastRowFirstColumn="0" w:lastRowLastColumn="0"/>
+            </w:pPr>
+            <w:r>
+              <w:t>Sistema muestra en una tabla las pruebas realizadas por el usuario de personal con el número de expediente indicado.</w:t>
+            </w:r>
+          </w:p>
+          <w:p>
+            <w:pPr>
+              <w:pStyle w:val="Prrafodelista"/>
+              <w:numPr>
+                <w:ilvl w:val="0"/>
+                <w:numId w:val="13"/>
+              </w:numPr>
+              <w:cnfStyle w:val="000000000000" w:firstRow="0" w:lastRow="0" w:firstColumn="0" w:lastColumn="0" w:oddVBand="0" w:evenVBand="0" w:oddHBand="0" w:evenHBand="0" w:firstRowFirstColumn="0" w:firstRowLastColumn="0" w:lastRowFirstColumn="0" w:lastRowLastColumn="0"/>
+            </w:pPr>
+            <w:r>
+              <w:t>Usuario selecciona la prueba sobre la cual se generará el reporte.</w:t>
+            </w:r>
+          </w:p>
+          <w:p>
+            <w:pPr>
+              <w:pStyle w:val="Prrafodelista"/>
+              <w:numPr>
+                <w:ilvl w:val="0"/>
+                <w:numId w:val="13"/>
+              </w:numPr>
+              <w:cnfStyle w:val="000000000000" w:firstRow="0" w:lastRow="0" w:firstColumn="0" w:lastColumn="0" w:oddVBand="0" w:evenVBand="0" w:oddHBand="0" w:evenHBand="0" w:firstRowFirstColumn="0" w:firstRowLastColumn="0" w:lastRowFirstColumn="0" w:lastRowLastColumn="0"/>
+            </w:pPr>
+            <w:r>
+              <w:t>Usuario selecciona la opción Imprimir reporte.</w:t>
+            </w:r>
+          </w:p>
+          <w:p>
+            <w:pPr>
+              <w:pStyle w:val="Prrafodelista"/>
+              <w:numPr>
+                <w:ilvl w:val="0"/>
+                <w:numId w:val="13"/>
+              </w:numPr>
+              <w:cnfStyle w:val="000000000000" w:firstRow="0" w:lastRow="0" w:firstColumn="0" w:lastColumn="0" w:oddVBand="0" w:evenVBand="0" w:oddHBand="0" w:evenHBand="0" w:firstRowFirstColumn="0" w:firstRowLastColumn="0" w:lastRowFirstColumn="0" w:lastRowLastColumn="0"/>
+            </w:pPr>
+            <w:r>
+              <w:t>Sistema muestra el reporte especifico detallando todas las categorías y resultados de la prueba.</w:t>
+            </w:r>
+          </w:p>
+          <w:p>
+            <w:pPr>
+              <w:ind w:left="360"/>
+              <w:cnfStyle w:val="000000000000" w:firstRow="0" w:lastRow="0" w:firstColumn="0" w:lastColumn="0" w:oddVBand="0" w:evenVBand="0" w:oddHBand="0" w:evenHBand="0" w:firstRowFirstColumn="0" w:firstRowLastColumn="0" w:lastRowFirstColumn="0" w:lastRowLastColumn="0"/>
+            </w:pPr>
+          </w:p>
+        </w:tc>
+      </w:tr>
+      <w:tr>
+        <w:trPr>
+          <w:cnfStyle w:val="000000100000" w:firstRow="0" w:lastRow="0" w:firstColumn="0" w:lastColumn="0" w:oddVBand="0" w:evenVBand="0" w:oddHBand="1" w:evenHBand="0" w:firstRowFirstColumn="0" w:firstRowLastColumn="0" w:lastRowFirstColumn="0" w:lastRowLastColumn="0"/>
+        </w:trPr>
+        <w:tc>
+          <w:tcPr>
+            <w:cnfStyle w:val="001000000000" w:firstRow="0" w:lastRow="0" w:firstColumn="1" w:lastColumn="0" w:oddVBand="0" w:evenVBand="0" w:oddHBand="0" w:evenHBand="0" w:firstRowFirstColumn="0" w:firstRowLastColumn="0" w:lastRowFirstColumn="0" w:lastRowLastColumn="0"/>
+            <w:tcW w:w="1838" w:type="dxa"/>
+          </w:tcPr>
+          <w:p>
+            <w:r>
+              <w:t>Flujo Alternativo:</w:t>
+            </w:r>
+          </w:p>
+        </w:tc>
+        <w:tc>
+          <w:tcPr>
+            <w:tcW w:w="6990" w:type="dxa"/>
+          </w:tcPr>
+          <w:p>
+            <w:pPr>
+              <w:cnfStyle w:val="000000100000" w:firstRow="0" w:lastRow="0" w:firstColumn="0" w:lastColumn="0" w:oddVBand="0" w:evenVBand="0" w:oddHBand="1" w:evenHBand="0" w:firstRowFirstColumn="0" w:firstRowLastColumn="0" w:lastRowFirstColumn="0" w:lastRowLastColumn="0"/>
+            </w:pPr>
+            <w:r>
+              <w:t xml:space="preserve"> 2.1. Usuario no realiza búsqueda, cierra ventana y regresa a menú anterior del sistema.</w:t>
+            </w:r>
+          </w:p>
+          <w:p>
+            <w:pPr>
+              <w:cnfStyle w:val="000000100000" w:firstRow="0" w:lastRow="0" w:firstColumn="0" w:lastColumn="0" w:oddVBand="0" w:evenVBand="0" w:oddHBand="1" w:evenHBand="0" w:firstRowFirstColumn="0" w:firstRowLastColumn="0" w:lastRowFirstColumn="0" w:lastRowLastColumn="0"/>
+            </w:pPr>
+            <w:r>
+              <w:t xml:space="preserve"> 3.1.a Si expediente no es encontrado el sistema muestra el mensaje “Expediente no existe en la base de datos” y la opción aceptar.</w:t>
+            </w:r>
+          </w:p>
+          <w:p>
+            <w:pPr>
+              <w:cnfStyle w:val="000000100000" w:firstRow="0" w:lastRow="0" w:firstColumn="0" w:lastColumn="0" w:oddVBand="0" w:evenVBand="0" w:oddHBand="1" w:evenHBand="0" w:firstRowFirstColumn="0" w:firstRowLastColumn="0" w:lastRowFirstColumn="0" w:lastRowLastColumn="0"/>
+            </w:pPr>
+            <w:proofErr w:type="gramStart"/>
+            <w:r>
+              <w:t>3.1.b  Si</w:t>
+            </w:r>
+            <w:proofErr w:type="gramEnd"/>
+            <w:r>
+              <w:t xml:space="preserve"> expediente existe pero usuario no ha realizado pruebas o no existe registro de pruebas realizadas se muestra el mensaje “No existe registro de pruebas realizadas por este usuario”.</w:t>
+            </w:r>
+          </w:p>
+          <w:p>
+            <w:pPr>
+              <w:cnfStyle w:val="000000100000" w:firstRow="0" w:lastRow="0" w:firstColumn="0" w:lastColumn="0" w:oddVBand="0" w:evenVBand="0" w:oddHBand="1" w:evenHBand="0" w:firstRowFirstColumn="0" w:firstRowLastColumn="0" w:lastRowFirstColumn="0" w:lastRowLastColumn="0"/>
+            </w:pPr>
+            <w:proofErr w:type="gramStart"/>
+            <w:r>
+              <w:t>3.1.c  Si</w:t>
+            </w:r>
+            <w:proofErr w:type="gramEnd"/>
+            <w:r>
+              <w:t xml:space="preserve"> el sistema no se puede conectar con la base de datos mostrará el mensaje “No fue posible conectar con la base de datos, por favor inténtelo nuevamente y si el problema persiste solicite soporte técnico” y  la opción aceptar.</w:t>
+            </w:r>
+          </w:p>
+          <w:p>
+            <w:pPr>
+              <w:cnfStyle w:val="000000100000" w:firstRow="0" w:lastRow="0" w:firstColumn="0" w:lastColumn="0" w:oddVBand="0" w:evenVBand="0" w:oddHBand="1" w:evenHBand="0" w:firstRowFirstColumn="0" w:firstRowLastColumn="0" w:lastRowFirstColumn="0" w:lastRowLastColumn="0"/>
+            </w:pPr>
+            <w:proofErr w:type="gramStart"/>
+            <w:r>
+              <w:t>4.1  usuario</w:t>
+            </w:r>
+            <w:proofErr w:type="gramEnd"/>
+            <w:r>
+              <w:t xml:space="preserve"> no realiza selección de prueba y regresa a menú anterior del sistema.</w:t>
+            </w:r>
+          </w:p>
+          <w:p>
+            <w:pPr>
+              <w:cnfStyle w:val="000000100000" w:firstRow="0" w:lastRow="0" w:firstColumn="0" w:lastColumn="0" w:oddVBand="0" w:evenVBand="0" w:oddHBand="1" w:evenHBand="0" w:firstRowFirstColumn="0" w:firstRowLastColumn="0" w:lastRowFirstColumn="0" w:lastRowLastColumn="0"/>
+            </w:pPr>
+            <w:proofErr w:type="gramStart"/>
+            <w:r>
+              <w:t>6.1  Si</w:t>
+            </w:r>
+            <w:proofErr w:type="gramEnd"/>
+            <w:r>
+              <w:t xml:space="preserve"> el sistema no se puede conectar con la base de datos mostrará el mensaje “No fue posible conectar con la base de datos, por favor inténtelo nuevamente y si el problema persiste solicite soporte técnico” y  la opción aceptar.</w:t>
+            </w:r>
+          </w:p>
+          <w:p>
+            <w:pPr>
+              <w:cnfStyle w:val="000000100000" w:firstRow="0" w:lastRow="0" w:firstColumn="0" w:lastColumn="0" w:oddVBand="0" w:evenVBand="0" w:oddHBand="1" w:evenHBand="0" w:firstRowFirstColumn="0" w:firstRowLastColumn="0" w:lastRowFirstColumn="0" w:lastRowLastColumn="0"/>
+            </w:pPr>
+          </w:p>
+        </w:tc>
+      </w:tr>
+      <w:tr>
+        <w:tc>
+          <w:tcPr>
+            <w:cnfStyle w:val="001000000000" w:firstRow="0" w:lastRow="0" w:firstColumn="1" w:lastColumn="0" w:oddVBand="0" w:evenVBand="0" w:oddHBand="0" w:evenHBand="0" w:firstRowFirstColumn="0" w:firstRowLastColumn="0" w:lastRowFirstColumn="0" w:lastRowLastColumn="0"/>
+            <w:tcW w:w="1838" w:type="dxa"/>
+          </w:tcPr>
+          <w:p>
+            <w:proofErr w:type="spellStart"/>
+            <w:r>
+              <w:t>Poscondiciones</w:t>
+            </w:r>
+            <w:proofErr w:type="spellEnd"/>
+            <w:r>
+              <w:t>:</w:t>
+            </w:r>
+          </w:p>
+        </w:tc>
+        <w:tc>
+          <w:tcPr>
+            <w:tcW w:w="6990" w:type="dxa"/>
+          </w:tcPr>
+          <w:p>
+            <w:pPr>
+              <w:cnfStyle w:val="000000000000" w:firstRow="0" w:lastRow="0" w:firstColumn="0" w:lastColumn="0" w:oddVBand="0" w:evenVBand="0" w:oddHBand="0" w:evenHBand="0" w:firstRowFirstColumn="0" w:firstRowLastColumn="0" w:lastRowFirstColumn="0" w:lastRowLastColumn="0"/>
+            </w:pPr>
+            <w:r>
+              <w:t xml:space="preserve">El sistema </w:t>
+            </w:r>
+            <w:r>
+              <w:t>habrá imprimido un reporte detallado de prueba psicológica de un usuario de rol personal.</w:t>
+            </w:r>
+          </w:p>
+        </w:tc>
+      </w:tr>
+    </w:tbl>
+    <w:p/>
+    <w:p/>
+    <w:tbl>
+      <w:tblPr>
+        <w:tblStyle w:val="Tablaconcuadrcula4-nfasis5"/>
+        <w:tblW w:w="0" w:type="auto"/>
+        <w:tblLook w:val="04A0" w:firstRow="1" w:lastRow="0" w:firstColumn="1" w:lastColumn="0" w:noHBand="0" w:noVBand="1"/>
+      </w:tblPr>
+      <w:tblGrid>
+        <w:gridCol w:w="1838"/>
+        <w:gridCol w:w="6990"/>
+      </w:tblGrid>
+      <w:tr>
+        <w:trPr>
+          <w:cnfStyle w:val="100000000000" w:firstRow="1" w:lastRow="0" w:firstColumn="0" w:lastColumn="0" w:oddVBand="0" w:evenVBand="0" w:oddHBand="0" w:evenHBand="0" w:firstRowFirstColumn="0" w:firstRowLastColumn="0" w:lastRowFirstColumn="0" w:lastRowLastColumn="0"/>
+        </w:trPr>
+        <w:tc>
+          <w:tcPr>
+            <w:cnfStyle w:val="001000000000" w:firstRow="0" w:lastRow="0" w:firstColumn="1" w:lastColumn="0" w:oddVBand="0" w:evenVBand="0" w:oddHBand="0" w:evenHBand="0" w:firstRowFirstColumn="0" w:firstRowLastColumn="0" w:lastRowFirstColumn="0" w:lastRowLastColumn="0"/>
+            <w:tcW w:w="1838" w:type="dxa"/>
+          </w:tcPr>
+          <w:p>
+            <w:r>
+              <w:lastRenderedPageBreak/>
+              <w:t>Caso de uso:</w:t>
+            </w:r>
+          </w:p>
+        </w:tc>
+        <w:tc>
+          <w:tcPr>
+            <w:tcW w:w="6990" w:type="dxa"/>
+          </w:tcPr>
+          <w:p>
+            <w:pPr>
+              <w:cnfStyle w:val="100000000000" w:firstRow="1" w:lastRow="0" w:firstColumn="0" w:lastColumn="0" w:oddVBand="0" w:evenVBand="0" w:oddHBand="0" w:evenHBand="0" w:firstRowFirstColumn="0" w:firstRowLastColumn="0" w:lastRowFirstColumn="0" w:lastRowLastColumn="0"/>
+            </w:pPr>
+            <w:r>
+              <w:t>Obtener reporte general</w:t>
+            </w:r>
+          </w:p>
+        </w:tc>
+      </w:tr>
+      <w:tr>
+        <w:trPr>
+          <w:cnfStyle w:val="000000100000" w:firstRow="0" w:lastRow="0" w:firstColumn="0" w:lastColumn="0" w:oddVBand="0" w:evenVBand="0" w:oddHBand="1" w:evenHBand="0" w:firstRowFirstColumn="0" w:firstRowLastColumn="0" w:lastRowFirstColumn="0" w:lastRowLastColumn="0"/>
+        </w:trPr>
+        <w:tc>
+          <w:tcPr>
+            <w:cnfStyle w:val="001000000000" w:firstRow="0" w:lastRow="0" w:firstColumn="1" w:lastColumn="0" w:oddVBand="0" w:evenVBand="0" w:oddHBand="0" w:evenHBand="0" w:firstRowFirstColumn="0" w:firstRowLastColumn="0" w:lastRowFirstColumn="0" w:lastRowLastColumn="0"/>
+            <w:tcW w:w="1838" w:type="dxa"/>
+          </w:tcPr>
+          <w:p>
+            <w:r>
+              <w:t>Descripción:</w:t>
+            </w:r>
+          </w:p>
+        </w:tc>
+        <w:tc>
+          <w:tcPr>
+            <w:tcW w:w="6990" w:type="dxa"/>
+          </w:tcPr>
+          <w:p>
+            <w:pPr>
+              <w:cnfStyle w:val="000000100000" w:firstRow="0" w:lastRow="0" w:firstColumn="0" w:lastColumn="0" w:oddVBand="0" w:evenVBand="0" w:oddHBand="1" w:evenHBand="0" w:firstRowFirstColumn="0" w:firstRowLastColumn="0" w:lastRowFirstColumn="0" w:lastRowLastColumn="0"/>
+            </w:pPr>
+            <w:r>
+              <w:t>Permite a Psicólogo o</w:t>
+            </w:r>
+            <w:r>
+              <w:t xml:space="preserve"> personal de recursos humanos obtener un reporte general de prueba realizada por usuario con rol personal.</w:t>
+            </w:r>
+          </w:p>
+        </w:tc>
+      </w:tr>
+      <w:tr>
+        <w:tc>
+          <w:tcPr>
+            <w:cnfStyle w:val="001000000000" w:firstRow="0" w:lastRow="0" w:firstColumn="1" w:lastColumn="0" w:oddVBand="0" w:evenVBand="0" w:oddHBand="0" w:evenHBand="0" w:firstRowFirstColumn="0" w:firstRowLastColumn="0" w:lastRowFirstColumn="0" w:lastRowLastColumn="0"/>
+            <w:tcW w:w="1838" w:type="dxa"/>
+          </w:tcPr>
+          <w:p>
+            <w:r>
+              <w:t>Actores:</w:t>
+            </w:r>
+          </w:p>
+        </w:tc>
+        <w:tc>
+          <w:tcPr>
+            <w:tcW w:w="6990" w:type="dxa"/>
+          </w:tcPr>
+          <w:p>
+            <w:pPr>
+              <w:cnfStyle w:val="000000000000" w:firstRow="0" w:lastRow="0" w:firstColumn="0" w:lastColumn="0" w:oddVBand="0" w:evenVBand="0" w:oddHBand="0" w:evenHBand="0" w:firstRowFirstColumn="0" w:firstRowLastColumn="0" w:lastRowFirstColumn="0" w:lastRowLastColumn="0"/>
+            </w:pPr>
+            <w:r>
+              <w:t>Psicólogo.</w:t>
+            </w:r>
+          </w:p>
+          <w:p>
+            <w:pPr>
+              <w:cnfStyle w:val="000000000000" w:firstRow="0" w:lastRow="0" w:firstColumn="0" w:lastColumn="0" w:oddVBand="0" w:evenVBand="0" w:oddHBand="0" w:evenHBand="0" w:firstRowFirstColumn="0" w:firstRowLastColumn="0" w:lastRowFirstColumn="0" w:lastRowLastColumn="0"/>
+            </w:pPr>
+            <w:r>
+              <w:t>Recursos humanos.</w:t>
+            </w:r>
+          </w:p>
+        </w:tc>
+      </w:tr>
+      <w:tr>
+        <w:trPr>
+          <w:cnfStyle w:val="000000100000" w:firstRow="0" w:lastRow="0" w:firstColumn="0" w:lastColumn="0" w:oddVBand="0" w:evenVBand="0" w:oddHBand="1" w:evenHBand="0" w:firstRowFirstColumn="0" w:firstRowLastColumn="0" w:lastRowFirstColumn="0" w:lastRowLastColumn="0"/>
+        </w:trPr>
+        <w:tc>
+          <w:tcPr>
+            <w:cnfStyle w:val="001000000000" w:firstRow="0" w:lastRow="0" w:firstColumn="1" w:lastColumn="0" w:oddVBand="0" w:evenVBand="0" w:oddHBand="0" w:evenHBand="0" w:firstRowFirstColumn="0" w:firstRowLastColumn="0" w:lastRowFirstColumn="0" w:lastRowLastColumn="0"/>
+            <w:tcW w:w="1838" w:type="dxa"/>
+          </w:tcPr>
+          <w:p>
+            <w:r>
+              <w:t>Precondiciones:</w:t>
+            </w:r>
+          </w:p>
+        </w:tc>
+        <w:tc>
+          <w:tcPr>
+            <w:tcW w:w="6990" w:type="dxa"/>
+          </w:tcPr>
+          <w:p>
+            <w:pPr>
+              <w:cnfStyle w:val="000000100000" w:firstRow="0" w:lastRow="0" w:firstColumn="0" w:lastColumn="0" w:oddVBand="0" w:evenVBand="0" w:oddHBand="1" w:evenHBand="0" w:firstRowFirstColumn="0" w:firstRowLastColumn="0" w:lastRowFirstColumn="0" w:lastRowLastColumn="0"/>
+            </w:pPr>
+            <w:r>
+              <w:t xml:space="preserve">Psicólogo: </w:t>
+            </w:r>
+            <w:r>
+              <w:t>Haber seleccionado la opción generar reporte especifico en el CU Obtener reporte.</w:t>
+            </w:r>
+          </w:p>
+          <w:p>
+            <w:pPr>
+              <w:cnfStyle w:val="000000100000" w:firstRow="0" w:lastRow="0" w:firstColumn="0" w:lastColumn="0" w:oddVBand="0" w:evenVBand="0" w:oddHBand="1" w:evenHBand="0" w:firstRowFirstColumn="0" w:firstRowLastColumn="0" w:lastRowFirstColumn="0" w:lastRowLastColumn="0"/>
+            </w:pPr>
+            <w:r>
+              <w:t>Recursos humanos: haber iniciado sesión.</w:t>
+            </w:r>
+          </w:p>
+        </w:tc>
+      </w:tr>
+      <w:tr>
+        <w:tc>
+          <w:tcPr>
+            <w:cnfStyle w:val="001000000000" w:firstRow="0" w:lastRow="0" w:firstColumn="1" w:lastColumn="0" w:oddVBand="0" w:evenVBand="0" w:oddHBand="0" w:evenHBand="0" w:firstRowFirstColumn="0" w:firstRowLastColumn="0" w:lastRowFirstColumn="0" w:lastRowLastColumn="0"/>
+            <w:tcW w:w="1838" w:type="dxa"/>
+          </w:tcPr>
+          <w:p>
+            <w:r>
+              <w:t>Flujo nombre de los eventos</w:t>
+            </w:r>
+          </w:p>
+        </w:tc>
+        <w:tc>
+          <w:tcPr>
+            <w:tcW w:w="6990" w:type="dxa"/>
+          </w:tcPr>
+          <w:p>
+            <w:pPr>
+              <w:pStyle w:val="Prrafodelista"/>
+              <w:numPr>
+                <w:ilvl w:val="0"/>
+                <w:numId w:val="15"/>
+              </w:numPr>
+              <w:cnfStyle w:val="000000000000" w:firstRow="0" w:lastRow="0" w:firstColumn="0" w:lastColumn="0" w:oddVBand="0" w:evenVBand="0" w:oddHBand="0" w:evenHBand="0" w:firstRowFirstColumn="0" w:firstRowLastColumn="0" w:lastRowFirstColumn="0" w:lastRowLastColumn="0"/>
+            </w:pPr>
+            <w:r>
+              <w:t xml:space="preserve">Sistema solicita el </w:t>
+            </w:r>
+            <w:r>
+              <w:t>número</w:t>
+            </w:r>
+            <w:r>
+              <w:t xml:space="preserve"> de expediente de personal para buscar las pruebas realizadas y generar reporte.</w:t>
+            </w:r>
+          </w:p>
+          <w:p>
+            <w:pPr>
+              <w:pStyle w:val="Prrafodelista"/>
+              <w:numPr>
+                <w:ilvl w:val="0"/>
+                <w:numId w:val="15"/>
+              </w:numPr>
+              <w:cnfStyle w:val="000000000000" w:firstRow="0" w:lastRow="0" w:firstColumn="0" w:lastColumn="0" w:oddVBand="0" w:evenVBand="0" w:oddHBand="0" w:evenHBand="0" w:firstRowFirstColumn="0" w:firstRowLastColumn="0" w:lastRowFirstColumn="0" w:lastRowLastColumn="0"/>
+            </w:pPr>
+            <w:r>
+              <w:t xml:space="preserve">Usuario introduce </w:t>
+            </w:r>
+            <w:r>
+              <w:t>número</w:t>
+            </w:r>
+            <w:r>
+              <w:t xml:space="preserve"> de expediente y selecciona la opción buscar.</w:t>
+            </w:r>
+          </w:p>
+          <w:p>
+            <w:pPr>
+              <w:pStyle w:val="Prrafodelista"/>
+              <w:numPr>
+                <w:ilvl w:val="0"/>
+                <w:numId w:val="15"/>
+              </w:numPr>
+              <w:cnfStyle w:val="000000000000" w:firstRow="0" w:lastRow="0" w:firstColumn="0" w:lastColumn="0" w:oddVBand="0" w:evenVBand="0" w:oddHBand="0" w:evenHBand="0" w:firstRowFirstColumn="0" w:firstRowLastColumn="0" w:lastRowFirstColumn="0" w:lastRowLastColumn="0"/>
+            </w:pPr>
+            <w:r>
+              <w:t>Sistema muestra en una tabla las pruebas realizadas por el usuario de personal con el número de expediente indicado.</w:t>
+            </w:r>
+          </w:p>
+          <w:p>
+            <w:pPr>
+              <w:pStyle w:val="Prrafodelista"/>
+              <w:numPr>
+                <w:ilvl w:val="0"/>
+                <w:numId w:val="15"/>
+              </w:numPr>
+              <w:cnfStyle w:val="000000000000" w:firstRow="0" w:lastRow="0" w:firstColumn="0" w:lastColumn="0" w:oddVBand="0" w:evenVBand="0" w:oddHBand="0" w:evenHBand="0" w:firstRowFirstColumn="0" w:firstRowLastColumn="0" w:lastRowFirstColumn="0" w:lastRowLastColumn="0"/>
+            </w:pPr>
+            <w:r>
+              <w:t>Usuario selecciona la prueba sobre la cual se generará el reporte.</w:t>
+            </w:r>
+          </w:p>
+          <w:p>
+            <w:pPr>
+              <w:pStyle w:val="Prrafodelista"/>
+              <w:numPr>
+                <w:ilvl w:val="0"/>
+                <w:numId w:val="15"/>
+              </w:numPr>
+              <w:cnfStyle w:val="000000000000" w:firstRow="0" w:lastRow="0" w:firstColumn="0" w:lastColumn="0" w:oddVBand="0" w:evenVBand="0" w:oddHBand="0" w:evenHBand="0" w:firstRowFirstColumn="0" w:firstRowLastColumn="0" w:lastRowFirstColumn="0" w:lastRowLastColumn="0"/>
+            </w:pPr>
+            <w:r>
+              <w:t>Usuario selecciona la opción Imprimir reporte.</w:t>
+            </w:r>
+          </w:p>
+          <w:p>
+            <w:pPr>
+              <w:pStyle w:val="Prrafodelista"/>
+              <w:numPr>
+                <w:ilvl w:val="0"/>
+                <w:numId w:val="15"/>
+              </w:numPr>
+              <w:cnfStyle w:val="000000000000" w:firstRow="0" w:lastRow="0" w:firstColumn="0" w:lastColumn="0" w:oddVBand="0" w:evenVBand="0" w:oddHBand="0" w:evenHBand="0" w:firstRowFirstColumn="0" w:firstRowLastColumn="0" w:lastRowFirstColumn="0" w:lastRowLastColumn="0"/>
+            </w:pPr>
+            <w:r>
+              <w:t xml:space="preserve">Sistema muestra el reporte </w:t>
+            </w:r>
+            <w:r>
+              <w:t>general especificando los criterios y puntaje en cada una de las áreas evaluadas.</w:t>
+            </w:r>
+          </w:p>
+          <w:p>
+            <w:pPr>
+              <w:ind w:left="360"/>
+              <w:cnfStyle w:val="000000000000" w:firstRow="0" w:lastRow="0" w:firstColumn="0" w:lastColumn="0" w:oddVBand="0" w:evenVBand="0" w:oddHBand="0" w:evenHBand="0" w:firstRowFirstColumn="0" w:firstRowLastColumn="0" w:lastRowFirstColumn="0" w:lastRowLastColumn="0"/>
+            </w:pPr>
+          </w:p>
+        </w:tc>
+      </w:tr>
+      <w:tr>
+        <w:trPr>
+          <w:cnfStyle w:val="000000100000" w:firstRow="0" w:lastRow="0" w:firstColumn="0" w:lastColumn="0" w:oddVBand="0" w:evenVBand="0" w:oddHBand="1" w:evenHBand="0" w:firstRowFirstColumn="0" w:firstRowLastColumn="0" w:lastRowFirstColumn="0" w:lastRowLastColumn="0"/>
+        </w:trPr>
+        <w:tc>
+          <w:tcPr>
+            <w:cnfStyle w:val="001000000000" w:firstRow="0" w:lastRow="0" w:firstColumn="1" w:lastColumn="0" w:oddVBand="0" w:evenVBand="0" w:oddHBand="0" w:evenHBand="0" w:firstRowFirstColumn="0" w:firstRowLastColumn="0" w:lastRowFirstColumn="0" w:lastRowLastColumn="0"/>
+            <w:tcW w:w="1838" w:type="dxa"/>
+          </w:tcPr>
+          <w:p>
+            <w:r>
+              <w:t>Flujo Alternativo:</w:t>
+            </w:r>
+          </w:p>
+        </w:tc>
+        <w:tc>
+          <w:tcPr>
+            <w:tcW w:w="6990" w:type="dxa"/>
+          </w:tcPr>
+          <w:p>
+            <w:pPr>
+              <w:cnfStyle w:val="000000100000" w:firstRow="0" w:lastRow="0" w:firstColumn="0" w:lastColumn="0" w:oddVBand="0" w:evenVBand="0" w:oddHBand="1" w:evenHBand="0" w:firstRowFirstColumn="0" w:firstRowLastColumn="0" w:lastRowFirstColumn="0" w:lastRowLastColumn="0"/>
+            </w:pPr>
+            <w:r>
+              <w:t xml:space="preserve"> 2.1. Usuario no realiza búsqueda, cierra ventana y regresa a menú anterior del sistema.</w:t>
+            </w:r>
+          </w:p>
+          <w:p>
+            <w:pPr>
+              <w:cnfStyle w:val="000000100000" w:firstRow="0" w:lastRow="0" w:firstColumn="0" w:lastColumn="0" w:oddVBand="0" w:evenVBand="0" w:oddHBand="1" w:evenHBand="0" w:firstRowFirstColumn="0" w:firstRowLastColumn="0" w:lastRowFirstColumn="0" w:lastRowLastColumn="0"/>
+            </w:pPr>
+            <w:r>
+              <w:t xml:space="preserve"> 3.1.a Si expediente no es encontrado el sistema muestra el mensaje “Expediente no existe en la base de datos” y la opción aceptar.</w:t>
+            </w:r>
+          </w:p>
+          <w:p>
+            <w:pPr>
+              <w:cnfStyle w:val="000000100000" w:firstRow="0" w:lastRow="0" w:firstColumn="0" w:lastColumn="0" w:oddVBand="0" w:evenVBand="0" w:oddHBand="1" w:evenHBand="0" w:firstRowFirstColumn="0" w:firstRowLastColumn="0" w:lastRowFirstColumn="0" w:lastRowLastColumn="0"/>
+            </w:pPr>
+            <w:r>
+              <w:t xml:space="preserve">3.1.b Si expediente </w:t>
+            </w:r>
+            <w:proofErr w:type="gramStart"/>
+            <w:r>
+              <w:t>existe</w:t>
+            </w:r>
+            <w:proofErr w:type="gramEnd"/>
+            <w:r>
+              <w:t xml:space="preserve"> pero usuario no ha realizado pruebas o no existe registro de pruebas realizadas se muestra el mensaje “No existe registro de pruebas realizadas por este usuario”.</w:t>
+            </w:r>
+          </w:p>
+          <w:p>
+            <w:pPr>
+              <w:cnfStyle w:val="000000100000" w:firstRow="0" w:lastRow="0" w:firstColumn="0" w:lastColumn="0" w:oddVBand="0" w:evenVBand="0" w:oddHBand="1" w:evenHBand="0" w:firstRowFirstColumn="0" w:firstRowLastColumn="0" w:lastRowFirstColumn="0" w:lastRowLastColumn="0"/>
+            </w:pPr>
+            <w:r>
+              <w:t xml:space="preserve">3.1.c Si el sistema no se puede conectar con la base de datos mostrará el mensaje “No fue posible conectar con la base de datos, por favor inténtelo nuevamente y si el problema persiste solicite soporte técnico” </w:t>
+            </w:r>
+            <w:proofErr w:type="gramStart"/>
+            <w:r>
+              <w:t>y  la</w:t>
+            </w:r>
+            <w:proofErr w:type="gramEnd"/>
+            <w:r>
+              <w:t xml:space="preserve"> opción aceptar.</w:t>
+            </w:r>
+          </w:p>
+          <w:p>
+            <w:pPr>
+              <w:cnfStyle w:val="000000100000" w:firstRow="0" w:lastRow="0" w:firstColumn="0" w:lastColumn="0" w:oddVBand="0" w:evenVBand="0" w:oddHBand="1" w:evenHBand="0" w:firstRowFirstColumn="0" w:firstRowLastColumn="0" w:lastRowFirstColumn="0" w:lastRowLastColumn="0"/>
+            </w:pPr>
+            <w:r>
+              <w:t xml:space="preserve">4.1 </w:t>
+            </w:r>
+            <w:r>
+              <w:t>U</w:t>
+            </w:r>
+            <w:r>
+              <w:t>suario no realiza selección de prueba y regresa a menú anterior del sistema.</w:t>
+            </w:r>
+          </w:p>
+          <w:p>
+            <w:pPr>
+              <w:cnfStyle w:val="000000100000" w:firstRow="0" w:lastRow="0" w:firstColumn="0" w:lastColumn="0" w:oddVBand="0" w:evenVBand="0" w:oddHBand="1" w:evenHBand="0" w:firstRowFirstColumn="0" w:firstRowLastColumn="0" w:lastRowFirstColumn="0" w:lastRowLastColumn="0"/>
+            </w:pPr>
+            <w:r>
+              <w:t xml:space="preserve">6.1 Si el sistema no se puede conectar con la base de datos mostrará el mensaje “No fue posible conectar con la base de datos, por favor inténtelo nuevamente y si el problema persiste solicite soporte técnico” </w:t>
+            </w:r>
+            <w:proofErr w:type="gramStart"/>
+            <w:r>
+              <w:t>y  la</w:t>
+            </w:r>
+            <w:proofErr w:type="gramEnd"/>
+            <w:r>
+              <w:t xml:space="preserve"> opción aceptar.</w:t>
+            </w:r>
+          </w:p>
+          <w:p>
+            <w:pPr>
+              <w:cnfStyle w:val="000000100000" w:firstRow="0" w:lastRow="0" w:firstColumn="0" w:lastColumn="0" w:oddVBand="0" w:evenVBand="0" w:oddHBand="1" w:evenHBand="0" w:firstRowFirstColumn="0" w:firstRowLastColumn="0" w:lastRowFirstColumn="0" w:lastRowLastColumn="0"/>
+            </w:pPr>
+          </w:p>
+        </w:tc>
+      </w:tr>
+      <w:tr>
+        <w:tc>
+          <w:tcPr>
+            <w:cnfStyle w:val="001000000000" w:firstRow="0" w:lastRow="0" w:firstColumn="1" w:lastColumn="0" w:oddVBand="0" w:evenVBand="0" w:oddHBand="0" w:evenHBand="0" w:firstRowFirstColumn="0" w:firstRowLastColumn="0" w:lastRowFirstColumn="0" w:lastRowLastColumn="0"/>
+            <w:tcW w:w="1838" w:type="dxa"/>
+          </w:tcPr>
+          <w:p>
+            <w:proofErr w:type="spellStart"/>
+            <w:r>
+              <w:t>Poscondiciones</w:t>
+            </w:r>
+            <w:proofErr w:type="spellEnd"/>
+            <w:r>
+              <w:t>:</w:t>
+            </w:r>
+          </w:p>
+        </w:tc>
+        <w:tc>
+          <w:tcPr>
+            <w:tcW w:w="6990" w:type="dxa"/>
+          </w:tcPr>
+          <w:p>
+            <w:pPr>
+              <w:cnfStyle w:val="000000000000" w:firstRow="0" w:lastRow="0" w:firstColumn="0" w:lastColumn="0" w:oddVBand="0" w:evenVBand="0" w:oddHBand="0" w:evenHBand="0" w:firstRowFirstColumn="0" w:firstRowLastColumn="0" w:lastRowFirstColumn="0" w:lastRowLastColumn="0"/>
+            </w:pPr>
+            <w:r>
+              <w:t xml:space="preserve">El sistema habrá imprimido un reporte </w:t>
+            </w:r>
+            <w:r>
+              <w:t>general</w:t>
+            </w:r>
+            <w:r>
+              <w:t xml:space="preserve"> de prueba psicológica de un usuario de rol personal.</w:t>
+            </w:r>
+          </w:p>
+        </w:tc>
+      </w:tr>
+    </w:tbl>
+    <w:p/>
+    <w:p/>
+    <w:tbl>
+      <w:tblPr>
+        <w:tblStyle w:val="Tablaconcuadrcula4-nfasis5"/>
+        <w:tblW w:w="0" w:type="auto"/>
+        <w:tblLook w:val="04A0" w:firstRow="1" w:lastRow="0" w:firstColumn="1" w:lastColumn="0" w:noHBand="0" w:noVBand="1"/>
+      </w:tblPr>
+      <w:tblGrid>
+        <w:gridCol w:w="1838"/>
+        <w:gridCol w:w="6990"/>
+      </w:tblGrid>
+      <w:tr>
+        <w:trPr>
+          <w:cnfStyle w:val="100000000000" w:firstRow="1" w:lastRow="0" w:firstColumn="0" w:lastColumn="0" w:oddVBand="0" w:evenVBand="0" w:oddHBand="0" w:evenHBand="0" w:firstRowFirstColumn="0" w:firstRowLastColumn="0" w:lastRowFirstColumn="0" w:lastRowLastColumn="0"/>
+        </w:trPr>
+        <w:tc>
+          <w:tcPr>
+            <w:cnfStyle w:val="001000000000" w:firstRow="0" w:lastRow="0" w:firstColumn="1" w:lastColumn="0" w:oddVBand="0" w:evenVBand="0" w:oddHBand="0" w:evenHBand="0" w:firstRowFirstColumn="0" w:firstRowLastColumn="0" w:lastRowFirstColumn="0" w:lastRowLastColumn="0"/>
+            <w:tcW w:w="1838" w:type="dxa"/>
+          </w:tcPr>
+          <w:p>
+            <w:r>
+              <w:t>Caso de uso:</w:t>
+            </w:r>
+          </w:p>
+        </w:tc>
+        <w:tc>
+          <w:tcPr>
+            <w:tcW w:w="6990" w:type="dxa"/>
+          </w:tcPr>
+          <w:p>
+            <w:pPr>
+              <w:cnfStyle w:val="100000000000" w:firstRow="1" w:lastRow="0" w:firstColumn="0" w:lastColumn="0" w:oddVBand="0" w:evenVBand="0" w:oddHBand="0" w:evenHBand="0" w:firstRowFirstColumn="0" w:firstRowLastColumn="0" w:lastRowFirstColumn="0" w:lastRowLastColumn="0"/>
+            </w:pPr>
+            <w:r>
+              <w:t>Realizar pruebas</w:t>
+            </w:r>
+          </w:p>
+        </w:tc>
+      </w:tr>
+      <w:tr>
+        <w:trPr>
+          <w:cnfStyle w:val="000000100000" w:firstRow="0" w:lastRow="0" w:firstColumn="0" w:lastColumn="0" w:oddVBand="0" w:evenVBand="0" w:oddHBand="1" w:evenHBand="0" w:firstRowFirstColumn="0" w:firstRowLastColumn="0" w:lastRowFirstColumn="0" w:lastRowLastColumn="0"/>
+        </w:trPr>
+        <w:tc>
+          <w:tcPr>
+            <w:cnfStyle w:val="001000000000" w:firstRow="0" w:lastRow="0" w:firstColumn="1" w:lastColumn="0" w:oddVBand="0" w:evenVBand="0" w:oddHBand="0" w:evenHBand="0" w:firstRowFirstColumn="0" w:firstRowLastColumn="0" w:lastRowFirstColumn="0" w:lastRowLastColumn="0"/>
+            <w:tcW w:w="1838" w:type="dxa"/>
+          </w:tcPr>
+          <w:p>
+            <w:r>
+              <w:t>Descripción:</w:t>
+            </w:r>
+          </w:p>
+        </w:tc>
+        <w:tc>
+          <w:tcPr>
+            <w:tcW w:w="6990" w:type="dxa"/>
+          </w:tcPr>
+          <w:p>
+            <w:pPr>
+              <w:cnfStyle w:val="000000100000" w:firstRow="0" w:lastRow="0" w:firstColumn="0" w:lastColumn="0" w:oddVBand="0" w:evenVBand="0" w:oddHBand="1" w:evenHBand="0" w:firstRowFirstColumn="0" w:firstRowLastColumn="0" w:lastRowFirstColumn="0" w:lastRowLastColumn="0"/>
+            </w:pPr>
+            <w:r>
+              <w:t>Permite al usuario seleccionar la prueba a realizar.</w:t>
+            </w:r>
+          </w:p>
+        </w:tc>
+      </w:tr>
+      <w:tr>
+        <w:tc>
+          <w:tcPr>
+            <w:cnfStyle w:val="001000000000" w:firstRow="0" w:lastRow="0" w:firstColumn="1" w:lastColumn="0" w:oddVBand="0" w:evenVBand="0" w:oddHBand="0" w:evenHBand="0" w:firstRowFirstColumn="0" w:firstRowLastColumn="0" w:lastRowFirstColumn="0" w:lastRowLastColumn="0"/>
+            <w:tcW w:w="1838" w:type="dxa"/>
+          </w:tcPr>
+          <w:p>
+            <w:r>
+              <w:t>Actores:</w:t>
+            </w:r>
+          </w:p>
+        </w:tc>
+        <w:tc>
+          <w:tcPr>
+            <w:tcW w:w="6990" w:type="dxa"/>
+          </w:tcPr>
+          <w:p>
+            <w:pPr>
+              <w:cnfStyle w:val="000000000000" w:firstRow="0" w:lastRow="0" w:firstColumn="0" w:lastColumn="0" w:oddVBand="0" w:evenVBand="0" w:oddHBand="0" w:evenHBand="0" w:firstRowFirstColumn="0" w:firstRowLastColumn="0" w:lastRowFirstColumn="0" w:lastRowLastColumn="0"/>
+            </w:pPr>
+            <w:r>
+              <w:t>Personal.</w:t>
+            </w:r>
+          </w:p>
+        </w:tc>
+      </w:tr>
+      <w:tr>
+        <w:trPr>
+          <w:cnfStyle w:val="000000100000" w:firstRow="0" w:lastRow="0" w:firstColumn="0" w:lastColumn="0" w:oddVBand="0" w:evenVBand="0" w:oddHBand="1" w:evenHBand="0" w:firstRowFirstColumn="0" w:firstRowLastColumn="0" w:lastRowFirstColumn="0" w:lastRowLastColumn="0"/>
+        </w:trPr>
+        <w:tc>
+          <w:tcPr>
+            <w:cnfStyle w:val="001000000000" w:firstRow="0" w:lastRow="0" w:firstColumn="1" w:lastColumn="0" w:oddVBand="0" w:evenVBand="0" w:oddHBand="0" w:evenHBand="0" w:firstRowFirstColumn="0" w:firstRowLastColumn="0" w:lastRowFirstColumn="0" w:lastRowLastColumn="0"/>
+            <w:tcW w:w="1838" w:type="dxa"/>
+          </w:tcPr>
+          <w:p>
+            <w:r>
+              <w:t>Precondiciones:</w:t>
+            </w:r>
+          </w:p>
+        </w:tc>
+        <w:tc>
+          <w:tcPr>
+            <w:tcW w:w="6990" w:type="dxa"/>
+          </w:tcPr>
+          <w:p>
+            <w:pPr>
+              <w:cnfStyle w:val="000000100000" w:firstRow="0" w:lastRow="0" w:firstColumn="0" w:lastColumn="0" w:oddVBand="0" w:evenVBand="0" w:oddHBand="1" w:evenHBand="0" w:firstRowFirstColumn="0" w:firstRowLastColumn="0" w:lastRowFirstColumn="0" w:lastRowLastColumn="0"/>
+            </w:pPr>
+            <w:r>
+              <w:t>Haber iniciado sesión en el sistema.</w:t>
+            </w:r>
+          </w:p>
+        </w:tc>
+      </w:tr>
+      <w:tr>
+        <w:tc>
+          <w:tcPr>
+            <w:cnfStyle w:val="001000000000" w:firstRow="0" w:lastRow="0" w:firstColumn="1" w:lastColumn="0" w:oddVBand="0" w:evenVBand="0" w:oddHBand="0" w:evenHBand="0" w:firstRowFirstColumn="0" w:firstRowLastColumn="0" w:lastRowFirstColumn="0" w:lastRowLastColumn="0"/>
+            <w:tcW w:w="1838" w:type="dxa"/>
+          </w:tcPr>
+          <w:p>
+            <w:r>
+              <w:lastRenderedPageBreak/>
+              <w:t>Flujo nombre de los eventos</w:t>
+            </w:r>
+          </w:p>
+        </w:tc>
+        <w:tc>
+          <w:tcPr>
+            <w:tcW w:w="6990" w:type="dxa"/>
+          </w:tcPr>
+          <w:p>
+            <w:pPr>
+              <w:pStyle w:val="Prrafodelista"/>
+              <w:numPr>
+                <w:ilvl w:val="0"/>
+                <w:numId w:val="17"/>
+              </w:numPr>
+              <w:cnfStyle w:val="000000000000" w:firstRow="0" w:lastRow="0" w:firstColumn="0" w:lastColumn="0" w:oddVBand="0" w:evenVBand="0" w:oddHBand="0" w:evenHBand="0" w:firstRowFirstColumn="0" w:firstRowLastColumn="0" w:lastRowFirstColumn="0" w:lastRowLastColumn="0"/>
+            </w:pPr>
+            <w:r>
+              <w:t>Sistema muestra las diferentes pruebas a realizar para que usuario seleccione una.</w:t>
+            </w:r>
+          </w:p>
+          <w:p>
+            <w:pPr>
+              <w:pStyle w:val="Prrafodelista"/>
+              <w:numPr>
+                <w:ilvl w:val="0"/>
+                <w:numId w:val="17"/>
+              </w:numPr>
+              <w:cnfStyle w:val="000000000000" w:firstRow="0" w:lastRow="0" w:firstColumn="0" w:lastColumn="0" w:oddVBand="0" w:evenVBand="0" w:oddHBand="0" w:evenHBand="0" w:firstRowFirstColumn="0" w:firstRowLastColumn="0" w:lastRowFirstColumn="0" w:lastRowLastColumn="0"/>
+            </w:pPr>
+            <w:r>
+              <w:t>Usuario selecciona la prueba a realizar.</w:t>
+            </w:r>
+          </w:p>
+          <w:p>
+            <w:pPr>
+              <w:pStyle w:val="Prrafodelista"/>
+              <w:numPr>
+                <w:ilvl w:val="0"/>
+                <w:numId w:val="17"/>
+              </w:numPr>
+              <w:cnfStyle w:val="000000000000" w:firstRow="0" w:lastRow="0" w:firstColumn="0" w:lastColumn="0" w:oddVBand="0" w:evenVBand="0" w:oddHBand="0" w:evenHBand="0" w:firstRowFirstColumn="0" w:firstRowLastColumn="0" w:lastRowFirstColumn="0" w:lastRowLastColumn="0"/>
+            </w:pPr>
+            <w:r>
+              <w:t>Sistema ejecutará en una nueva ventana la prueba a realizar.</w:t>
+            </w:r>
+          </w:p>
+        </w:tc>
+      </w:tr>
+      <w:tr>
+        <w:trPr>
+          <w:cnfStyle w:val="000000100000" w:firstRow="0" w:lastRow="0" w:firstColumn="0" w:lastColumn="0" w:oddVBand="0" w:evenVBand="0" w:oddHBand="1" w:evenHBand="0" w:firstRowFirstColumn="0" w:firstRowLastColumn="0" w:lastRowFirstColumn="0" w:lastRowLastColumn="0"/>
+        </w:trPr>
+        <w:tc>
+          <w:tcPr>
+            <w:cnfStyle w:val="001000000000" w:firstRow="0" w:lastRow="0" w:firstColumn="1" w:lastColumn="0" w:oddVBand="0" w:evenVBand="0" w:oddHBand="0" w:evenHBand="0" w:firstRowFirstColumn="0" w:firstRowLastColumn="0" w:lastRowFirstColumn="0" w:lastRowLastColumn="0"/>
+            <w:tcW w:w="1838" w:type="dxa"/>
+          </w:tcPr>
+          <w:p>
+            <w:r>
+              <w:t>Flujo Alternativo:</w:t>
+            </w:r>
+          </w:p>
+        </w:tc>
+        <w:tc>
+          <w:tcPr>
+            <w:tcW w:w="6990" w:type="dxa"/>
+          </w:tcPr>
+          <w:p>
+            <w:pPr>
+              <w:cnfStyle w:val="000000100000" w:firstRow="0" w:lastRow="0" w:firstColumn="0" w:lastColumn="0" w:oddVBand="0" w:evenVBand="0" w:oddHBand="1" w:evenHBand="0" w:firstRowFirstColumn="0" w:firstRowLastColumn="0" w:lastRowFirstColumn="0" w:lastRowLastColumn="0"/>
+            </w:pPr>
+            <w:r>
+              <w:t>2.1 Usuario sale de pantalla de realiza pruebas.</w:t>
+            </w:r>
+          </w:p>
+        </w:tc>
+      </w:tr>
+      <w:tr>
+        <w:tc>
+          <w:tcPr>
+            <w:cnfStyle w:val="001000000000" w:firstRow="0" w:lastRow="0" w:firstColumn="1" w:lastColumn="0" w:oddVBand="0" w:evenVBand="0" w:oddHBand="0" w:evenHBand="0" w:firstRowFirstColumn="0" w:firstRowLastColumn="0" w:lastRowFirstColumn="0" w:lastRowLastColumn="0"/>
+            <w:tcW w:w="1838" w:type="dxa"/>
+          </w:tcPr>
+          <w:p>
+            <w:proofErr w:type="spellStart"/>
+            <w:r>
+              <w:t>Poscondiciones</w:t>
+            </w:r>
+            <w:proofErr w:type="spellEnd"/>
+            <w:r>
+              <w:t>:</w:t>
+            </w:r>
+          </w:p>
+        </w:tc>
+        <w:tc>
+          <w:tcPr>
+            <w:tcW w:w="6990" w:type="dxa"/>
+          </w:tcPr>
+          <w:p>
+            <w:pPr>
+              <w:cnfStyle w:val="000000000000" w:firstRow="0" w:lastRow="0" w:firstColumn="0" w:lastColumn="0" w:oddVBand="0" w:evenVBand="0" w:oddHBand="0" w:evenHBand="0" w:firstRowFirstColumn="0" w:firstRowLastColumn="0" w:lastRowFirstColumn="0" w:lastRowLastColumn="0"/>
+            </w:pPr>
+            <w:r>
+              <w:t>Se habrá presentado prueba a usuario para realizarla.</w:t>
+            </w:r>
+          </w:p>
+        </w:tc>
+      </w:tr>
+    </w:tbl>
+    <w:p/>
+    <w:p/>
+    <w:tbl>
+      <w:tblPr>
+        <w:tblStyle w:val="Tablaconcuadrcula4-nfasis5"/>
+        <w:tblW w:w="0" w:type="auto"/>
+        <w:tblLook w:val="04A0" w:firstRow="1" w:lastRow="0" w:firstColumn="1" w:lastColumn="0" w:noHBand="0" w:noVBand="1"/>
+      </w:tblPr>
+      <w:tblGrid>
+        <w:gridCol w:w="1838"/>
+        <w:gridCol w:w="6990"/>
+      </w:tblGrid>
+      <w:tr>
+        <w:trPr>
+          <w:cnfStyle w:val="100000000000" w:firstRow="1" w:lastRow="0" w:firstColumn="0" w:lastColumn="0" w:oddVBand="0" w:evenVBand="0" w:oddHBand="0" w:evenHBand="0" w:firstRowFirstColumn="0" w:firstRowLastColumn="0" w:lastRowFirstColumn="0" w:lastRowLastColumn="0"/>
+        </w:trPr>
+        <w:tc>
+          <w:tcPr>
+            <w:cnfStyle w:val="001000000000" w:firstRow="0" w:lastRow="0" w:firstColumn="1" w:lastColumn="0" w:oddVBand="0" w:evenVBand="0" w:oddHBand="0" w:evenHBand="0" w:firstRowFirstColumn="0" w:firstRowLastColumn="0" w:lastRowFirstColumn="0" w:lastRowLastColumn="0"/>
+            <w:tcW w:w="1838" w:type="dxa"/>
+          </w:tcPr>
+          <w:p>
+            <w:r>
+              <w:t>Caso de uso:</w:t>
+            </w:r>
+          </w:p>
+        </w:tc>
+        <w:tc>
+          <w:tcPr>
+            <w:tcW w:w="6990" w:type="dxa"/>
+          </w:tcPr>
+          <w:p>
+            <w:pPr>
+              <w:cnfStyle w:val="100000000000" w:firstRow="1" w:lastRow="0" w:firstColumn="0" w:lastColumn="0" w:oddVBand="0" w:evenVBand="0" w:oddHBand="0" w:evenHBand="0" w:firstRowFirstColumn="0" w:firstRowLastColumn="0" w:lastRowFirstColumn="0" w:lastRowLastColumn="0"/>
+            </w:pPr>
+            <w:r>
+              <w:t>Reali</w:t>
+            </w:r>
+            <w:r>
+              <w:t>zar prueba de personalidad</w:t>
+            </w:r>
+          </w:p>
+        </w:tc>
+      </w:tr>
+      <w:tr>
+        <w:trPr>
+          <w:cnfStyle w:val="000000100000" w:firstRow="0" w:lastRow="0" w:firstColumn="0" w:lastColumn="0" w:oddVBand="0" w:evenVBand="0" w:oddHBand="1" w:evenHBand="0" w:firstRowFirstColumn="0" w:firstRowLastColumn="0" w:lastRowFirstColumn="0" w:lastRowLastColumn="0"/>
+        </w:trPr>
+        <w:tc>
+          <w:tcPr>
+            <w:cnfStyle w:val="001000000000" w:firstRow="0" w:lastRow="0" w:firstColumn="1" w:lastColumn="0" w:oddVBand="0" w:evenVBand="0" w:oddHBand="0" w:evenHBand="0" w:firstRowFirstColumn="0" w:firstRowLastColumn="0" w:lastRowFirstColumn="0" w:lastRowLastColumn="0"/>
+            <w:tcW w:w="1838" w:type="dxa"/>
+          </w:tcPr>
+          <w:p>
+            <w:r>
+              <w:t>Descripción:</w:t>
+            </w:r>
+          </w:p>
+        </w:tc>
+        <w:tc>
+          <w:tcPr>
+            <w:tcW w:w="6990" w:type="dxa"/>
+          </w:tcPr>
+          <w:p>
+            <w:pPr>
+              <w:cnfStyle w:val="000000100000" w:firstRow="0" w:lastRow="0" w:firstColumn="0" w:lastColumn="0" w:oddVBand="0" w:evenVBand="0" w:oddHBand="1" w:evenHBand="0" w:firstRowFirstColumn="0" w:firstRowLastColumn="0" w:lastRowFirstColumn="0" w:lastRowLastColumn="0"/>
+            </w:pPr>
+            <w:r>
+              <w:t xml:space="preserve">Permite al usuario </w:t>
+            </w:r>
+            <w:r>
+              <w:t>realizar la prueba de personalidad.</w:t>
+            </w:r>
+          </w:p>
+        </w:tc>
+      </w:tr>
+      <w:tr>
+        <w:tc>
+          <w:tcPr>
+            <w:cnfStyle w:val="001000000000" w:firstRow="0" w:lastRow="0" w:firstColumn="1" w:lastColumn="0" w:oddVBand="0" w:evenVBand="0" w:oddHBand="0" w:evenHBand="0" w:firstRowFirstColumn="0" w:firstRowLastColumn="0" w:lastRowFirstColumn="0" w:lastRowLastColumn="0"/>
+            <w:tcW w:w="1838" w:type="dxa"/>
+          </w:tcPr>
+          <w:p>
+            <w:r>
+              <w:t>Actores:</w:t>
+            </w:r>
+          </w:p>
+        </w:tc>
+        <w:tc>
+          <w:tcPr>
+            <w:tcW w:w="6990" w:type="dxa"/>
+          </w:tcPr>
+          <w:p>
+            <w:pPr>
+              <w:cnfStyle w:val="000000000000" w:firstRow="0" w:lastRow="0" w:firstColumn="0" w:lastColumn="0" w:oddVBand="0" w:evenVBand="0" w:oddHBand="0" w:evenHBand="0" w:firstRowFirstColumn="0" w:firstRowLastColumn="0" w:lastRowFirstColumn="0" w:lastRowLastColumn="0"/>
+            </w:pPr>
+            <w:r>
+              <w:t>Personal.</w:t>
+            </w:r>
+          </w:p>
+        </w:tc>
+      </w:tr>
+      <w:tr>
+        <w:trPr>
+          <w:cnfStyle w:val="000000100000" w:firstRow="0" w:lastRow="0" w:firstColumn="0" w:lastColumn="0" w:oddVBand="0" w:evenVBand="0" w:oddHBand="1" w:evenHBand="0" w:firstRowFirstColumn="0" w:firstRowLastColumn="0" w:lastRowFirstColumn="0" w:lastRowLastColumn="0"/>
+        </w:trPr>
+        <w:tc>
+          <w:tcPr>
+            <w:cnfStyle w:val="001000000000" w:firstRow="0" w:lastRow="0" w:firstColumn="1" w:lastColumn="0" w:oddVBand="0" w:evenVBand="0" w:oddHBand="0" w:evenHBand="0" w:firstRowFirstColumn="0" w:firstRowLastColumn="0" w:lastRowFirstColumn="0" w:lastRowLastColumn="0"/>
+            <w:tcW w:w="1838" w:type="dxa"/>
+          </w:tcPr>
+          <w:p>
+            <w:r>
+              <w:t>Precondiciones:</w:t>
+            </w:r>
+          </w:p>
+        </w:tc>
+        <w:tc>
+          <w:tcPr>
+            <w:tcW w:w="6990" w:type="dxa"/>
+          </w:tcPr>
+          <w:p>
+            <w:pPr>
+              <w:cnfStyle w:val="000000100000" w:firstRow="0" w:lastRow="0" w:firstColumn="0" w:lastColumn="0" w:oddVBand="0" w:evenVBand="0" w:oddHBand="1" w:evenHBand="0" w:firstRowFirstColumn="0" w:firstRowLastColumn="0" w:lastRowFirstColumn="0" w:lastRowLastColumn="0"/>
+            </w:pPr>
+            <w:r>
+              <w:t xml:space="preserve">Haber </w:t>
+            </w:r>
+            <w:r>
+              <w:t>seleccionado la prueba a realizar en el menú de realizar pruebas.</w:t>
+            </w:r>
+          </w:p>
+        </w:tc>
+      </w:tr>
+      <w:tr>
+        <w:tc>
+          <w:tcPr>
+            <w:cnfStyle w:val="001000000000" w:firstRow="0" w:lastRow="0" w:firstColumn="1" w:lastColumn="0" w:oddVBand="0" w:evenVBand="0" w:oddHBand="0" w:evenHBand="0" w:firstRowFirstColumn="0" w:firstRowLastColumn="0" w:lastRowFirstColumn="0" w:lastRowLastColumn="0"/>
+            <w:tcW w:w="1838" w:type="dxa"/>
+          </w:tcPr>
+          <w:p>
+            <w:r>
+              <w:t>Flujo nombre de los eventos</w:t>
+            </w:r>
+          </w:p>
+        </w:tc>
+        <w:tc>
+          <w:tcPr>
+            <w:tcW w:w="6990" w:type="dxa"/>
+          </w:tcPr>
+          <w:p>
+            <w:pPr>
+              <w:pStyle w:val="Prrafodelista"/>
+              <w:numPr>
+                <w:ilvl w:val="0"/>
+                <w:numId w:val="18"/>
+              </w:numPr>
+              <w:cnfStyle w:val="000000000000" w:firstRow="0" w:lastRow="0" w:firstColumn="0" w:lastColumn="0" w:oddVBand="0" w:evenVBand="0" w:oddHBand="0" w:evenHBand="0" w:firstRowFirstColumn="0" w:firstRowLastColumn="0" w:lastRowFirstColumn="0" w:lastRowLastColumn="0"/>
+            </w:pPr>
+            <w:r>
+              <w:t>Sistema muestra la información general de la prueba, indicaciones y la opción iniciar prueba.</w:t>
+            </w:r>
+          </w:p>
+          <w:p>
+            <w:pPr>
+              <w:pStyle w:val="Prrafodelista"/>
+              <w:numPr>
+                <w:ilvl w:val="0"/>
+                <w:numId w:val="18"/>
+              </w:numPr>
+              <w:cnfStyle w:val="000000000000" w:firstRow="0" w:lastRow="0" w:firstColumn="0" w:lastColumn="0" w:oddVBand="0" w:evenVBand="0" w:oddHBand="0" w:evenHBand="0" w:firstRowFirstColumn="0" w:firstRowLastColumn="0" w:lastRowFirstColumn="0" w:lastRowLastColumn="0"/>
+            </w:pPr>
+            <w:r>
+              <w:t>Usuario selección la opción iniciar prueba.</w:t>
+            </w:r>
+          </w:p>
+          <w:p>
+            <w:pPr>
+              <w:pStyle w:val="Prrafodelista"/>
+              <w:numPr>
+                <w:ilvl w:val="0"/>
+                <w:numId w:val="18"/>
+              </w:numPr>
+              <w:cnfStyle w:val="000000000000" w:firstRow="0" w:lastRow="0" w:firstColumn="0" w:lastColumn="0" w:oddVBand="0" w:evenVBand="0" w:oddHBand="0" w:evenHBand="0" w:firstRowFirstColumn="0" w:firstRowLastColumn="0" w:lastRowFirstColumn="0" w:lastRowLastColumn="0"/>
+            </w:pPr>
+            <w:r>
+              <w:t>Sistema muestra pregunta a evaluar.</w:t>
+            </w:r>
+          </w:p>
+          <w:p>
+            <w:pPr>
+              <w:pStyle w:val="Prrafodelista"/>
+              <w:numPr>
+                <w:ilvl w:val="0"/>
+                <w:numId w:val="18"/>
+              </w:numPr>
+              <w:cnfStyle w:val="000000000000" w:firstRow="0" w:lastRow="0" w:firstColumn="0" w:lastColumn="0" w:oddVBand="0" w:evenVBand="0" w:oddHBand="0" w:evenHBand="0" w:firstRowFirstColumn="0" w:firstRowLastColumn="0" w:lastRowFirstColumn="0" w:lastRowLastColumn="0"/>
+            </w:pPr>
+            <w:r>
+              <w:t>Usuario selecciona respuesta.</w:t>
+            </w:r>
+          </w:p>
+          <w:p>
+            <w:pPr>
+              <w:pStyle w:val="Prrafodelista"/>
+              <w:numPr>
+                <w:ilvl w:val="0"/>
+                <w:numId w:val="18"/>
+              </w:numPr>
+              <w:cnfStyle w:val="000000000000" w:firstRow="0" w:lastRow="0" w:firstColumn="0" w:lastColumn="0" w:oddVBand="0" w:evenVBand="0" w:oddHBand="0" w:evenHBand="0" w:firstRowFirstColumn="0" w:firstRowLastColumn="0" w:lastRowFirstColumn="0" w:lastRowLastColumn="0"/>
+            </w:pPr>
+            <w:r>
+              <w:t>Sistema sigue mostrando secuencialmente las preguntas de la prueba.</w:t>
+            </w:r>
+          </w:p>
+          <w:p>
+            <w:pPr>
+              <w:pStyle w:val="Prrafodelista"/>
+              <w:numPr>
+                <w:ilvl w:val="0"/>
+                <w:numId w:val="18"/>
+              </w:numPr>
+              <w:cnfStyle w:val="000000000000" w:firstRow="0" w:lastRow="0" w:firstColumn="0" w:lastColumn="0" w:oddVBand="0" w:evenVBand="0" w:oddHBand="0" w:evenHBand="0" w:firstRowFirstColumn="0" w:firstRowLastColumn="0" w:lastRowFirstColumn="0" w:lastRowLastColumn="0"/>
+            </w:pPr>
+            <w:r>
+              <w:t>Después de haber respondido todas las preguntas sistema muestra la opción finalizar prueba.</w:t>
+            </w:r>
+          </w:p>
+          <w:p>
+            <w:pPr>
+              <w:pStyle w:val="Prrafodelista"/>
+              <w:numPr>
+                <w:ilvl w:val="0"/>
+                <w:numId w:val="18"/>
+              </w:numPr>
+              <w:cnfStyle w:val="000000000000" w:firstRow="0" w:lastRow="0" w:firstColumn="0" w:lastColumn="0" w:oddVBand="0" w:evenVBand="0" w:oddHBand="0" w:evenHBand="0" w:firstRowFirstColumn="0" w:firstRowLastColumn="0" w:lastRowFirstColumn="0" w:lastRowLastColumn="0"/>
+            </w:pPr>
+            <w:r>
+              <w:t>Usuario selecciona finalizar prueba.</w:t>
+            </w:r>
+          </w:p>
+          <w:p>
+            <w:pPr>
+              <w:pStyle w:val="Prrafodelista"/>
+              <w:numPr>
+                <w:ilvl w:val="0"/>
+                <w:numId w:val="18"/>
+              </w:numPr>
+              <w:cnfStyle w:val="000000000000" w:firstRow="0" w:lastRow="0" w:firstColumn="0" w:lastColumn="0" w:oddVBand="0" w:evenVBand="0" w:oddHBand="0" w:evenHBand="0" w:firstRowFirstColumn="0" w:firstRowLastColumn="0" w:lastRowFirstColumn="0" w:lastRowLastColumn="0"/>
+            </w:pPr>
+            <w:r>
+              <w:t>Sistema guarda la información de la prueba realizada y regresa a menú de realizar pruebas.</w:t>
+            </w:r>
+          </w:p>
+        </w:tc>
+      </w:tr>
+      <w:tr>
+        <w:trPr>
+          <w:cnfStyle w:val="000000100000" w:firstRow="0" w:lastRow="0" w:firstColumn="0" w:lastColumn="0" w:oddVBand="0" w:evenVBand="0" w:oddHBand="1" w:evenHBand="0" w:firstRowFirstColumn="0" w:firstRowLastColumn="0" w:lastRowFirstColumn="0" w:lastRowLastColumn="0"/>
+        </w:trPr>
+        <w:tc>
+          <w:tcPr>
+            <w:cnfStyle w:val="001000000000" w:firstRow="0" w:lastRow="0" w:firstColumn="1" w:lastColumn="0" w:oddVBand="0" w:evenVBand="0" w:oddHBand="0" w:evenHBand="0" w:firstRowFirstColumn="0" w:firstRowLastColumn="0" w:lastRowFirstColumn="0" w:lastRowLastColumn="0"/>
+            <w:tcW w:w="1838" w:type="dxa"/>
+          </w:tcPr>
+          <w:p>
+            <w:r>
+              <w:t>Flujo Alternativo:</w:t>
+            </w:r>
+          </w:p>
+        </w:tc>
+        <w:tc>
+          <w:tcPr>
+            <w:tcW w:w="6990" w:type="dxa"/>
+          </w:tcPr>
+          <w:p>
+            <w:pPr>
+              <w:cnfStyle w:val="000000100000" w:firstRow="0" w:lastRow="0" w:firstColumn="0" w:lastColumn="0" w:oddVBand="0" w:evenVBand="0" w:oddHBand="1" w:evenHBand="0" w:firstRowFirstColumn="0" w:firstRowLastColumn="0" w:lastRowFirstColumn="0" w:lastRowLastColumn="0"/>
+            </w:pPr>
+            <w:r>
+              <w:t>2.1 Usuar</w:t>
+            </w:r>
+            <w:r>
+              <w:t>io sale de ventana de realización de prueba de personalidad.</w:t>
+            </w:r>
+          </w:p>
+          <w:p>
+            <w:pPr>
+              <w:cnfStyle w:val="000000100000" w:firstRow="0" w:lastRow="0" w:firstColumn="0" w:lastColumn="0" w:oddVBand="0" w:evenVBand="0" w:oddHBand="1" w:evenHBand="0" w:firstRowFirstColumn="0" w:firstRowLastColumn="0" w:lastRowFirstColumn="0" w:lastRowLastColumn="0"/>
+            </w:pPr>
+            <w:r>
+              <w:t>2.</w:t>
+            </w:r>
+            <w:r>
+              <w:t>2</w:t>
+            </w:r>
+            <w:r>
+              <w:t xml:space="preserve"> Sistema mue</w:t>
+            </w:r>
+            <w:r>
+              <w:t>s</w:t>
+            </w:r>
+            <w:r>
+              <w:t>tra menú de pruebas a realizar.</w:t>
+            </w:r>
+          </w:p>
+          <w:p>
+            <w:pPr>
+              <w:cnfStyle w:val="000000100000" w:firstRow="0" w:lastRow="0" w:firstColumn="0" w:lastColumn="0" w:oddVBand="0" w:evenVBand="0" w:oddHBand="1" w:evenHBand="0" w:firstRowFirstColumn="0" w:firstRowLastColumn="0" w:lastRowFirstColumn="0" w:lastRowLastColumn="0"/>
+            </w:pPr>
+            <w:r>
+              <w:t>3.1 Sistema no puede conectarse a base de datos, muestra mensaje “No fue posible conectarse a la base de datos</w:t>
+            </w:r>
+            <w:r>
+              <w:t>, intente nuevamente o solicite soporte técnico</w:t>
+            </w:r>
+            <w:r>
+              <w:t>”</w:t>
+            </w:r>
+            <w:r>
+              <w:t>.</w:t>
+            </w:r>
+          </w:p>
+          <w:p>
+            <w:pPr>
+              <w:cnfStyle w:val="000000100000" w:firstRow="0" w:lastRow="0" w:firstColumn="0" w:lastColumn="0" w:oddVBand="0" w:evenVBand="0" w:oddHBand="1" w:evenHBand="0" w:firstRowFirstColumn="0" w:firstRowLastColumn="0" w:lastRowFirstColumn="0" w:lastRowLastColumn="0"/>
+            </w:pPr>
+            <w:r>
+              <w:t xml:space="preserve">4.1 </w:t>
+            </w:r>
+            <w:r>
+              <w:t xml:space="preserve">Sistema no puede conectarse a base de datos, muestra mensaje “No fue posible conectarse a la base de datos, intente nuevamente o solicite soporte </w:t>
+            </w:r>
+            <w:r>
+              <w:t>técnico</w:t>
+            </w:r>
+            <w:r>
+              <w:t>”.</w:t>
+            </w:r>
+          </w:p>
+          <w:p>
+            <w:pPr>
+              <w:cnfStyle w:val="000000100000" w:firstRow="0" w:lastRow="0" w:firstColumn="0" w:lastColumn="0" w:oddVBand="0" w:evenVBand="0" w:oddHBand="1" w:evenHBand="0" w:firstRowFirstColumn="0" w:firstRowLastColumn="0" w:lastRowFirstColumn="0" w:lastRowLastColumn="0"/>
+            </w:pPr>
+            <w:r>
+              <w:t xml:space="preserve">8.1 </w:t>
+            </w:r>
+            <w:r>
+              <w:t xml:space="preserve">Sistema no puede conectarse a base de datos, muestra mensaje “No fue posible conectarse a la base de datos, intente nuevamente o solicite soporte </w:t>
+            </w:r>
+            <w:r>
+              <w:t>técnico</w:t>
+            </w:r>
+            <w:r>
+              <w:t>”.</w:t>
+            </w:r>
+          </w:p>
+          <w:p>
+            <w:pPr>
+              <w:cnfStyle w:val="000000100000" w:firstRow="0" w:lastRow="0" w:firstColumn="0" w:lastColumn="0" w:oddVBand="0" w:evenVBand="0" w:oddHBand="1" w:evenHBand="0" w:firstRowFirstColumn="0" w:firstRowLastColumn="0" w:lastRowFirstColumn="0" w:lastRowLastColumn="0"/>
+            </w:pPr>
+          </w:p>
+        </w:tc>
+      </w:tr>
+      <w:tr>
+        <w:tc>
+          <w:tcPr>
+            <w:cnfStyle w:val="001000000000" w:firstRow="0" w:lastRow="0" w:firstColumn="1" w:lastColumn="0" w:oddVBand="0" w:evenVBand="0" w:oddHBand="0" w:evenHBand="0" w:firstRowFirstColumn="0" w:firstRowLastColumn="0" w:lastRowFirstColumn="0" w:lastRowLastColumn="0"/>
+            <w:tcW w:w="1838" w:type="dxa"/>
+          </w:tcPr>
+          <w:p>
+            <w:proofErr w:type="spellStart"/>
+            <w:r>
+              <w:t>Poscondiciones</w:t>
+            </w:r>
+            <w:proofErr w:type="spellEnd"/>
+            <w:r>
+              <w:t>:</w:t>
+            </w:r>
+          </w:p>
+        </w:tc>
+        <w:tc>
+          <w:tcPr>
+            <w:tcW w:w="6990" w:type="dxa"/>
+          </w:tcPr>
+          <w:p>
+            <w:pPr>
+              <w:cnfStyle w:val="000000000000" w:firstRow="0" w:lastRow="0" w:firstColumn="0" w:lastColumn="0" w:oddVBand="0" w:evenVBand="0" w:oddHBand="0" w:evenHBand="0" w:firstRowFirstColumn="0" w:firstRowLastColumn="0" w:lastRowFirstColumn="0" w:lastRowLastColumn="0"/>
+            </w:pPr>
+            <w:r>
+              <w:t xml:space="preserve">Personal </w:t>
+            </w:r>
+            <w:r>
+              <w:t xml:space="preserve">habrá </w:t>
+            </w:r>
+            <w:r>
+              <w:t>realizado prueba de personalidad.</w:t>
+            </w:r>
+          </w:p>
+        </w:tc>
+      </w:tr>
+    </w:tbl>
+    <w:p/>
+    <w:tbl>
+      <w:tblPr>
+        <w:tblStyle w:val="Tablaconcuadrcula4-nfasis5"/>
+        <w:tblW w:w="0" w:type="auto"/>
+        <w:tblLook w:val="04A0" w:firstRow="1" w:lastRow="0" w:firstColumn="1" w:lastColumn="0" w:noHBand="0" w:noVBand="1"/>
+      </w:tblPr>
+      <w:tblGrid>
+        <w:gridCol w:w="1838"/>
+        <w:gridCol w:w="6990"/>
+      </w:tblGrid>
+      <w:tr>
+        <w:trPr>
+          <w:cnfStyle w:val="100000000000" w:firstRow="1" w:lastRow="0" w:firstColumn="0" w:lastColumn="0" w:oddVBand="0" w:evenVBand="0" w:oddHBand="0" w:evenHBand="0" w:firstRowFirstColumn="0" w:firstRowLastColumn="0" w:lastRowFirstColumn="0" w:lastRowLastColumn="0"/>
+        </w:trPr>
+        <w:tc>
+          <w:tcPr>
+            <w:cnfStyle w:val="001000000000" w:firstRow="0" w:lastRow="0" w:firstColumn="1" w:lastColumn="0" w:oddVBand="0" w:evenVBand="0" w:oddHBand="0" w:evenHBand="0" w:firstRowFirstColumn="0" w:firstRowLastColumn="0" w:lastRowFirstColumn="0" w:lastRowLastColumn="0"/>
+            <w:tcW w:w="1838" w:type="dxa"/>
+          </w:tcPr>
+          <w:p>
+            <w:r>
+              <w:t>Caso de uso:</w:t>
+            </w:r>
+          </w:p>
+        </w:tc>
+        <w:tc>
+          <w:tcPr>
+            <w:tcW w:w="6990" w:type="dxa"/>
+          </w:tcPr>
+          <w:p>
+            <w:pPr>
+              <w:cnfStyle w:val="100000000000" w:firstRow="1" w:lastRow="0" w:firstColumn="0" w:lastColumn="0" w:oddVBand="0" w:evenVBand="0" w:oddHBand="0" w:evenHBand="0" w:firstRowFirstColumn="0" w:firstRowLastColumn="0" w:lastRowFirstColumn="0" w:lastRowLastColumn="0"/>
+            </w:pPr>
+            <w:r>
+              <w:t xml:space="preserve">Realizar prueba de </w:t>
+            </w:r>
+            <w:r>
+              <w:t>aptitudes</w:t>
+            </w:r>
+          </w:p>
+        </w:tc>
+      </w:tr>
+      <w:tr>
+        <w:trPr>
+          <w:cnfStyle w:val="000000100000" w:firstRow="0" w:lastRow="0" w:firstColumn="0" w:lastColumn="0" w:oddVBand="0" w:evenVBand="0" w:oddHBand="1" w:evenHBand="0" w:firstRowFirstColumn="0" w:firstRowLastColumn="0" w:lastRowFirstColumn="0" w:lastRowLastColumn="0"/>
+        </w:trPr>
+        <w:tc>
+          <w:tcPr>
+            <w:cnfStyle w:val="001000000000" w:firstRow="0" w:lastRow="0" w:firstColumn="1" w:lastColumn="0" w:oddVBand="0" w:evenVBand="0" w:oddHBand="0" w:evenHBand="0" w:firstRowFirstColumn="0" w:firstRowLastColumn="0" w:lastRowFirstColumn="0" w:lastRowLastColumn="0"/>
+            <w:tcW w:w="1838" w:type="dxa"/>
+          </w:tcPr>
+          <w:p>
+            <w:r>
+              <w:t>Descripción:</w:t>
+            </w:r>
+          </w:p>
+        </w:tc>
+        <w:tc>
+          <w:tcPr>
+            <w:tcW w:w="6990" w:type="dxa"/>
+          </w:tcPr>
+          <w:p>
+            <w:pPr>
+              <w:cnfStyle w:val="000000100000" w:firstRow="0" w:lastRow="0" w:firstColumn="0" w:lastColumn="0" w:oddVBand="0" w:evenVBand="0" w:oddHBand="1" w:evenHBand="0" w:firstRowFirstColumn="0" w:firstRowLastColumn="0" w:lastRowFirstColumn="0" w:lastRowLastColumn="0"/>
+            </w:pPr>
+            <w:r>
+              <w:t xml:space="preserve">Permite al usuario realizar la prueba de </w:t>
+            </w:r>
+            <w:r>
+              <w:t>aptitudes</w:t>
+            </w:r>
+            <w:r>
+              <w:t>.</w:t>
+            </w:r>
+          </w:p>
+        </w:tc>
+      </w:tr>
+      <w:tr>
+        <w:tc>
+          <w:tcPr>
+            <w:cnfStyle w:val="001000000000" w:firstRow="0" w:lastRow="0" w:firstColumn="1" w:lastColumn="0" w:oddVBand="0" w:evenVBand="0" w:oddHBand="0" w:evenHBand="0" w:firstRowFirstColumn="0" w:firstRowLastColumn="0" w:lastRowFirstColumn="0" w:lastRowLastColumn="0"/>
+            <w:tcW w:w="1838" w:type="dxa"/>
+          </w:tcPr>
+          <w:p>
+            <w:r>
+              <w:t>Actores:</w:t>
+            </w:r>
+          </w:p>
+        </w:tc>
+        <w:tc>
+          <w:tcPr>
+            <w:tcW w:w="6990" w:type="dxa"/>
+          </w:tcPr>
+          <w:p>
+            <w:pPr>
+              <w:cnfStyle w:val="000000000000" w:firstRow="0" w:lastRow="0" w:firstColumn="0" w:lastColumn="0" w:oddVBand="0" w:evenVBand="0" w:oddHBand="0" w:evenHBand="0" w:firstRowFirstColumn="0" w:firstRowLastColumn="0" w:lastRowFirstColumn="0" w:lastRowLastColumn="0"/>
+            </w:pPr>
+            <w:r>
+              <w:t>Personal.</w:t>
+            </w:r>
+          </w:p>
+        </w:tc>
+      </w:tr>
+      <w:tr>
+        <w:trPr>
+          <w:cnfStyle w:val="000000100000" w:firstRow="0" w:lastRow="0" w:firstColumn="0" w:lastColumn="0" w:oddVBand="0" w:evenVBand="0" w:oddHBand="1" w:evenHBand="0" w:firstRowFirstColumn="0" w:firstRowLastColumn="0" w:lastRowFirstColumn="0" w:lastRowLastColumn="0"/>
+        </w:trPr>
+        <w:tc>
+          <w:tcPr>
+            <w:cnfStyle w:val="001000000000" w:firstRow="0" w:lastRow="0" w:firstColumn="1" w:lastColumn="0" w:oddVBand="0" w:evenVBand="0" w:oddHBand="0" w:evenHBand="0" w:firstRowFirstColumn="0" w:firstRowLastColumn="0" w:lastRowFirstColumn="0" w:lastRowLastColumn="0"/>
+            <w:tcW w:w="1838" w:type="dxa"/>
+          </w:tcPr>
+          <w:p>
+            <w:r>
+              <w:t>Precondiciones:</w:t>
+            </w:r>
+          </w:p>
+        </w:tc>
+        <w:tc>
+          <w:tcPr>
+            <w:tcW w:w="6990" w:type="dxa"/>
+          </w:tcPr>
+          <w:p>
+            <w:pPr>
+              <w:cnfStyle w:val="000000100000" w:firstRow="0" w:lastRow="0" w:firstColumn="0" w:lastColumn="0" w:oddVBand="0" w:evenVBand="0" w:oddHBand="1" w:evenHBand="0" w:firstRowFirstColumn="0" w:firstRowLastColumn="0" w:lastRowFirstColumn="0" w:lastRowLastColumn="0"/>
+            </w:pPr>
+            <w:r>
+              <w:t>Haber seleccionado la prueba a realizar en el menú de realizar pruebas.</w:t>
+            </w:r>
+          </w:p>
+        </w:tc>
+      </w:tr>
+      <w:tr>
+        <w:tc>
+          <w:tcPr>
+            <w:cnfStyle w:val="001000000000" w:firstRow="0" w:lastRow="0" w:firstColumn="1" w:lastColumn="0" w:oddVBand="0" w:evenVBand="0" w:oddHBand="0" w:evenHBand="0" w:firstRowFirstColumn="0" w:firstRowLastColumn="0" w:lastRowFirstColumn="0" w:lastRowLastColumn="0"/>
+            <w:tcW w:w="1838" w:type="dxa"/>
+          </w:tcPr>
+          <w:p>
+            <w:r>
+              <w:t>Flujo nombre de los eventos</w:t>
+            </w:r>
+          </w:p>
+        </w:tc>
+        <w:tc>
+          <w:tcPr>
+            <w:tcW w:w="6990" w:type="dxa"/>
+          </w:tcPr>
+          <w:p>
+            <w:pPr>
+              <w:pStyle w:val="Prrafodelista"/>
+              <w:numPr>
+                <w:ilvl w:val="0"/>
+                <w:numId w:val="21"/>
+              </w:numPr>
+              <w:cnfStyle w:val="000000000000" w:firstRow="0" w:lastRow="0" w:firstColumn="0" w:lastColumn="0" w:oddVBand="0" w:evenVBand="0" w:oddHBand="0" w:evenHBand="0" w:firstRowFirstColumn="0" w:firstRowLastColumn="0" w:lastRowFirstColumn="0" w:lastRowLastColumn="0"/>
+            </w:pPr>
+            <w:r>
+              <w:t>Sistema muestra la información general de la prueba, indicaciones y la opción iniciar prueba.</w:t>
+            </w:r>
+          </w:p>
+          <w:p>
+            <w:pPr>
+              <w:pStyle w:val="Prrafodelista"/>
+              <w:numPr>
+                <w:ilvl w:val="0"/>
+                <w:numId w:val="21"/>
+              </w:numPr>
+              <w:cnfStyle w:val="000000000000" w:firstRow="0" w:lastRow="0" w:firstColumn="0" w:lastColumn="0" w:oddVBand="0" w:evenVBand="0" w:oddHBand="0" w:evenHBand="0" w:firstRowFirstColumn="0" w:firstRowLastColumn="0" w:lastRowFirstColumn="0" w:lastRowLastColumn="0"/>
+            </w:pPr>
+            <w:r>
+              <w:t>Usuario selección la opción iniciar prueba.</w:t>
+            </w:r>
+          </w:p>
+          <w:p>
+            <w:pPr>
+              <w:pStyle w:val="Prrafodelista"/>
+              <w:numPr>
+                <w:ilvl w:val="0"/>
+                <w:numId w:val="21"/>
+              </w:numPr>
+              <w:cnfStyle w:val="000000000000" w:firstRow="0" w:lastRow="0" w:firstColumn="0" w:lastColumn="0" w:oddVBand="0" w:evenVBand="0" w:oddHBand="0" w:evenHBand="0" w:firstRowFirstColumn="0" w:firstRowLastColumn="0" w:lastRowFirstColumn="0" w:lastRowLastColumn="0"/>
+            </w:pPr>
+            <w:r>
+              <w:lastRenderedPageBreak/>
+              <w:t>Sistema muestra pregunta a evaluar.</w:t>
+            </w:r>
+          </w:p>
+          <w:p>
+            <w:pPr>
+              <w:pStyle w:val="Prrafodelista"/>
+              <w:numPr>
+                <w:ilvl w:val="0"/>
+                <w:numId w:val="21"/>
+              </w:numPr>
+              <w:cnfStyle w:val="000000000000" w:firstRow="0" w:lastRow="0" w:firstColumn="0" w:lastColumn="0" w:oddVBand="0" w:evenVBand="0" w:oddHBand="0" w:evenHBand="0" w:firstRowFirstColumn="0" w:firstRowLastColumn="0" w:lastRowFirstColumn="0" w:lastRowLastColumn="0"/>
+            </w:pPr>
+            <w:r>
+              <w:t>Usuario selecciona respuesta.</w:t>
+            </w:r>
+          </w:p>
+          <w:p>
+            <w:pPr>
+              <w:pStyle w:val="Prrafodelista"/>
+              <w:numPr>
+                <w:ilvl w:val="0"/>
+                <w:numId w:val="21"/>
+              </w:numPr>
+              <w:cnfStyle w:val="000000000000" w:firstRow="0" w:lastRow="0" w:firstColumn="0" w:lastColumn="0" w:oddVBand="0" w:evenVBand="0" w:oddHBand="0" w:evenHBand="0" w:firstRowFirstColumn="0" w:firstRowLastColumn="0" w:lastRowFirstColumn="0" w:lastRowLastColumn="0"/>
+            </w:pPr>
+            <w:r>
+              <w:t>Sistema sigue mostrando secuencialmente las preguntas de la prueba.</w:t>
+            </w:r>
+          </w:p>
+          <w:p>
+            <w:pPr>
+              <w:pStyle w:val="Prrafodelista"/>
+              <w:numPr>
+                <w:ilvl w:val="0"/>
+                <w:numId w:val="21"/>
+              </w:numPr>
+              <w:cnfStyle w:val="000000000000" w:firstRow="0" w:lastRow="0" w:firstColumn="0" w:lastColumn="0" w:oddVBand="0" w:evenVBand="0" w:oddHBand="0" w:evenHBand="0" w:firstRowFirstColumn="0" w:firstRowLastColumn="0" w:lastRowFirstColumn="0" w:lastRowLastColumn="0"/>
+            </w:pPr>
+            <w:r>
+              <w:t>Después de haber respondido todas las preguntas sistema muestra la opción finalizar prueba.</w:t>
+            </w:r>
+          </w:p>
+          <w:p>
+            <w:pPr>
+              <w:pStyle w:val="Prrafodelista"/>
+              <w:numPr>
+                <w:ilvl w:val="0"/>
+                <w:numId w:val="21"/>
+              </w:numPr>
+              <w:cnfStyle w:val="000000000000" w:firstRow="0" w:lastRow="0" w:firstColumn="0" w:lastColumn="0" w:oddVBand="0" w:evenVBand="0" w:oddHBand="0" w:evenHBand="0" w:firstRowFirstColumn="0" w:firstRowLastColumn="0" w:lastRowFirstColumn="0" w:lastRowLastColumn="0"/>
+            </w:pPr>
+            <w:r>
+              <w:t>Usuario selecciona finalizar prueba.</w:t>
+            </w:r>
+          </w:p>
+          <w:p>
+            <w:pPr>
+              <w:pStyle w:val="Prrafodelista"/>
+              <w:numPr>
+                <w:ilvl w:val="0"/>
+                <w:numId w:val="21"/>
+              </w:numPr>
+              <w:cnfStyle w:val="000000000000" w:firstRow="0" w:lastRow="0" w:firstColumn="0" w:lastColumn="0" w:oddVBand="0" w:evenVBand="0" w:oddHBand="0" w:evenHBand="0" w:firstRowFirstColumn="0" w:firstRowLastColumn="0" w:lastRowFirstColumn="0" w:lastRowLastColumn="0"/>
+            </w:pPr>
+            <w:r>
+              <w:t>Sistema guarda la información de la prueba realizada y regresa a menú de realizar pruebas.</w:t>
+            </w:r>
+          </w:p>
+        </w:tc>
+      </w:tr>
+      <w:tr>
+        <w:trPr>
+          <w:cnfStyle w:val="000000100000" w:firstRow="0" w:lastRow="0" w:firstColumn="0" w:lastColumn="0" w:oddVBand="0" w:evenVBand="0" w:oddHBand="1" w:evenHBand="0" w:firstRowFirstColumn="0" w:firstRowLastColumn="0" w:lastRowFirstColumn="0" w:lastRowLastColumn="0"/>
+        </w:trPr>
+        <w:tc>
+          <w:tcPr>
+            <w:cnfStyle w:val="001000000000" w:firstRow="0" w:lastRow="0" w:firstColumn="1" w:lastColumn="0" w:oddVBand="0" w:evenVBand="0" w:oddHBand="0" w:evenHBand="0" w:firstRowFirstColumn="0" w:firstRowLastColumn="0" w:lastRowFirstColumn="0" w:lastRowLastColumn="0"/>
+            <w:tcW w:w="1838" w:type="dxa"/>
+          </w:tcPr>
+          <w:p>
+            <w:r>
+              <w:lastRenderedPageBreak/>
+              <w:t>Flujo Alternativo:</w:t>
+            </w:r>
+          </w:p>
+        </w:tc>
+        <w:tc>
+          <w:tcPr>
+            <w:tcW w:w="6990" w:type="dxa"/>
+          </w:tcPr>
+          <w:p>
+            <w:pPr>
+              <w:cnfStyle w:val="000000100000" w:firstRow="0" w:lastRow="0" w:firstColumn="0" w:lastColumn="0" w:oddVBand="0" w:evenVBand="0" w:oddHBand="1" w:evenHBand="0" w:firstRowFirstColumn="0" w:firstRowLastColumn="0" w:lastRowFirstColumn="0" w:lastRowLastColumn="0"/>
+            </w:pPr>
+            <w:r>
+              <w:t xml:space="preserve">2.1 Usuario sale de ventana de realización de prueba de </w:t>
+            </w:r>
+            <w:r>
+              <w:t>aptitudes</w:t>
+            </w:r>
+            <w:r>
+              <w:t>.</w:t>
+            </w:r>
+          </w:p>
+          <w:p>
+            <w:pPr>
+              <w:cnfStyle w:val="000000100000" w:firstRow="0" w:lastRow="0" w:firstColumn="0" w:lastColumn="0" w:oddVBand="0" w:evenVBand="0" w:oddHBand="1" w:evenHBand="0" w:firstRowFirstColumn="0" w:firstRowLastColumn="0" w:lastRowFirstColumn="0" w:lastRowLastColumn="0"/>
+            </w:pPr>
+            <w:r>
+              <w:t>2.2 Sistema muestra menú de pruebas a realizar.</w:t>
+            </w:r>
+          </w:p>
+          <w:p>
+            <w:pPr>
+              <w:cnfStyle w:val="000000100000" w:firstRow="0" w:lastRow="0" w:firstColumn="0" w:lastColumn="0" w:oddVBand="0" w:evenVBand="0" w:oddHBand="1" w:evenHBand="0" w:firstRowFirstColumn="0" w:firstRowLastColumn="0" w:lastRowFirstColumn="0" w:lastRowLastColumn="0"/>
+            </w:pPr>
+            <w:r>
+              <w:t>3.1 Sistema no puede conectarse a base de datos, muestra mensaje “No fue posible conectarse a la base de datos, intente nuevamente o solicite soporte técnico”.</w:t>
+            </w:r>
+          </w:p>
+          <w:p>
+            <w:pPr>
+              <w:cnfStyle w:val="000000100000" w:firstRow="0" w:lastRow="0" w:firstColumn="0" w:lastColumn="0" w:oddVBand="0" w:evenVBand="0" w:oddHBand="1" w:evenHBand="0" w:firstRowFirstColumn="0" w:firstRowLastColumn="0" w:lastRowFirstColumn="0" w:lastRowLastColumn="0"/>
+            </w:pPr>
+            <w:r>
+              <w:t>4.1 Sistema no puede conectarse a base de datos, muestra mensaje “No fue posible conectarse a la base de datos, intente nuevamente o solicite soporte técnico”.</w:t>
+            </w:r>
+          </w:p>
+          <w:p>
+            <w:pPr>
+              <w:cnfStyle w:val="000000100000" w:firstRow="0" w:lastRow="0" w:firstColumn="0" w:lastColumn="0" w:oddVBand="0" w:evenVBand="0" w:oddHBand="1" w:evenHBand="0" w:firstRowFirstColumn="0" w:firstRowLastColumn="0" w:lastRowFirstColumn="0" w:lastRowLastColumn="0"/>
+            </w:pPr>
+            <w:r>
+              <w:t>8.1 Sistema no puede conectarse a base de datos, muestra mensaje “No fue posible conectarse a la base de datos, intente nuevamente o solicite soporte técnico”.</w:t>
+            </w:r>
+          </w:p>
+          <w:p>
+            <w:pPr>
+              <w:cnfStyle w:val="000000100000" w:firstRow="0" w:lastRow="0" w:firstColumn="0" w:lastColumn="0" w:oddVBand="0" w:evenVBand="0" w:oddHBand="1" w:evenHBand="0" w:firstRowFirstColumn="0" w:firstRowLastColumn="0" w:lastRowFirstColumn="0" w:lastRowLastColumn="0"/>
+            </w:pPr>
+          </w:p>
+        </w:tc>
+      </w:tr>
+      <w:tr>
+        <w:tc>
+          <w:tcPr>
+            <w:cnfStyle w:val="001000000000" w:firstRow="0" w:lastRow="0" w:firstColumn="1" w:lastColumn="0" w:oddVBand="0" w:evenVBand="0" w:oddHBand="0" w:evenHBand="0" w:firstRowFirstColumn="0" w:firstRowLastColumn="0" w:lastRowFirstColumn="0" w:lastRowLastColumn="0"/>
+            <w:tcW w:w="1838" w:type="dxa"/>
+          </w:tcPr>
+          <w:p>
+            <w:proofErr w:type="spellStart"/>
+            <w:r>
+              <w:t>Poscondiciones</w:t>
+            </w:r>
+            <w:proofErr w:type="spellEnd"/>
+            <w:r>
+              <w:t>:</w:t>
+            </w:r>
+          </w:p>
+        </w:tc>
+        <w:tc>
+          <w:tcPr>
+            <w:tcW w:w="6990" w:type="dxa"/>
+          </w:tcPr>
+          <w:p>
+            <w:pPr>
+              <w:cnfStyle w:val="000000000000" w:firstRow="0" w:lastRow="0" w:firstColumn="0" w:lastColumn="0" w:oddVBand="0" w:evenVBand="0" w:oddHBand="0" w:evenHBand="0" w:firstRowFirstColumn="0" w:firstRowLastColumn="0" w:lastRowFirstColumn="0" w:lastRowLastColumn="0"/>
+            </w:pPr>
+            <w:r>
+              <w:t xml:space="preserve">Personal habrá realizado prueba de </w:t>
+            </w:r>
+            <w:r>
+              <w:t>aptitudes</w:t>
+            </w:r>
+            <w:r>
+              <w:t>.</w:t>
+            </w:r>
+          </w:p>
+        </w:tc>
+      </w:tr>
+    </w:tbl>
+    <w:p/>
+    <w:p/>
+    <w:tbl>
+      <w:tblPr>
+        <w:tblStyle w:val="Tablaconcuadrcula4-nfasis5"/>
+        <w:tblW w:w="0" w:type="auto"/>
+        <w:tblLook w:val="04A0" w:firstRow="1" w:lastRow="0" w:firstColumn="1" w:lastColumn="0" w:noHBand="0" w:noVBand="1"/>
+      </w:tblPr>
+      <w:tblGrid>
+        <w:gridCol w:w="1838"/>
+        <w:gridCol w:w="6990"/>
+      </w:tblGrid>
+      <w:tr>
+        <w:trPr>
+          <w:cnfStyle w:val="100000000000" w:firstRow="1" w:lastRow="0" w:firstColumn="0" w:lastColumn="0" w:oddVBand="0" w:evenVBand="0" w:oddHBand="0" w:evenHBand="0" w:firstRowFirstColumn="0" w:firstRowLastColumn="0" w:lastRowFirstColumn="0" w:lastRowLastColumn="0"/>
+        </w:trPr>
+        <w:tc>
+          <w:tcPr>
+            <w:cnfStyle w:val="001000000000" w:firstRow="0" w:lastRow="0" w:firstColumn="1" w:lastColumn="0" w:oddVBand="0" w:evenVBand="0" w:oddHBand="0" w:evenHBand="0" w:firstRowFirstColumn="0" w:firstRowLastColumn="0" w:lastRowFirstColumn="0" w:lastRowLastColumn="0"/>
+            <w:tcW w:w="1838" w:type="dxa"/>
+          </w:tcPr>
+          <w:p>
+            <w:r>
+              <w:t>Caso de uso:</w:t>
+            </w:r>
+          </w:p>
+        </w:tc>
+        <w:tc>
+          <w:tcPr>
+            <w:tcW w:w="6990" w:type="dxa"/>
+          </w:tcPr>
+          <w:p>
+            <w:pPr>
+              <w:cnfStyle w:val="100000000000" w:firstRow="1" w:lastRow="0" w:firstColumn="0" w:lastColumn="0" w:oddVBand="0" w:evenVBand="0" w:oddHBand="0" w:evenHBand="0" w:firstRowFirstColumn="0" w:firstRowLastColumn="0" w:lastRowFirstColumn="0" w:lastRowLastColumn="0"/>
+            </w:pPr>
+            <w:r>
+              <w:t xml:space="preserve">Realizar prueba de </w:t>
+            </w:r>
+            <w:r>
+              <w:t>inteligencia</w:t>
+            </w:r>
+          </w:p>
+        </w:tc>
+      </w:tr>
+      <w:tr>
+        <w:trPr>
+          <w:cnfStyle w:val="000000100000" w:firstRow="0" w:lastRow="0" w:firstColumn="0" w:lastColumn="0" w:oddVBand="0" w:evenVBand="0" w:oddHBand="1" w:evenHBand="0" w:firstRowFirstColumn="0" w:firstRowLastColumn="0" w:lastRowFirstColumn="0" w:lastRowLastColumn="0"/>
+        </w:trPr>
+        <w:tc>
+          <w:tcPr>
+            <w:cnfStyle w:val="001000000000" w:firstRow="0" w:lastRow="0" w:firstColumn="1" w:lastColumn="0" w:oddVBand="0" w:evenVBand="0" w:oddHBand="0" w:evenHBand="0" w:firstRowFirstColumn="0" w:firstRowLastColumn="0" w:lastRowFirstColumn="0" w:lastRowLastColumn="0"/>
+            <w:tcW w:w="1838" w:type="dxa"/>
+          </w:tcPr>
+          <w:p>
+            <w:r>
+              <w:t>Descripción:</w:t>
+            </w:r>
+          </w:p>
+        </w:tc>
+        <w:tc>
+          <w:tcPr>
+            <w:tcW w:w="6990" w:type="dxa"/>
+          </w:tcPr>
+          <w:p>
+            <w:pPr>
+              <w:cnfStyle w:val="000000100000" w:firstRow="0" w:lastRow="0" w:firstColumn="0" w:lastColumn="0" w:oddVBand="0" w:evenVBand="0" w:oddHBand="1" w:evenHBand="0" w:firstRowFirstColumn="0" w:firstRowLastColumn="0" w:lastRowFirstColumn="0" w:lastRowLastColumn="0"/>
+            </w:pPr>
+            <w:r>
+              <w:t xml:space="preserve">Permite al usuario realizar la prueba de </w:t>
+            </w:r>
+            <w:r>
+              <w:t>inteligencia</w:t>
+            </w:r>
+            <w:r>
+              <w:t>.</w:t>
+            </w:r>
+          </w:p>
+        </w:tc>
+      </w:tr>
+      <w:tr>
+        <w:tc>
+          <w:tcPr>
+            <w:cnfStyle w:val="001000000000" w:firstRow="0" w:lastRow="0" w:firstColumn="1" w:lastColumn="0" w:oddVBand="0" w:evenVBand="0" w:oddHBand="0" w:evenHBand="0" w:firstRowFirstColumn="0" w:firstRowLastColumn="0" w:lastRowFirstColumn="0" w:lastRowLastColumn="0"/>
+            <w:tcW w:w="1838" w:type="dxa"/>
+          </w:tcPr>
+          <w:p>
+            <w:r>
+              <w:t>Actores:</w:t>
+            </w:r>
+          </w:p>
+        </w:tc>
+        <w:tc>
+          <w:tcPr>
+            <w:tcW w:w="6990" w:type="dxa"/>
+          </w:tcPr>
+          <w:p>
+            <w:pPr>
+              <w:cnfStyle w:val="000000000000" w:firstRow="0" w:lastRow="0" w:firstColumn="0" w:lastColumn="0" w:oddVBand="0" w:evenVBand="0" w:oddHBand="0" w:evenHBand="0" w:firstRowFirstColumn="0" w:firstRowLastColumn="0" w:lastRowFirstColumn="0" w:lastRowLastColumn="0"/>
+            </w:pPr>
+            <w:r>
+              <w:t>Personal.</w:t>
+            </w:r>
+          </w:p>
+        </w:tc>
+      </w:tr>
+      <w:tr>
+        <w:trPr>
+          <w:cnfStyle w:val="000000100000" w:firstRow="0" w:lastRow="0" w:firstColumn="0" w:lastColumn="0" w:oddVBand="0" w:evenVBand="0" w:oddHBand="1" w:evenHBand="0" w:firstRowFirstColumn="0" w:firstRowLastColumn="0" w:lastRowFirstColumn="0" w:lastRowLastColumn="0"/>
+        </w:trPr>
+        <w:tc>
+          <w:tcPr>
+            <w:cnfStyle w:val="001000000000" w:firstRow="0" w:lastRow="0" w:firstColumn="1" w:lastColumn="0" w:oddVBand="0" w:evenVBand="0" w:oddHBand="0" w:evenHBand="0" w:firstRowFirstColumn="0" w:firstRowLastColumn="0" w:lastRowFirstColumn="0" w:lastRowLastColumn="0"/>
+            <w:tcW w:w="1838" w:type="dxa"/>
+          </w:tcPr>
+          <w:p>
+            <w:r>
+              <w:t>Precondiciones:</w:t>
+            </w:r>
+          </w:p>
+        </w:tc>
+        <w:tc>
+          <w:tcPr>
+            <w:tcW w:w="6990" w:type="dxa"/>
+          </w:tcPr>
+          <w:p>
+            <w:pPr>
+              <w:cnfStyle w:val="000000100000" w:firstRow="0" w:lastRow="0" w:firstColumn="0" w:lastColumn="0" w:oddVBand="0" w:evenVBand="0" w:oddHBand="1" w:evenHBand="0" w:firstRowFirstColumn="0" w:firstRowLastColumn="0" w:lastRowFirstColumn="0" w:lastRowLastColumn="0"/>
+            </w:pPr>
+            <w:r>
+              <w:t>Haber seleccionado la prueba a realizar en el menú de realizar pruebas.</w:t>
+            </w:r>
+          </w:p>
+        </w:tc>
+      </w:tr>
+      <w:tr>
+        <w:tc>
+          <w:tcPr>
+            <w:cnfStyle w:val="001000000000" w:firstRow="0" w:lastRow="0" w:firstColumn="1" w:lastColumn="0" w:oddVBand="0" w:evenVBand="0" w:oddHBand="0" w:evenHBand="0" w:firstRowFirstColumn="0" w:firstRowLastColumn="0" w:lastRowFirstColumn="0" w:lastRowLastColumn="0"/>
+            <w:tcW w:w="1838" w:type="dxa"/>
+          </w:tcPr>
+          <w:p>
+            <w:r>
+              <w:t>Flujo nombre de los eventos</w:t>
+            </w:r>
+          </w:p>
+        </w:tc>
+        <w:tc>
+          <w:tcPr>
+            <w:tcW w:w="6990" w:type="dxa"/>
+          </w:tcPr>
+          <w:p>
+            <w:pPr>
+              <w:pStyle w:val="Prrafodelista"/>
+              <w:numPr>
+                <w:ilvl w:val="0"/>
+                <w:numId w:val="20"/>
+              </w:numPr>
+              <w:cnfStyle w:val="000000000000" w:firstRow="0" w:lastRow="0" w:firstColumn="0" w:lastColumn="0" w:oddVBand="0" w:evenVBand="0" w:oddHBand="0" w:evenHBand="0" w:firstRowFirstColumn="0" w:firstRowLastColumn="0" w:lastRowFirstColumn="0" w:lastRowLastColumn="0"/>
+            </w:pPr>
+            <w:r>
+              <w:t>Sistema muestra la información general de la prueba, indicaciones y la opción iniciar prueba.</w:t>
+            </w:r>
+          </w:p>
+          <w:p>
+            <w:pPr>
+              <w:pStyle w:val="Prrafodelista"/>
+              <w:numPr>
+                <w:ilvl w:val="0"/>
+                <w:numId w:val="20"/>
+              </w:numPr>
+              <w:cnfStyle w:val="000000000000" w:firstRow="0" w:lastRow="0" w:firstColumn="0" w:lastColumn="0" w:oddVBand="0" w:evenVBand="0" w:oddHBand="0" w:evenHBand="0" w:firstRowFirstColumn="0" w:firstRowLastColumn="0" w:lastRowFirstColumn="0" w:lastRowLastColumn="0"/>
+            </w:pPr>
+            <w:r>
+              <w:t>Usuario selección la opción iniciar prueba.</w:t>
+            </w:r>
+          </w:p>
+          <w:p>
+            <w:pPr>
+              <w:pStyle w:val="Prrafodelista"/>
+              <w:numPr>
+                <w:ilvl w:val="0"/>
+                <w:numId w:val="20"/>
+              </w:numPr>
+              <w:cnfStyle w:val="000000000000" w:firstRow="0" w:lastRow="0" w:firstColumn="0" w:lastColumn="0" w:oddVBand="0" w:evenVBand="0" w:oddHBand="0" w:evenHBand="0" w:firstRowFirstColumn="0" w:firstRowLastColumn="0" w:lastRowFirstColumn="0" w:lastRowLastColumn="0"/>
+            </w:pPr>
+            <w:r>
+              <w:t>Sistema muestra pregunta a evaluar.</w:t>
+            </w:r>
+          </w:p>
+          <w:p>
+            <w:pPr>
+              <w:pStyle w:val="Prrafodelista"/>
+              <w:numPr>
+                <w:ilvl w:val="0"/>
+                <w:numId w:val="20"/>
+              </w:numPr>
+              <w:cnfStyle w:val="000000000000" w:firstRow="0" w:lastRow="0" w:firstColumn="0" w:lastColumn="0" w:oddVBand="0" w:evenVBand="0" w:oddHBand="0" w:evenHBand="0" w:firstRowFirstColumn="0" w:firstRowLastColumn="0" w:lastRowFirstColumn="0" w:lastRowLastColumn="0"/>
+            </w:pPr>
+            <w:r>
+              <w:t>Usuario selecciona respuesta.</w:t>
+            </w:r>
+          </w:p>
+          <w:p>
+            <w:pPr>
+              <w:pStyle w:val="Prrafodelista"/>
+              <w:numPr>
+                <w:ilvl w:val="0"/>
+                <w:numId w:val="20"/>
+              </w:numPr>
+              <w:cnfStyle w:val="000000000000" w:firstRow="0" w:lastRow="0" w:firstColumn="0" w:lastColumn="0" w:oddVBand="0" w:evenVBand="0" w:oddHBand="0" w:evenHBand="0" w:firstRowFirstColumn="0" w:firstRowLastColumn="0" w:lastRowFirstColumn="0" w:lastRowLastColumn="0"/>
+            </w:pPr>
+            <w:r>
+              <w:t>Sistema sigue mostrando secuencialmente las preguntas de la prueba.</w:t>
+            </w:r>
+          </w:p>
+          <w:p>
+            <w:pPr>
+              <w:pStyle w:val="Prrafodelista"/>
+              <w:numPr>
+                <w:ilvl w:val="0"/>
+                <w:numId w:val="20"/>
+              </w:numPr>
+              <w:cnfStyle w:val="000000000000" w:firstRow="0" w:lastRow="0" w:firstColumn="0" w:lastColumn="0" w:oddVBand="0" w:evenVBand="0" w:oddHBand="0" w:evenHBand="0" w:firstRowFirstColumn="0" w:firstRowLastColumn="0" w:lastRowFirstColumn="0" w:lastRowLastColumn="0"/>
+            </w:pPr>
+            <w:r>
+              <w:t>Después de haber respondido todas las preguntas sistema muestra la opción finalizar prueba.</w:t>
+            </w:r>
+          </w:p>
+          <w:p>
+            <w:pPr>
+              <w:pStyle w:val="Prrafodelista"/>
+              <w:numPr>
+                <w:ilvl w:val="0"/>
+                <w:numId w:val="20"/>
+              </w:numPr>
+              <w:cnfStyle w:val="000000000000" w:firstRow="0" w:lastRow="0" w:firstColumn="0" w:lastColumn="0" w:oddVBand="0" w:evenVBand="0" w:oddHBand="0" w:evenHBand="0" w:firstRowFirstColumn="0" w:firstRowLastColumn="0" w:lastRowFirstColumn="0" w:lastRowLastColumn="0"/>
+            </w:pPr>
+            <w:r>
+              <w:t>Usuario selecciona finalizar prueba.</w:t>
+            </w:r>
+          </w:p>
+          <w:p>
+            <w:pPr>
+              <w:pStyle w:val="Prrafodelista"/>
+              <w:numPr>
+                <w:ilvl w:val="0"/>
+                <w:numId w:val="20"/>
+              </w:numPr>
+              <w:cnfStyle w:val="000000000000" w:firstRow="0" w:lastRow="0" w:firstColumn="0" w:lastColumn="0" w:oddVBand="0" w:evenVBand="0" w:oddHBand="0" w:evenHBand="0" w:firstRowFirstColumn="0" w:firstRowLastColumn="0" w:lastRowFirstColumn="0" w:lastRowLastColumn="0"/>
+            </w:pPr>
+            <w:r>
+              <w:t>Sistema guarda la información de la prueba realizada y regresa a menú de realizar pruebas.</w:t>
+            </w:r>
+          </w:p>
+        </w:tc>
+      </w:tr>
+      <w:tr>
+        <w:trPr>
+          <w:cnfStyle w:val="000000100000" w:firstRow="0" w:lastRow="0" w:firstColumn="0" w:lastColumn="0" w:oddVBand="0" w:evenVBand="0" w:oddHBand="1" w:evenHBand="0" w:firstRowFirstColumn="0" w:firstRowLastColumn="0" w:lastRowFirstColumn="0" w:lastRowLastColumn="0"/>
+        </w:trPr>
+        <w:tc>
+          <w:tcPr>
+            <w:cnfStyle w:val="001000000000" w:firstRow="0" w:lastRow="0" w:firstColumn="1" w:lastColumn="0" w:oddVBand="0" w:evenVBand="0" w:oddHBand="0" w:evenHBand="0" w:firstRowFirstColumn="0" w:firstRowLastColumn="0" w:lastRowFirstColumn="0" w:lastRowLastColumn="0"/>
+            <w:tcW w:w="1838" w:type="dxa"/>
+          </w:tcPr>
+          <w:p>
+            <w:r>
+              <w:t>Flujo Alternativo:</w:t>
+            </w:r>
+          </w:p>
+        </w:tc>
+        <w:tc>
+          <w:tcPr>
+            <w:tcW w:w="6990" w:type="dxa"/>
+          </w:tcPr>
+          <w:p>
+            <w:pPr>
+              <w:cnfStyle w:val="000000100000" w:firstRow="0" w:lastRow="0" w:firstColumn="0" w:lastColumn="0" w:oddVBand="0" w:evenVBand="0" w:oddHBand="1" w:evenHBand="0" w:firstRowFirstColumn="0" w:firstRowLastColumn="0" w:lastRowFirstColumn="0" w:lastRowLastColumn="0"/>
+            </w:pPr>
+            <w:r>
+              <w:t xml:space="preserve">2.1 Usuario sale de ventana de realización de prueba de </w:t>
+            </w:r>
+            <w:r>
+              <w:t>inteligencia</w:t>
+            </w:r>
+            <w:r>
+              <w:t>.</w:t>
+            </w:r>
+          </w:p>
+          <w:p>
+            <w:pPr>
+              <w:cnfStyle w:val="000000100000" w:firstRow="0" w:lastRow="0" w:firstColumn="0" w:lastColumn="0" w:oddVBand="0" w:evenVBand="0" w:oddHBand="1" w:evenHBand="0" w:firstRowFirstColumn="0" w:firstRowLastColumn="0" w:lastRowFirstColumn="0" w:lastRowLastColumn="0"/>
+            </w:pPr>
+            <w:r>
+              <w:t>2.2 Sistema muestra menú de pruebas a realizar.</w:t>
+            </w:r>
+          </w:p>
+          <w:p>
+            <w:pPr>
+              <w:cnfStyle w:val="000000100000" w:firstRow="0" w:lastRow="0" w:firstColumn="0" w:lastColumn="0" w:oddVBand="0" w:evenVBand="0" w:oddHBand="1" w:evenHBand="0" w:firstRowFirstColumn="0" w:firstRowLastColumn="0" w:lastRowFirstColumn="0" w:lastRowLastColumn="0"/>
+            </w:pPr>
+            <w:r>
+              <w:t>3.1 Sistema no puede conectarse a base de datos, muestra mensaje “No fue posible conectarse a la base de datos, intente nuevamente o solicite soporte técnico”.</w:t>
+            </w:r>
+          </w:p>
+          <w:p>
+            <w:pPr>
+              <w:cnfStyle w:val="000000100000" w:firstRow="0" w:lastRow="0" w:firstColumn="0" w:lastColumn="0" w:oddVBand="0" w:evenVBand="0" w:oddHBand="1" w:evenHBand="0" w:firstRowFirstColumn="0" w:firstRowLastColumn="0" w:lastRowFirstColumn="0" w:lastRowLastColumn="0"/>
+            </w:pPr>
+            <w:r>
+              <w:lastRenderedPageBreak/>
+              <w:t>4.1 Sistema no puede conectarse a base de datos, muestra mensaje “No fue posible conectarse a la base de datos, intente nuevamente o solicite soporte técnico”.</w:t>
+            </w:r>
+          </w:p>
+          <w:p>
+            <w:pPr>
+              <w:cnfStyle w:val="000000100000" w:firstRow="0" w:lastRow="0" w:firstColumn="0" w:lastColumn="0" w:oddVBand="0" w:evenVBand="0" w:oddHBand="1" w:evenHBand="0" w:firstRowFirstColumn="0" w:firstRowLastColumn="0" w:lastRowFirstColumn="0" w:lastRowLastColumn="0"/>
+            </w:pPr>
+            <w:r>
+              <w:t>8.1 Sistema no puede conectarse a base de datos, muestra mensaje “No fue posible conectarse a la base de datos, intente nuevamente o solicite soporte técnico”.</w:t>
+            </w:r>
+          </w:p>
+          <w:p>
+            <w:pPr>
+              <w:cnfStyle w:val="000000100000" w:firstRow="0" w:lastRow="0" w:firstColumn="0" w:lastColumn="0" w:oddVBand="0" w:evenVBand="0" w:oddHBand="1" w:evenHBand="0" w:firstRowFirstColumn="0" w:firstRowLastColumn="0" w:lastRowFirstColumn="0" w:lastRowLastColumn="0"/>
+            </w:pPr>
+          </w:p>
+        </w:tc>
+      </w:tr>
+      <w:tr>
+        <w:tc>
+          <w:tcPr>
+            <w:cnfStyle w:val="001000000000" w:firstRow="0" w:lastRow="0" w:firstColumn="1" w:lastColumn="0" w:oddVBand="0" w:evenVBand="0" w:oddHBand="0" w:evenHBand="0" w:firstRowFirstColumn="0" w:firstRowLastColumn="0" w:lastRowFirstColumn="0" w:lastRowLastColumn="0"/>
+            <w:tcW w:w="1838" w:type="dxa"/>
+          </w:tcPr>
+          <w:p>
+            <w:proofErr w:type="spellStart"/>
+            <w:r>
+              <w:lastRenderedPageBreak/>
+              <w:t>Poscondiciones</w:t>
+            </w:r>
+            <w:proofErr w:type="spellEnd"/>
+            <w:r>
+              <w:t>:</w:t>
+            </w:r>
+          </w:p>
+        </w:tc>
+        <w:tc>
+          <w:tcPr>
+            <w:tcW w:w="6990" w:type="dxa"/>
+          </w:tcPr>
+          <w:p>
+            <w:pPr>
+              <w:cnfStyle w:val="000000000000" w:firstRow="0" w:lastRow="0" w:firstColumn="0" w:lastColumn="0" w:oddVBand="0" w:evenVBand="0" w:oddHBand="0" w:evenHBand="0" w:firstRowFirstColumn="0" w:firstRowLastColumn="0" w:lastRowFirstColumn="0" w:lastRowLastColumn="0"/>
+            </w:pPr>
+            <w:r>
+              <w:t>Personal</w:t>
+            </w:r>
+            <w:r>
+              <w:t xml:space="preserve"> habrá realizado prueba de </w:t>
+            </w:r>
+            <w:r>
+              <w:t>inteligencia</w:t>
+            </w:r>
+            <w:r>
+              <w:t>.</w:t>
+            </w:r>
+          </w:p>
+        </w:tc>
+      </w:tr>
+    </w:tbl>
+    <w:p/>
+    <w:p/>
+    <w:tbl>
+      <w:tblPr>
+        <w:tblStyle w:val="Tablaconcuadrcula4-nfasis5"/>
+        <w:tblW w:w="0" w:type="auto"/>
+        <w:tblLook w:val="04A0" w:firstRow="1" w:lastRow="0" w:firstColumn="1" w:lastColumn="0" w:noHBand="0" w:noVBand="1"/>
+      </w:tblPr>
+      <w:tblGrid>
+        <w:gridCol w:w="1838"/>
+        <w:gridCol w:w="6990"/>
+      </w:tblGrid>
+      <w:tr>
+        <w:trPr>
+          <w:cnfStyle w:val="100000000000" w:firstRow="1" w:lastRow="0" w:firstColumn="0" w:lastColumn="0" w:oddVBand="0" w:evenVBand="0" w:oddHBand="0" w:evenHBand="0" w:firstRowFirstColumn="0" w:firstRowLastColumn="0" w:lastRowFirstColumn="0" w:lastRowLastColumn="0"/>
+        </w:trPr>
+        <w:tc>
+          <w:tcPr>
+            <w:cnfStyle w:val="001000000000" w:firstRow="0" w:lastRow="0" w:firstColumn="1" w:lastColumn="0" w:oddVBand="0" w:evenVBand="0" w:oddHBand="0" w:evenHBand="0" w:firstRowFirstColumn="0" w:firstRowLastColumn="0" w:lastRowFirstColumn="0" w:lastRowLastColumn="0"/>
+            <w:tcW w:w="1838" w:type="dxa"/>
+          </w:tcPr>
+          <w:p>
+            <w:r>
+              <w:t>Caso de uso:</w:t>
+            </w:r>
+          </w:p>
+        </w:tc>
+        <w:tc>
+          <w:tcPr>
+            <w:tcW w:w="6990" w:type="dxa"/>
+          </w:tcPr>
+          <w:p>
+            <w:pPr>
+              <w:cnfStyle w:val="100000000000" w:firstRow="1" w:lastRow="0" w:firstColumn="0" w:lastColumn="0" w:oddVBand="0" w:evenVBand="0" w:oddHBand="0" w:evenHBand="0" w:firstRowFirstColumn="0" w:firstRowLastColumn="0" w:lastRowFirstColumn="0" w:lastRowLastColumn="0"/>
+            </w:pPr>
+            <w:r>
+              <w:t>Realizar prueba proyectiva</w:t>
+            </w:r>
+          </w:p>
+        </w:tc>
+      </w:tr>
+      <w:tr>
+        <w:trPr>
+          <w:cnfStyle w:val="000000100000" w:firstRow="0" w:lastRow="0" w:firstColumn="0" w:lastColumn="0" w:oddVBand="0" w:evenVBand="0" w:oddHBand="1" w:evenHBand="0" w:firstRowFirstColumn="0" w:firstRowLastColumn="0" w:lastRowFirstColumn="0" w:lastRowLastColumn="0"/>
+        </w:trPr>
+        <w:tc>
+          <w:tcPr>
+            <w:cnfStyle w:val="001000000000" w:firstRow="0" w:lastRow="0" w:firstColumn="1" w:lastColumn="0" w:oddVBand="0" w:evenVBand="0" w:oddHBand="0" w:evenHBand="0" w:firstRowFirstColumn="0" w:firstRowLastColumn="0" w:lastRowFirstColumn="0" w:lastRowLastColumn="0"/>
+            <w:tcW w:w="1838" w:type="dxa"/>
+          </w:tcPr>
+          <w:p>
+            <w:r>
+              <w:t>Descripción:</w:t>
+            </w:r>
+          </w:p>
+        </w:tc>
+        <w:tc>
+          <w:tcPr>
+            <w:tcW w:w="6990" w:type="dxa"/>
+          </w:tcPr>
+          <w:p>
+            <w:pPr>
+              <w:cnfStyle w:val="000000100000" w:firstRow="0" w:lastRow="0" w:firstColumn="0" w:lastColumn="0" w:oddVBand="0" w:evenVBand="0" w:oddHBand="1" w:evenHBand="0" w:firstRowFirstColumn="0" w:firstRowLastColumn="0" w:lastRowFirstColumn="0" w:lastRowLastColumn="0"/>
+            </w:pPr>
+            <w:r>
+              <w:t>Permite al usuario realizar la prueba proyectiva.</w:t>
+            </w:r>
+          </w:p>
+        </w:tc>
+      </w:tr>
+      <w:tr>
+        <w:tc>
+          <w:tcPr>
+            <w:cnfStyle w:val="001000000000" w:firstRow="0" w:lastRow="0" w:firstColumn="1" w:lastColumn="0" w:oddVBand="0" w:evenVBand="0" w:oddHBand="0" w:evenHBand="0" w:firstRowFirstColumn="0" w:firstRowLastColumn="0" w:lastRowFirstColumn="0" w:lastRowLastColumn="0"/>
+            <w:tcW w:w="1838" w:type="dxa"/>
+          </w:tcPr>
+          <w:p>
+            <w:r>
+              <w:t>Actores:</w:t>
+            </w:r>
+          </w:p>
+        </w:tc>
+        <w:tc>
+          <w:tcPr>
+            <w:tcW w:w="6990" w:type="dxa"/>
+          </w:tcPr>
+          <w:p>
+            <w:pPr>
+              <w:cnfStyle w:val="000000000000" w:firstRow="0" w:lastRow="0" w:firstColumn="0" w:lastColumn="0" w:oddVBand="0" w:evenVBand="0" w:oddHBand="0" w:evenHBand="0" w:firstRowFirstColumn="0" w:firstRowLastColumn="0" w:lastRowFirstColumn="0" w:lastRowLastColumn="0"/>
+            </w:pPr>
+            <w:r>
+              <w:t>Personal.</w:t>
+            </w:r>
+          </w:p>
+        </w:tc>
+      </w:tr>
+      <w:tr>
+        <w:trPr>
+          <w:cnfStyle w:val="000000100000" w:firstRow="0" w:lastRow="0" w:firstColumn="0" w:lastColumn="0" w:oddVBand="0" w:evenVBand="0" w:oddHBand="1" w:evenHBand="0" w:firstRowFirstColumn="0" w:firstRowLastColumn="0" w:lastRowFirstColumn="0" w:lastRowLastColumn="0"/>
+        </w:trPr>
+        <w:tc>
+          <w:tcPr>
+            <w:cnfStyle w:val="001000000000" w:firstRow="0" w:lastRow="0" w:firstColumn="1" w:lastColumn="0" w:oddVBand="0" w:evenVBand="0" w:oddHBand="0" w:evenHBand="0" w:firstRowFirstColumn="0" w:firstRowLastColumn="0" w:lastRowFirstColumn="0" w:lastRowLastColumn="0"/>
+            <w:tcW w:w="1838" w:type="dxa"/>
+          </w:tcPr>
+          <w:p>
+            <w:r>
+              <w:t>Precondiciones:</w:t>
+            </w:r>
+          </w:p>
+        </w:tc>
+        <w:tc>
+          <w:tcPr>
+            <w:tcW w:w="6990" w:type="dxa"/>
+          </w:tcPr>
+          <w:p>
+            <w:pPr>
+              <w:cnfStyle w:val="000000100000" w:firstRow="0" w:lastRow="0" w:firstColumn="0" w:lastColumn="0" w:oddVBand="0" w:evenVBand="0" w:oddHBand="1" w:evenHBand="0" w:firstRowFirstColumn="0" w:firstRowLastColumn="0" w:lastRowFirstColumn="0" w:lastRowLastColumn="0"/>
+            </w:pPr>
+            <w:r>
+              <w:t>Haber seleccionado la prueba a realizar en el menú de realizar pruebas.</w:t>
+            </w:r>
+          </w:p>
+        </w:tc>
+      </w:tr>
+      <w:tr>
+        <w:tc>
+          <w:tcPr>
+            <w:cnfStyle w:val="001000000000" w:firstRow="0" w:lastRow="0" w:firstColumn="1" w:lastColumn="0" w:oddVBand="0" w:evenVBand="0" w:oddHBand="0" w:evenHBand="0" w:firstRowFirstColumn="0" w:firstRowLastColumn="0" w:lastRowFirstColumn="0" w:lastRowLastColumn="0"/>
+            <w:tcW w:w="1838" w:type="dxa"/>
+          </w:tcPr>
+          <w:p>
+            <w:r>
+              <w:t>Flujo nombre de los eventos</w:t>
+            </w:r>
+          </w:p>
+        </w:tc>
+        <w:tc>
+          <w:tcPr>
+            <w:tcW w:w="6990" w:type="dxa"/>
+          </w:tcPr>
+          <w:p>
+            <w:pPr>
+              <w:pStyle w:val="Prrafodelista"/>
+              <w:numPr>
+                <w:ilvl w:val="0"/>
+                <w:numId w:val="19"/>
+              </w:numPr>
+              <w:cnfStyle w:val="000000000000" w:firstRow="0" w:lastRow="0" w:firstColumn="0" w:lastColumn="0" w:oddVBand="0" w:evenVBand="0" w:oddHBand="0" w:evenHBand="0" w:firstRowFirstColumn="0" w:firstRowLastColumn="0" w:lastRowFirstColumn="0" w:lastRowLastColumn="0"/>
+            </w:pPr>
+            <w:r>
+              <w:t>Sistema muestra la información general de la prueba, indicaciones y la opción iniciar prueba.</w:t>
+            </w:r>
+          </w:p>
+          <w:p>
+            <w:pPr>
+              <w:pStyle w:val="Prrafodelista"/>
+              <w:numPr>
+                <w:ilvl w:val="0"/>
+                <w:numId w:val="19"/>
+              </w:numPr>
+              <w:cnfStyle w:val="000000000000" w:firstRow="0" w:lastRow="0" w:firstColumn="0" w:lastColumn="0" w:oddVBand="0" w:evenVBand="0" w:oddHBand="0" w:evenHBand="0" w:firstRowFirstColumn="0" w:firstRowLastColumn="0" w:lastRowFirstColumn="0" w:lastRowLastColumn="0"/>
+            </w:pPr>
+            <w:r>
+              <w:t>Usuario selección la opción iniciar prueba.</w:t>
+            </w:r>
+          </w:p>
+          <w:p>
+            <w:pPr>
+              <w:pStyle w:val="Prrafodelista"/>
+              <w:numPr>
+                <w:ilvl w:val="0"/>
+                <w:numId w:val="19"/>
+              </w:numPr>
+              <w:cnfStyle w:val="000000000000" w:firstRow="0" w:lastRow="0" w:firstColumn="0" w:lastColumn="0" w:oddVBand="0" w:evenVBand="0" w:oddHBand="0" w:evenHBand="0" w:firstRowFirstColumn="0" w:firstRowLastColumn="0" w:lastRowFirstColumn="0" w:lastRowLastColumn="0"/>
+            </w:pPr>
+            <w:r>
+              <w:t>Sistema muestra pregunta a evaluar.</w:t>
+            </w:r>
+          </w:p>
+          <w:p>
+            <w:pPr>
+              <w:pStyle w:val="Prrafodelista"/>
+              <w:numPr>
+                <w:ilvl w:val="0"/>
+                <w:numId w:val="19"/>
+              </w:numPr>
+              <w:cnfStyle w:val="000000000000" w:firstRow="0" w:lastRow="0" w:firstColumn="0" w:lastColumn="0" w:oddVBand="0" w:evenVBand="0" w:oddHBand="0" w:evenHBand="0" w:firstRowFirstColumn="0" w:firstRowLastColumn="0" w:lastRowFirstColumn="0" w:lastRowLastColumn="0"/>
+            </w:pPr>
+            <w:r>
+              <w:t>Usuario selecciona respuesta.</w:t>
+            </w:r>
+          </w:p>
+          <w:p>
+            <w:pPr>
+              <w:pStyle w:val="Prrafodelista"/>
+              <w:numPr>
+                <w:ilvl w:val="0"/>
+                <w:numId w:val="19"/>
+              </w:numPr>
+              <w:cnfStyle w:val="000000000000" w:firstRow="0" w:lastRow="0" w:firstColumn="0" w:lastColumn="0" w:oddVBand="0" w:evenVBand="0" w:oddHBand="0" w:evenHBand="0" w:firstRowFirstColumn="0" w:firstRowLastColumn="0" w:lastRowFirstColumn="0" w:lastRowLastColumn="0"/>
+            </w:pPr>
+            <w:r>
+              <w:t>Sistema sigue mostrando secuencialmente las preguntas de la prueba.</w:t>
+            </w:r>
+          </w:p>
+          <w:p>
+            <w:pPr>
+              <w:pStyle w:val="Prrafodelista"/>
+              <w:numPr>
+                <w:ilvl w:val="0"/>
+                <w:numId w:val="19"/>
+              </w:numPr>
+              <w:cnfStyle w:val="000000000000" w:firstRow="0" w:lastRow="0" w:firstColumn="0" w:lastColumn="0" w:oddVBand="0" w:evenVBand="0" w:oddHBand="0" w:evenHBand="0" w:firstRowFirstColumn="0" w:firstRowLastColumn="0" w:lastRowFirstColumn="0" w:lastRowLastColumn="0"/>
+            </w:pPr>
+            <w:r>
+              <w:t>Después de haber respondido todas las preguntas sistema muestra la opción finalizar prueba.</w:t>
+            </w:r>
+          </w:p>
+          <w:p>
+            <w:pPr>
+              <w:pStyle w:val="Prrafodelista"/>
+              <w:numPr>
+                <w:ilvl w:val="0"/>
+                <w:numId w:val="19"/>
+              </w:numPr>
+              <w:cnfStyle w:val="000000000000" w:firstRow="0" w:lastRow="0" w:firstColumn="0" w:lastColumn="0" w:oddVBand="0" w:evenVBand="0" w:oddHBand="0" w:evenHBand="0" w:firstRowFirstColumn="0" w:firstRowLastColumn="0" w:lastRowFirstColumn="0" w:lastRowLastColumn="0"/>
+            </w:pPr>
+            <w:r>
+              <w:t>Usuario selecciona finalizar prueba.</w:t>
+            </w:r>
+          </w:p>
+          <w:p>
+            <w:pPr>
+              <w:pStyle w:val="Prrafodelista"/>
+              <w:numPr>
+                <w:ilvl w:val="0"/>
+                <w:numId w:val="19"/>
+              </w:numPr>
+              <w:cnfStyle w:val="000000000000" w:firstRow="0" w:lastRow="0" w:firstColumn="0" w:lastColumn="0" w:oddVBand="0" w:evenVBand="0" w:oddHBand="0" w:evenHBand="0" w:firstRowFirstColumn="0" w:firstRowLastColumn="0" w:lastRowFirstColumn="0" w:lastRowLastColumn="0"/>
+            </w:pPr>
+            <w:r>
+              <w:t>Sistema guarda la información de la prueba realizada y regresa a menú de realizar pruebas.</w:t>
+            </w:r>
+          </w:p>
+        </w:tc>
+      </w:tr>
+      <w:tr>
+        <w:trPr>
+          <w:cnfStyle w:val="000000100000" w:firstRow="0" w:lastRow="0" w:firstColumn="0" w:lastColumn="0" w:oddVBand="0" w:evenVBand="0" w:oddHBand="1" w:evenHBand="0" w:firstRowFirstColumn="0" w:firstRowLastColumn="0" w:lastRowFirstColumn="0" w:lastRowLastColumn="0"/>
+        </w:trPr>
+        <w:tc>
+          <w:tcPr>
+            <w:cnfStyle w:val="001000000000" w:firstRow="0" w:lastRow="0" w:firstColumn="1" w:lastColumn="0" w:oddVBand="0" w:evenVBand="0" w:oddHBand="0" w:evenHBand="0" w:firstRowFirstColumn="0" w:firstRowLastColumn="0" w:lastRowFirstColumn="0" w:lastRowLastColumn="0"/>
+            <w:tcW w:w="1838" w:type="dxa"/>
+          </w:tcPr>
+          <w:p>
+            <w:r>
+              <w:t>Flujo Alternativo:</w:t>
+            </w:r>
+          </w:p>
+        </w:tc>
+        <w:tc>
+          <w:tcPr>
+            <w:tcW w:w="6990" w:type="dxa"/>
+          </w:tcPr>
+          <w:p>
+            <w:pPr>
+              <w:cnfStyle w:val="000000100000" w:firstRow="0" w:lastRow="0" w:firstColumn="0" w:lastColumn="0" w:oddVBand="0" w:evenVBand="0" w:oddHBand="1" w:evenHBand="0" w:firstRowFirstColumn="0" w:firstRowLastColumn="0" w:lastRowFirstColumn="0" w:lastRowLastColumn="0"/>
+            </w:pPr>
+            <w:r>
+              <w:t>2.1 Usuario sale de ventana de realización de prueba proyectiva.</w:t>
+            </w:r>
+          </w:p>
+          <w:p>
+            <w:pPr>
+              <w:cnfStyle w:val="000000100000" w:firstRow="0" w:lastRow="0" w:firstColumn="0" w:lastColumn="0" w:oddVBand="0" w:evenVBand="0" w:oddHBand="1" w:evenHBand="0" w:firstRowFirstColumn="0" w:firstRowLastColumn="0" w:lastRowFirstColumn="0" w:lastRowLastColumn="0"/>
+            </w:pPr>
+            <w:r>
+              <w:t>2.2 Sistema muestra menú de pruebas a realizar.</w:t>
+            </w:r>
+          </w:p>
+          <w:p>
+            <w:pPr>
+              <w:cnfStyle w:val="000000100000" w:firstRow="0" w:lastRow="0" w:firstColumn="0" w:lastColumn="0" w:oddVBand="0" w:evenVBand="0" w:oddHBand="1" w:evenHBand="0" w:firstRowFirstColumn="0" w:firstRowLastColumn="0" w:lastRowFirstColumn="0" w:lastRowLastColumn="0"/>
+            </w:pPr>
+            <w:r>
+              <w:t>3.1 Sistema no puede conectarse a base de datos, muestra mensaje “No fue posible conectarse a la base de datos, intente nuevamente o solicite soporte técnico”.</w:t>
+            </w:r>
+          </w:p>
+          <w:p>
+            <w:pPr>
+              <w:cnfStyle w:val="000000100000" w:firstRow="0" w:lastRow="0" w:firstColumn="0" w:lastColumn="0" w:oddVBand="0" w:evenVBand="0" w:oddHBand="1" w:evenHBand="0" w:firstRowFirstColumn="0" w:firstRowLastColumn="0" w:lastRowFirstColumn="0" w:lastRowLastColumn="0"/>
+            </w:pPr>
+            <w:r>
+              <w:t>4.1 Sistema no puede conectarse a base de datos, muestra mensaje “No fue posible conectarse a la base de datos, intente nuevamente o solicite soporte técnico”.</w:t>
+            </w:r>
+          </w:p>
+          <w:p>
+            <w:pPr>
+              <w:cnfStyle w:val="000000100000" w:firstRow="0" w:lastRow="0" w:firstColumn="0" w:lastColumn="0" w:oddVBand="0" w:evenVBand="0" w:oddHBand="1" w:evenHBand="0" w:firstRowFirstColumn="0" w:firstRowLastColumn="0" w:lastRowFirstColumn="0" w:lastRowLastColumn="0"/>
+            </w:pPr>
+            <w:r>
+              <w:t>8.1 Sistema no puede conectarse a base de datos, muestra mensaje “No fue posible conectarse a la base de datos, intente nuevamente o solicite soporte técnico”.</w:t>
+            </w:r>
+          </w:p>
+          <w:p>
+            <w:pPr>
+              <w:cnfStyle w:val="000000100000" w:firstRow="0" w:lastRow="0" w:firstColumn="0" w:lastColumn="0" w:oddVBand="0" w:evenVBand="0" w:oddHBand="1" w:evenHBand="0" w:firstRowFirstColumn="0" w:firstRowLastColumn="0" w:lastRowFirstColumn="0" w:lastRowLastColumn="0"/>
+            </w:pPr>
+          </w:p>
+        </w:tc>
+      </w:tr>
+      <w:tr>
+        <w:tc>
+          <w:tcPr>
+            <w:cnfStyle w:val="001000000000" w:firstRow="0" w:lastRow="0" w:firstColumn="1" w:lastColumn="0" w:oddVBand="0" w:evenVBand="0" w:oddHBand="0" w:evenHBand="0" w:firstRowFirstColumn="0" w:firstRowLastColumn="0" w:lastRowFirstColumn="0" w:lastRowLastColumn="0"/>
+            <w:tcW w:w="1838" w:type="dxa"/>
+          </w:tcPr>
+          <w:p>
+            <w:proofErr w:type="spellStart"/>
+            <w:r>
+              <w:t>Poscondiciones</w:t>
+            </w:r>
+            <w:proofErr w:type="spellEnd"/>
+            <w:r>
+              <w:t>:</w:t>
+            </w:r>
+          </w:p>
+        </w:tc>
+        <w:tc>
+          <w:tcPr>
+            <w:tcW w:w="6990" w:type="dxa"/>
+          </w:tcPr>
+          <w:p>
+            <w:pPr>
+              <w:cnfStyle w:val="000000000000" w:firstRow="0" w:lastRow="0" w:firstColumn="0" w:lastColumn="0" w:oddVBand="0" w:evenVBand="0" w:oddHBand="0" w:evenHBand="0" w:firstRowFirstColumn="0" w:firstRowLastColumn="0" w:lastRowFirstColumn="0" w:lastRowLastColumn="0"/>
+            </w:pPr>
+            <w:r>
+              <w:t xml:space="preserve">Personal habrá realizado prueba </w:t>
+            </w:r>
+            <w:r>
+              <w:t>proyectiva</w:t>
+            </w:r>
+            <w:r>
+              <w:t>.</w:t>
+            </w:r>
           </w:p>
         </w:tc>
       </w:tr>
@@ -2239,6 +4633,216 @@
 <file path=word/numbering.xml><?xml version="1.0" encoding="utf-8"?>
 <w:numbering xmlns:wpc="http://schemas.microsoft.com/office/word/2010/wordprocessingCanvas" xmlns:cx="http://schemas.microsoft.com/office/drawing/2014/chartex" xmlns:cx1="http://schemas.microsoft.com/office/drawing/2015/9/8/chartex" xmlns:cx2="http://schemas.microsoft.com/office/drawing/2015/10/21/chartex" xmlns:cx3="http://schemas.microsoft.com/office/drawing/2016/5/9/chartex" xmlns:cx4="http://schemas.microsoft.com/office/drawing/2016/5/10/chartex" xmlns:cx5="http://schemas.microsoft.com/office/drawing/2016/5/11/chartex" xmlns:cx6="http://schemas.microsoft.com/office/drawing/2016/5/12/chartex" xmlns:cx7="http://schemas.microsoft.com/office/drawing/2016/5/13/chartex" xmlns:cx8="http://schemas.microsoft.com/office/drawing/2016/5/14/chartex" xmlns:mc="http://schemas.openxmlformats.org/markup-compatibility/2006" xmlns:aink="http://schemas.microsoft.com/office/drawing/2016/ink" xmlns:am3d="http://schemas.microsoft.com/office/drawing/2017/model3d" xmlns:o="urn:schemas-microsoft-com:office:office" xmlns:r="http://schemas.openxmlformats.org/officeDocument/2006/relationships" xmlns:m="http://schemas.openxmlformats.org/officeDocument/2006/math" xmlns:v="urn:schemas-microsoft-com:vml" xmlns:wp14="http://schemas.microsoft.com/office/word/2010/wordprocessingDrawing" xmlns:wp="http://schemas.openxmlformats.org/drawingml/2006/wordprocessingDrawing" xmlns:w10="urn:schemas-microsoft-com:office:word" xmlns:w="http://schemas.openxmlformats.org/wordprocessingml/2006/main" xmlns:w14="http://schemas.microsoft.com/office/word/2010/wordml" xmlns:w15="http://schemas.microsoft.com/office/word/2012/wordml" xmlns:w16cid="http://schemas.microsoft.com/office/word/2016/wordml/cid" xmlns:w16se="http://schemas.microsoft.com/office/word/2015/wordml/symex" xmlns:wpg="http://schemas.microsoft.com/office/word/2010/wordprocessingGroup" xmlns:wpi="http://schemas.microsoft.com/office/word/2010/wordprocessingInk" xmlns:wne="http://schemas.microsoft.com/office/word/2006/wordml" xmlns:wps="http://schemas.microsoft.com/office/word/2010/wordprocessingShape" mc:Ignorable="w14 w15 w16se w16cid wp14">
   <w:abstractNum w:abstractNumId="0" w15:restartNumberingAfterBreak="0">
+    <w:nsid w:val="015672BC"/>
+    <w:multiLevelType w:val="multilevel"/>
+    <w:tmpl w:val="A08ED086"/>
+    <w:lvl w:ilvl="0">
+      <w:start w:val="1"/>
+      <w:numFmt w:val="decimal"/>
+      <w:lvlText w:val="%1."/>
+      <w:lvlJc w:val="left"/>
+      <w:pPr>
+        <w:ind w:left="720" w:hanging="360"/>
+      </w:pPr>
+      <w:rPr>
+        <w:rFonts w:hint="default"/>
+      </w:rPr>
+    </w:lvl>
+    <w:lvl w:ilvl="1">
+      <w:start w:val="1"/>
+      <w:numFmt w:val="decimal"/>
+      <w:isLgl/>
+      <w:lvlText w:val="%1.%2."/>
+      <w:lvlJc w:val="left"/>
+      <w:pPr>
+        <w:ind w:left="720" w:hanging="360"/>
+      </w:pPr>
+      <w:rPr>
+        <w:rFonts w:hint="default"/>
+      </w:rPr>
+    </w:lvl>
+    <w:lvl w:ilvl="2">
+      <w:start w:val="1"/>
+      <w:numFmt w:val="lowerLetter"/>
+      <w:isLgl/>
+      <w:lvlText w:val="%1.%2.%3."/>
+      <w:lvlJc w:val="left"/>
+      <w:pPr>
+        <w:ind w:left="1080" w:hanging="720"/>
+      </w:pPr>
+      <w:rPr>
+        <w:rFonts w:hint="default"/>
+      </w:rPr>
+    </w:lvl>
+    <w:lvl w:ilvl="3">
+      <w:start w:val="1"/>
+      <w:numFmt w:val="decimal"/>
+      <w:isLgl/>
+      <w:lvlText w:val="%1.%2.%3.%4."/>
+      <w:lvlJc w:val="left"/>
+      <w:pPr>
+        <w:ind w:left="1080" w:hanging="720"/>
+      </w:pPr>
+      <w:rPr>
+        <w:rFonts w:hint="default"/>
+      </w:rPr>
+    </w:lvl>
+    <w:lvl w:ilvl="4">
+      <w:start w:val="1"/>
+      <w:numFmt w:val="decimal"/>
+      <w:isLgl/>
+      <w:lvlText w:val="%1.%2.%3.%4.%5."/>
+      <w:lvlJc w:val="left"/>
+      <w:pPr>
+        <w:ind w:left="1440" w:hanging="1080"/>
+      </w:pPr>
+      <w:rPr>
+        <w:rFonts w:hint="default"/>
+      </w:rPr>
+    </w:lvl>
+    <w:lvl w:ilvl="5">
+      <w:start w:val="1"/>
+      <w:numFmt w:val="decimal"/>
+      <w:isLgl/>
+      <w:lvlText w:val="%1.%2.%3.%4.%5.%6."/>
+      <w:lvlJc w:val="left"/>
+      <w:pPr>
+        <w:ind w:left="1440" w:hanging="1080"/>
+      </w:pPr>
+      <w:rPr>
+        <w:rFonts w:hint="default"/>
+      </w:rPr>
+    </w:lvl>
+    <w:lvl w:ilvl="6">
+      <w:start w:val="1"/>
+      <w:numFmt w:val="decimal"/>
+      <w:isLgl/>
+      <w:lvlText w:val="%1.%2.%3.%4.%5.%6.%7."/>
+      <w:lvlJc w:val="left"/>
+      <w:pPr>
+        <w:ind w:left="1800" w:hanging="1440"/>
+      </w:pPr>
+      <w:rPr>
+        <w:rFonts w:hint="default"/>
+      </w:rPr>
+    </w:lvl>
+    <w:lvl w:ilvl="7">
+      <w:start w:val="1"/>
+      <w:numFmt w:val="decimal"/>
+      <w:isLgl/>
+      <w:lvlText w:val="%1.%2.%3.%4.%5.%6.%7.%8."/>
+      <w:lvlJc w:val="left"/>
+      <w:pPr>
+        <w:ind w:left="1800" w:hanging="1440"/>
+      </w:pPr>
+      <w:rPr>
+        <w:rFonts w:hint="default"/>
+      </w:rPr>
+    </w:lvl>
+    <w:lvl w:ilvl="8">
+      <w:start w:val="1"/>
+      <w:numFmt w:val="decimal"/>
+      <w:isLgl/>
+      <w:lvlText w:val="%1.%2.%3.%4.%5.%6.%7.%8.%9."/>
+      <w:lvlJc w:val="left"/>
+      <w:pPr>
+        <w:ind w:left="2160" w:hanging="1800"/>
+      </w:pPr>
+      <w:rPr>
+        <w:rFonts w:hint="default"/>
+      </w:rPr>
+    </w:lvl>
+  </w:abstractNum>
+  <w:abstractNum w:abstractNumId="1" w15:restartNumberingAfterBreak="0">
+    <w:nsid w:val="08862589"/>
+    <w:multiLevelType w:val="hybridMultilevel"/>
+    <w:tmpl w:val="BB3ECDFE"/>
+    <w:lvl w:ilvl="0" w:tplc="440A000F">
+      <w:start w:val="1"/>
+      <w:numFmt w:val="decimal"/>
+      <w:lvlText w:val="%1."/>
+      <w:lvlJc w:val="left"/>
+      <w:pPr>
+        <w:ind w:left="720" w:hanging="360"/>
+      </w:pPr>
+      <w:rPr>
+        <w:rFonts w:hint="default"/>
+      </w:rPr>
+    </w:lvl>
+    <w:lvl w:ilvl="1" w:tplc="440A0019" w:tentative="1">
+      <w:start w:val="1"/>
+      <w:numFmt w:val="lowerLetter"/>
+      <w:lvlText w:val="%2."/>
+      <w:lvlJc w:val="left"/>
+      <w:pPr>
+        <w:ind w:left="1440" w:hanging="360"/>
+      </w:pPr>
+    </w:lvl>
+    <w:lvl w:ilvl="2" w:tplc="440A001B" w:tentative="1">
+      <w:start w:val="1"/>
+      <w:numFmt w:val="lowerRoman"/>
+      <w:lvlText w:val="%3."/>
+      <w:lvlJc w:val="right"/>
+      <w:pPr>
+        <w:ind w:left="2160" w:hanging="180"/>
+      </w:pPr>
+    </w:lvl>
+    <w:lvl w:ilvl="3" w:tplc="440A000F" w:tentative="1">
+      <w:start w:val="1"/>
+      <w:numFmt w:val="decimal"/>
+      <w:lvlText w:val="%4."/>
+      <w:lvlJc w:val="left"/>
+      <w:pPr>
+        <w:ind w:left="2880" w:hanging="360"/>
+      </w:pPr>
+    </w:lvl>
+    <w:lvl w:ilvl="4" w:tplc="440A0019" w:tentative="1">
+      <w:start w:val="1"/>
+      <w:numFmt w:val="lowerLetter"/>
+      <w:lvlText w:val="%5."/>
+      <w:lvlJc w:val="left"/>
+      <w:pPr>
+        <w:ind w:left="3600" w:hanging="360"/>
+      </w:pPr>
+    </w:lvl>
+    <w:lvl w:ilvl="5" w:tplc="440A001B" w:tentative="1">
+      <w:start w:val="1"/>
+      <w:numFmt w:val="lowerRoman"/>
+      <w:lvlText w:val="%6."/>
+      <w:lvlJc w:val="right"/>
+      <w:pPr>
+        <w:ind w:left="4320" w:hanging="180"/>
+      </w:pPr>
+    </w:lvl>
+    <w:lvl w:ilvl="6" w:tplc="440A000F" w:tentative="1">
+      <w:start w:val="1"/>
+      <w:numFmt w:val="decimal"/>
+      <w:lvlText w:val="%7."/>
+      <w:lvlJc w:val="left"/>
+      <w:pPr>
+        <w:ind w:left="5040" w:hanging="360"/>
+      </w:pPr>
+    </w:lvl>
+    <w:lvl w:ilvl="7" w:tplc="440A0019" w:tentative="1">
+      <w:start w:val="1"/>
+      <w:numFmt w:val="lowerLetter"/>
+      <w:lvlText w:val="%8."/>
+      <w:lvlJc w:val="left"/>
+      <w:pPr>
+        <w:ind w:left="5760" w:hanging="360"/>
+      </w:pPr>
+    </w:lvl>
+    <w:lvl w:ilvl="8" w:tplc="440A001B" w:tentative="1">
+      <w:start w:val="1"/>
+      <w:numFmt w:val="lowerRoman"/>
+      <w:lvlText w:val="%9."/>
+      <w:lvlJc w:val="right"/>
+      <w:pPr>
+        <w:ind w:left="6480" w:hanging="180"/>
+      </w:pPr>
+    </w:lvl>
+  </w:abstractNum>
+  <w:abstractNum w:abstractNumId="2" w15:restartNumberingAfterBreak="0">
     <w:nsid w:val="08A83445"/>
     <w:multiLevelType w:val="hybridMultilevel"/>
     <w:tmpl w:val="560C9402"/>
@@ -2327,7 +4931,7 @@
       </w:pPr>
     </w:lvl>
   </w:abstractNum>
-  <w:abstractNum w:abstractNumId="1" w15:restartNumberingAfterBreak="0">
+  <w:abstractNum w:abstractNumId="3" w15:restartNumberingAfterBreak="0">
     <w:nsid w:val="13670989"/>
     <w:multiLevelType w:val="hybridMultilevel"/>
     <w:tmpl w:val="560C9402"/>
@@ -2416,7 +5020,7 @@
       </w:pPr>
     </w:lvl>
   </w:abstractNum>
-  <w:abstractNum w:abstractNumId="2" w15:restartNumberingAfterBreak="0">
+  <w:abstractNum w:abstractNumId="4" w15:restartNumberingAfterBreak="0">
     <w:nsid w:val="13EB4E2D"/>
     <w:multiLevelType w:val="hybridMultilevel"/>
     <w:tmpl w:val="2196C7B8"/>
@@ -2505,7 +5109,128 @@
       </w:pPr>
     </w:lvl>
   </w:abstractNum>
-  <w:abstractNum w:abstractNumId="3" w15:restartNumberingAfterBreak="0">
+  <w:abstractNum w:abstractNumId="5" w15:restartNumberingAfterBreak="0">
+    <w:nsid w:val="2F5E7502"/>
+    <w:multiLevelType w:val="multilevel"/>
+    <w:tmpl w:val="A08ED086"/>
+    <w:lvl w:ilvl="0">
+      <w:start w:val="1"/>
+      <w:numFmt w:val="decimal"/>
+      <w:lvlText w:val="%1."/>
+      <w:lvlJc w:val="left"/>
+      <w:pPr>
+        <w:ind w:left="720" w:hanging="360"/>
+      </w:pPr>
+      <w:rPr>
+        <w:rFonts w:hint="default"/>
+      </w:rPr>
+    </w:lvl>
+    <w:lvl w:ilvl="1">
+      <w:start w:val="1"/>
+      <w:numFmt w:val="decimal"/>
+      <w:isLgl/>
+      <w:lvlText w:val="%1.%2."/>
+      <w:lvlJc w:val="left"/>
+      <w:pPr>
+        <w:ind w:left="720" w:hanging="360"/>
+      </w:pPr>
+      <w:rPr>
+        <w:rFonts w:hint="default"/>
+      </w:rPr>
+    </w:lvl>
+    <w:lvl w:ilvl="2">
+      <w:start w:val="1"/>
+      <w:numFmt w:val="lowerLetter"/>
+      <w:isLgl/>
+      <w:lvlText w:val="%1.%2.%3."/>
+      <w:lvlJc w:val="left"/>
+      <w:pPr>
+        <w:ind w:left="1080" w:hanging="720"/>
+      </w:pPr>
+      <w:rPr>
+        <w:rFonts w:hint="default"/>
+      </w:rPr>
+    </w:lvl>
+    <w:lvl w:ilvl="3">
+      <w:start w:val="1"/>
+      <w:numFmt w:val="decimal"/>
+      <w:isLgl/>
+      <w:lvlText w:val="%1.%2.%3.%4."/>
+      <w:lvlJc w:val="left"/>
+      <w:pPr>
+        <w:ind w:left="1080" w:hanging="720"/>
+      </w:pPr>
+      <w:rPr>
+        <w:rFonts w:hint="default"/>
+      </w:rPr>
+    </w:lvl>
+    <w:lvl w:ilvl="4">
+      <w:start w:val="1"/>
+      <w:numFmt w:val="decimal"/>
+      <w:isLgl/>
+      <w:lvlText w:val="%1.%2.%3.%4.%5."/>
+      <w:lvlJc w:val="left"/>
+      <w:pPr>
+        <w:ind w:left="1440" w:hanging="1080"/>
+      </w:pPr>
+      <w:rPr>
+        <w:rFonts w:hint="default"/>
+      </w:rPr>
+    </w:lvl>
+    <w:lvl w:ilvl="5">
+      <w:start w:val="1"/>
+      <w:numFmt w:val="decimal"/>
+      <w:isLgl/>
+      <w:lvlText w:val="%1.%2.%3.%4.%5.%6."/>
+      <w:lvlJc w:val="left"/>
+      <w:pPr>
+        <w:ind w:left="1440" w:hanging="1080"/>
+      </w:pPr>
+      <w:rPr>
+        <w:rFonts w:hint="default"/>
+      </w:rPr>
+    </w:lvl>
+    <w:lvl w:ilvl="6">
+      <w:start w:val="1"/>
+      <w:numFmt w:val="decimal"/>
+      <w:isLgl/>
+      <w:lvlText w:val="%1.%2.%3.%4.%5.%6.%7."/>
+      <w:lvlJc w:val="left"/>
+      <w:pPr>
+        <w:ind w:left="1800" w:hanging="1440"/>
+      </w:pPr>
+      <w:rPr>
+        <w:rFonts w:hint="default"/>
+      </w:rPr>
+    </w:lvl>
+    <w:lvl w:ilvl="7">
+      <w:start w:val="1"/>
+      <w:numFmt w:val="decimal"/>
+      <w:isLgl/>
+      <w:lvlText w:val="%1.%2.%3.%4.%5.%6.%7.%8."/>
+      <w:lvlJc w:val="left"/>
+      <w:pPr>
+        <w:ind w:left="1800" w:hanging="1440"/>
+      </w:pPr>
+      <w:rPr>
+        <w:rFonts w:hint="default"/>
+      </w:rPr>
+    </w:lvl>
+    <w:lvl w:ilvl="8">
+      <w:start w:val="1"/>
+      <w:numFmt w:val="decimal"/>
+      <w:isLgl/>
+      <w:lvlText w:val="%1.%2.%3.%4.%5.%6.%7.%8.%9."/>
+      <w:lvlJc w:val="left"/>
+      <w:pPr>
+        <w:ind w:left="2160" w:hanging="1800"/>
+      </w:pPr>
+      <w:rPr>
+        <w:rFonts w:hint="default"/>
+      </w:rPr>
+    </w:lvl>
+  </w:abstractNum>
+  <w:abstractNum w:abstractNumId="6" w15:restartNumberingAfterBreak="0">
     <w:nsid w:val="372E279B"/>
     <w:multiLevelType w:val="hybridMultilevel"/>
     <w:tmpl w:val="4880C3A2"/>
@@ -2594,7 +5319,7 @@
       </w:pPr>
     </w:lvl>
   </w:abstractNum>
-  <w:abstractNum w:abstractNumId="4" w15:restartNumberingAfterBreak="0">
+  <w:abstractNum w:abstractNumId="7" w15:restartNumberingAfterBreak="0">
     <w:nsid w:val="3C13592C"/>
     <w:multiLevelType w:val="multilevel"/>
     <w:tmpl w:val="53CAEA7E"/>
@@ -2707,7 +5432,7 @@
       </w:rPr>
     </w:lvl>
   </w:abstractNum>
-  <w:abstractNum w:abstractNumId="5" w15:restartNumberingAfterBreak="0">
+  <w:abstractNum w:abstractNumId="8" w15:restartNumberingAfterBreak="0">
     <w:nsid w:val="407B71E4"/>
     <w:multiLevelType w:val="hybridMultilevel"/>
     <w:tmpl w:val="2196C7B8"/>
@@ -2796,7 +5521,7 @@
       </w:pPr>
     </w:lvl>
   </w:abstractNum>
-  <w:abstractNum w:abstractNumId="6" w15:restartNumberingAfterBreak="0">
+  <w:abstractNum w:abstractNumId="9" w15:restartNumberingAfterBreak="0">
     <w:nsid w:val="48E40FDE"/>
     <w:multiLevelType w:val="multilevel"/>
     <w:tmpl w:val="53CAEA7E"/>
@@ -2909,7 +5634,7 @@
       </w:rPr>
     </w:lvl>
   </w:abstractNum>
-  <w:abstractNum w:abstractNumId="7" w15:restartNumberingAfterBreak="0">
+  <w:abstractNum w:abstractNumId="10" w15:restartNumberingAfterBreak="0">
     <w:nsid w:val="4FDF65E7"/>
     <w:multiLevelType w:val="hybridMultilevel"/>
     <w:tmpl w:val="A20E6288"/>
@@ -2998,7 +5723,7 @@
       </w:pPr>
     </w:lvl>
   </w:abstractNum>
-  <w:abstractNum w:abstractNumId="8" w15:restartNumberingAfterBreak="0">
+  <w:abstractNum w:abstractNumId="11" w15:restartNumberingAfterBreak="0">
     <w:nsid w:val="56ED07FC"/>
     <w:multiLevelType w:val="hybridMultilevel"/>
     <w:tmpl w:val="4880C3A2"/>
@@ -3087,7 +5812,185 @@
       </w:pPr>
     </w:lvl>
   </w:abstractNum>
-  <w:abstractNum w:abstractNumId="9" w15:restartNumberingAfterBreak="0">
+  <w:abstractNum w:abstractNumId="12" w15:restartNumberingAfterBreak="0">
+    <w:nsid w:val="611D5C14"/>
+    <w:multiLevelType w:val="hybridMultilevel"/>
+    <w:tmpl w:val="BB3ECDFE"/>
+    <w:lvl w:ilvl="0" w:tplc="440A000F">
+      <w:start w:val="1"/>
+      <w:numFmt w:val="decimal"/>
+      <w:lvlText w:val="%1."/>
+      <w:lvlJc w:val="left"/>
+      <w:pPr>
+        <w:ind w:left="720" w:hanging="360"/>
+      </w:pPr>
+      <w:rPr>
+        <w:rFonts w:hint="default"/>
+      </w:rPr>
+    </w:lvl>
+    <w:lvl w:ilvl="1" w:tplc="440A0019" w:tentative="1">
+      <w:start w:val="1"/>
+      <w:numFmt w:val="lowerLetter"/>
+      <w:lvlText w:val="%2."/>
+      <w:lvlJc w:val="left"/>
+      <w:pPr>
+        <w:ind w:left="1440" w:hanging="360"/>
+      </w:pPr>
+    </w:lvl>
+    <w:lvl w:ilvl="2" w:tplc="440A001B" w:tentative="1">
+      <w:start w:val="1"/>
+      <w:numFmt w:val="lowerRoman"/>
+      <w:lvlText w:val="%3."/>
+      <w:lvlJc w:val="right"/>
+      <w:pPr>
+        <w:ind w:left="2160" w:hanging="180"/>
+      </w:pPr>
+    </w:lvl>
+    <w:lvl w:ilvl="3" w:tplc="440A000F" w:tentative="1">
+      <w:start w:val="1"/>
+      <w:numFmt w:val="decimal"/>
+      <w:lvlText w:val="%4."/>
+      <w:lvlJc w:val="left"/>
+      <w:pPr>
+        <w:ind w:left="2880" w:hanging="360"/>
+      </w:pPr>
+    </w:lvl>
+    <w:lvl w:ilvl="4" w:tplc="440A0019" w:tentative="1">
+      <w:start w:val="1"/>
+      <w:numFmt w:val="lowerLetter"/>
+      <w:lvlText w:val="%5."/>
+      <w:lvlJc w:val="left"/>
+      <w:pPr>
+        <w:ind w:left="3600" w:hanging="360"/>
+      </w:pPr>
+    </w:lvl>
+    <w:lvl w:ilvl="5" w:tplc="440A001B" w:tentative="1">
+      <w:start w:val="1"/>
+      <w:numFmt w:val="lowerRoman"/>
+      <w:lvlText w:val="%6."/>
+      <w:lvlJc w:val="right"/>
+      <w:pPr>
+        <w:ind w:left="4320" w:hanging="180"/>
+      </w:pPr>
+    </w:lvl>
+    <w:lvl w:ilvl="6" w:tplc="440A000F" w:tentative="1">
+      <w:start w:val="1"/>
+      <w:numFmt w:val="decimal"/>
+      <w:lvlText w:val="%7."/>
+      <w:lvlJc w:val="left"/>
+      <w:pPr>
+        <w:ind w:left="5040" w:hanging="360"/>
+      </w:pPr>
+    </w:lvl>
+    <w:lvl w:ilvl="7" w:tplc="440A0019" w:tentative="1">
+      <w:start w:val="1"/>
+      <w:numFmt w:val="lowerLetter"/>
+      <w:lvlText w:val="%8."/>
+      <w:lvlJc w:val="left"/>
+      <w:pPr>
+        <w:ind w:left="5760" w:hanging="360"/>
+      </w:pPr>
+    </w:lvl>
+    <w:lvl w:ilvl="8" w:tplc="440A001B" w:tentative="1">
+      <w:start w:val="1"/>
+      <w:numFmt w:val="lowerRoman"/>
+      <w:lvlText w:val="%9."/>
+      <w:lvlJc w:val="right"/>
+      <w:pPr>
+        <w:ind w:left="6480" w:hanging="180"/>
+      </w:pPr>
+    </w:lvl>
+  </w:abstractNum>
+  <w:abstractNum w:abstractNumId="13" w15:restartNumberingAfterBreak="0">
+    <w:nsid w:val="63503B44"/>
+    <w:multiLevelType w:val="hybridMultilevel"/>
+    <w:tmpl w:val="BB3ECDFE"/>
+    <w:lvl w:ilvl="0" w:tplc="440A000F">
+      <w:start w:val="1"/>
+      <w:numFmt w:val="decimal"/>
+      <w:lvlText w:val="%1."/>
+      <w:lvlJc w:val="left"/>
+      <w:pPr>
+        <w:ind w:left="720" w:hanging="360"/>
+      </w:pPr>
+      <w:rPr>
+        <w:rFonts w:hint="default"/>
+      </w:rPr>
+    </w:lvl>
+    <w:lvl w:ilvl="1" w:tplc="440A0019" w:tentative="1">
+      <w:start w:val="1"/>
+      <w:numFmt w:val="lowerLetter"/>
+      <w:lvlText w:val="%2."/>
+      <w:lvlJc w:val="left"/>
+      <w:pPr>
+        <w:ind w:left="1440" w:hanging="360"/>
+      </w:pPr>
+    </w:lvl>
+    <w:lvl w:ilvl="2" w:tplc="440A001B" w:tentative="1">
+      <w:start w:val="1"/>
+      <w:numFmt w:val="lowerRoman"/>
+      <w:lvlText w:val="%3."/>
+      <w:lvlJc w:val="right"/>
+      <w:pPr>
+        <w:ind w:left="2160" w:hanging="180"/>
+      </w:pPr>
+    </w:lvl>
+    <w:lvl w:ilvl="3" w:tplc="440A000F" w:tentative="1">
+      <w:start w:val="1"/>
+      <w:numFmt w:val="decimal"/>
+      <w:lvlText w:val="%4."/>
+      <w:lvlJc w:val="left"/>
+      <w:pPr>
+        <w:ind w:left="2880" w:hanging="360"/>
+      </w:pPr>
+    </w:lvl>
+    <w:lvl w:ilvl="4" w:tplc="440A0019" w:tentative="1">
+      <w:start w:val="1"/>
+      <w:numFmt w:val="lowerLetter"/>
+      <w:lvlText w:val="%5."/>
+      <w:lvlJc w:val="left"/>
+      <w:pPr>
+        <w:ind w:left="3600" w:hanging="360"/>
+      </w:pPr>
+    </w:lvl>
+    <w:lvl w:ilvl="5" w:tplc="440A001B" w:tentative="1">
+      <w:start w:val="1"/>
+      <w:numFmt w:val="lowerRoman"/>
+      <w:lvlText w:val="%6."/>
+      <w:lvlJc w:val="right"/>
+      <w:pPr>
+        <w:ind w:left="4320" w:hanging="180"/>
+      </w:pPr>
+    </w:lvl>
+    <w:lvl w:ilvl="6" w:tplc="440A000F" w:tentative="1">
+      <w:start w:val="1"/>
+      <w:numFmt w:val="decimal"/>
+      <w:lvlText w:val="%7."/>
+      <w:lvlJc w:val="left"/>
+      <w:pPr>
+        <w:ind w:left="5040" w:hanging="360"/>
+      </w:pPr>
+    </w:lvl>
+    <w:lvl w:ilvl="7" w:tplc="440A0019" w:tentative="1">
+      <w:start w:val="1"/>
+      <w:numFmt w:val="lowerLetter"/>
+      <w:lvlText w:val="%8."/>
+      <w:lvlJc w:val="left"/>
+      <w:pPr>
+        <w:ind w:left="5760" w:hanging="360"/>
+      </w:pPr>
+    </w:lvl>
+    <w:lvl w:ilvl="8" w:tplc="440A001B" w:tentative="1">
+      <w:start w:val="1"/>
+      <w:numFmt w:val="lowerRoman"/>
+      <w:lvlText w:val="%9."/>
+      <w:lvlJc w:val="right"/>
+      <w:pPr>
+        <w:ind w:left="6480" w:hanging="180"/>
+      </w:pPr>
+    </w:lvl>
+  </w:abstractNum>
+  <w:abstractNum w:abstractNumId="14" w15:restartNumberingAfterBreak="0">
     <w:nsid w:val="64F43F92"/>
     <w:multiLevelType w:val="hybridMultilevel"/>
     <w:tmpl w:val="97449282"/>
@@ -3176,7 +6079,185 @@
       </w:pPr>
     </w:lvl>
   </w:abstractNum>
-  <w:abstractNum w:abstractNumId="10" w15:restartNumberingAfterBreak="0">
+  <w:abstractNum w:abstractNumId="15" w15:restartNumberingAfterBreak="0">
+    <w:nsid w:val="66A17C02"/>
+    <w:multiLevelType w:val="hybridMultilevel"/>
+    <w:tmpl w:val="BB3ECDFE"/>
+    <w:lvl w:ilvl="0" w:tplc="440A000F">
+      <w:start w:val="1"/>
+      <w:numFmt w:val="decimal"/>
+      <w:lvlText w:val="%1."/>
+      <w:lvlJc w:val="left"/>
+      <w:pPr>
+        <w:ind w:left="720" w:hanging="360"/>
+      </w:pPr>
+      <w:rPr>
+        <w:rFonts w:hint="default"/>
+      </w:rPr>
+    </w:lvl>
+    <w:lvl w:ilvl="1" w:tplc="440A0019" w:tentative="1">
+      <w:start w:val="1"/>
+      <w:numFmt w:val="lowerLetter"/>
+      <w:lvlText w:val="%2."/>
+      <w:lvlJc w:val="left"/>
+      <w:pPr>
+        <w:ind w:left="1440" w:hanging="360"/>
+      </w:pPr>
+    </w:lvl>
+    <w:lvl w:ilvl="2" w:tplc="440A001B" w:tentative="1">
+      <w:start w:val="1"/>
+      <w:numFmt w:val="lowerRoman"/>
+      <w:lvlText w:val="%3."/>
+      <w:lvlJc w:val="right"/>
+      <w:pPr>
+        <w:ind w:left="2160" w:hanging="180"/>
+      </w:pPr>
+    </w:lvl>
+    <w:lvl w:ilvl="3" w:tplc="440A000F" w:tentative="1">
+      <w:start w:val="1"/>
+      <w:numFmt w:val="decimal"/>
+      <w:lvlText w:val="%4."/>
+      <w:lvlJc w:val="left"/>
+      <w:pPr>
+        <w:ind w:left="2880" w:hanging="360"/>
+      </w:pPr>
+    </w:lvl>
+    <w:lvl w:ilvl="4" w:tplc="440A0019" w:tentative="1">
+      <w:start w:val="1"/>
+      <w:numFmt w:val="lowerLetter"/>
+      <w:lvlText w:val="%5."/>
+      <w:lvlJc w:val="left"/>
+      <w:pPr>
+        <w:ind w:left="3600" w:hanging="360"/>
+      </w:pPr>
+    </w:lvl>
+    <w:lvl w:ilvl="5" w:tplc="440A001B" w:tentative="1">
+      <w:start w:val="1"/>
+      <w:numFmt w:val="lowerRoman"/>
+      <w:lvlText w:val="%6."/>
+      <w:lvlJc w:val="right"/>
+      <w:pPr>
+        <w:ind w:left="4320" w:hanging="180"/>
+      </w:pPr>
+    </w:lvl>
+    <w:lvl w:ilvl="6" w:tplc="440A000F" w:tentative="1">
+      <w:start w:val="1"/>
+      <w:numFmt w:val="decimal"/>
+      <w:lvlText w:val="%7."/>
+      <w:lvlJc w:val="left"/>
+      <w:pPr>
+        <w:ind w:left="5040" w:hanging="360"/>
+      </w:pPr>
+    </w:lvl>
+    <w:lvl w:ilvl="7" w:tplc="440A0019" w:tentative="1">
+      <w:start w:val="1"/>
+      <w:numFmt w:val="lowerLetter"/>
+      <w:lvlText w:val="%8."/>
+      <w:lvlJc w:val="left"/>
+      <w:pPr>
+        <w:ind w:left="5760" w:hanging="360"/>
+      </w:pPr>
+    </w:lvl>
+    <w:lvl w:ilvl="8" w:tplc="440A001B" w:tentative="1">
+      <w:start w:val="1"/>
+      <w:numFmt w:val="lowerRoman"/>
+      <w:lvlText w:val="%9."/>
+      <w:lvlJc w:val="right"/>
+      <w:pPr>
+        <w:ind w:left="6480" w:hanging="180"/>
+      </w:pPr>
+    </w:lvl>
+  </w:abstractNum>
+  <w:abstractNum w:abstractNumId="16" w15:restartNumberingAfterBreak="0">
+    <w:nsid w:val="6DBD3B24"/>
+    <w:multiLevelType w:val="hybridMultilevel"/>
+    <w:tmpl w:val="BB3ECDFE"/>
+    <w:lvl w:ilvl="0" w:tplc="440A000F">
+      <w:start w:val="1"/>
+      <w:numFmt w:val="decimal"/>
+      <w:lvlText w:val="%1."/>
+      <w:lvlJc w:val="left"/>
+      <w:pPr>
+        <w:ind w:left="720" w:hanging="360"/>
+      </w:pPr>
+      <w:rPr>
+        <w:rFonts w:hint="default"/>
+      </w:rPr>
+    </w:lvl>
+    <w:lvl w:ilvl="1" w:tplc="440A0019" w:tentative="1">
+      <w:start w:val="1"/>
+      <w:numFmt w:val="lowerLetter"/>
+      <w:lvlText w:val="%2."/>
+      <w:lvlJc w:val="left"/>
+      <w:pPr>
+        <w:ind w:left="1440" w:hanging="360"/>
+      </w:pPr>
+    </w:lvl>
+    <w:lvl w:ilvl="2" w:tplc="440A001B" w:tentative="1">
+      <w:start w:val="1"/>
+      <w:numFmt w:val="lowerRoman"/>
+      <w:lvlText w:val="%3."/>
+      <w:lvlJc w:val="right"/>
+      <w:pPr>
+        <w:ind w:left="2160" w:hanging="180"/>
+      </w:pPr>
+    </w:lvl>
+    <w:lvl w:ilvl="3" w:tplc="440A000F" w:tentative="1">
+      <w:start w:val="1"/>
+      <w:numFmt w:val="decimal"/>
+      <w:lvlText w:val="%4."/>
+      <w:lvlJc w:val="left"/>
+      <w:pPr>
+        <w:ind w:left="2880" w:hanging="360"/>
+      </w:pPr>
+    </w:lvl>
+    <w:lvl w:ilvl="4" w:tplc="440A0019" w:tentative="1">
+      <w:start w:val="1"/>
+      <w:numFmt w:val="lowerLetter"/>
+      <w:lvlText w:val="%5."/>
+      <w:lvlJc w:val="left"/>
+      <w:pPr>
+        <w:ind w:left="3600" w:hanging="360"/>
+      </w:pPr>
+    </w:lvl>
+    <w:lvl w:ilvl="5" w:tplc="440A001B" w:tentative="1">
+      <w:start w:val="1"/>
+      <w:numFmt w:val="lowerRoman"/>
+      <w:lvlText w:val="%6."/>
+      <w:lvlJc w:val="right"/>
+      <w:pPr>
+        <w:ind w:left="4320" w:hanging="180"/>
+      </w:pPr>
+    </w:lvl>
+    <w:lvl w:ilvl="6" w:tplc="440A000F" w:tentative="1">
+      <w:start w:val="1"/>
+      <w:numFmt w:val="decimal"/>
+      <w:lvlText w:val="%7."/>
+      <w:lvlJc w:val="left"/>
+      <w:pPr>
+        <w:ind w:left="5040" w:hanging="360"/>
+      </w:pPr>
+    </w:lvl>
+    <w:lvl w:ilvl="7" w:tplc="440A0019" w:tentative="1">
+      <w:start w:val="1"/>
+      <w:numFmt w:val="lowerLetter"/>
+      <w:lvlText w:val="%8."/>
+      <w:lvlJc w:val="left"/>
+      <w:pPr>
+        <w:ind w:left="5760" w:hanging="360"/>
+      </w:pPr>
+    </w:lvl>
+    <w:lvl w:ilvl="8" w:tplc="440A001B" w:tentative="1">
+      <w:start w:val="1"/>
+      <w:numFmt w:val="lowerRoman"/>
+      <w:lvlText w:val="%9."/>
+      <w:lvlJc w:val="right"/>
+      <w:pPr>
+        <w:ind w:left="6480" w:hanging="180"/>
+      </w:pPr>
+    </w:lvl>
+  </w:abstractNum>
+  <w:abstractNum w:abstractNumId="17" w15:restartNumberingAfterBreak="0">
     <w:nsid w:val="6DF3442F"/>
     <w:multiLevelType w:val="hybridMultilevel"/>
     <w:tmpl w:val="F30C9C4C"/>
@@ -3262,38 +6343,399 @@
       </w:pPr>
     </w:lvl>
   </w:abstractNum>
+  <w:abstractNum w:abstractNumId="18" w15:restartNumberingAfterBreak="0">
+    <w:nsid w:val="71477A62"/>
+    <w:multiLevelType w:val="hybridMultilevel"/>
+    <w:tmpl w:val="BB3ECDFE"/>
+    <w:lvl w:ilvl="0" w:tplc="440A000F">
+      <w:start w:val="1"/>
+      <w:numFmt w:val="decimal"/>
+      <w:lvlText w:val="%1."/>
+      <w:lvlJc w:val="left"/>
+      <w:pPr>
+        <w:ind w:left="720" w:hanging="360"/>
+      </w:pPr>
+      <w:rPr>
+        <w:rFonts w:hint="default"/>
+      </w:rPr>
+    </w:lvl>
+    <w:lvl w:ilvl="1" w:tplc="440A0019" w:tentative="1">
+      <w:start w:val="1"/>
+      <w:numFmt w:val="lowerLetter"/>
+      <w:lvlText w:val="%2."/>
+      <w:lvlJc w:val="left"/>
+      <w:pPr>
+        <w:ind w:left="1440" w:hanging="360"/>
+      </w:pPr>
+    </w:lvl>
+    <w:lvl w:ilvl="2" w:tplc="440A001B" w:tentative="1">
+      <w:start w:val="1"/>
+      <w:numFmt w:val="lowerRoman"/>
+      <w:lvlText w:val="%3."/>
+      <w:lvlJc w:val="right"/>
+      <w:pPr>
+        <w:ind w:left="2160" w:hanging="180"/>
+      </w:pPr>
+    </w:lvl>
+    <w:lvl w:ilvl="3" w:tplc="440A000F" w:tentative="1">
+      <w:start w:val="1"/>
+      <w:numFmt w:val="decimal"/>
+      <w:lvlText w:val="%4."/>
+      <w:lvlJc w:val="left"/>
+      <w:pPr>
+        <w:ind w:left="2880" w:hanging="360"/>
+      </w:pPr>
+    </w:lvl>
+    <w:lvl w:ilvl="4" w:tplc="440A0019" w:tentative="1">
+      <w:start w:val="1"/>
+      <w:numFmt w:val="lowerLetter"/>
+      <w:lvlText w:val="%5."/>
+      <w:lvlJc w:val="left"/>
+      <w:pPr>
+        <w:ind w:left="3600" w:hanging="360"/>
+      </w:pPr>
+    </w:lvl>
+    <w:lvl w:ilvl="5" w:tplc="440A001B" w:tentative="1">
+      <w:start w:val="1"/>
+      <w:numFmt w:val="lowerRoman"/>
+      <w:lvlText w:val="%6."/>
+      <w:lvlJc w:val="right"/>
+      <w:pPr>
+        <w:ind w:left="4320" w:hanging="180"/>
+      </w:pPr>
+    </w:lvl>
+    <w:lvl w:ilvl="6" w:tplc="440A000F" w:tentative="1">
+      <w:start w:val="1"/>
+      <w:numFmt w:val="decimal"/>
+      <w:lvlText w:val="%7."/>
+      <w:lvlJc w:val="left"/>
+      <w:pPr>
+        <w:ind w:left="5040" w:hanging="360"/>
+      </w:pPr>
+    </w:lvl>
+    <w:lvl w:ilvl="7" w:tplc="440A0019" w:tentative="1">
+      <w:start w:val="1"/>
+      <w:numFmt w:val="lowerLetter"/>
+      <w:lvlText w:val="%8."/>
+      <w:lvlJc w:val="left"/>
+      <w:pPr>
+        <w:ind w:left="5760" w:hanging="360"/>
+      </w:pPr>
+    </w:lvl>
+    <w:lvl w:ilvl="8" w:tplc="440A001B" w:tentative="1">
+      <w:start w:val="1"/>
+      <w:numFmt w:val="lowerRoman"/>
+      <w:lvlText w:val="%9."/>
+      <w:lvlJc w:val="right"/>
+      <w:pPr>
+        <w:ind w:left="6480" w:hanging="180"/>
+      </w:pPr>
+    </w:lvl>
+  </w:abstractNum>
+  <w:abstractNum w:abstractNumId="19" w15:restartNumberingAfterBreak="0">
+    <w:nsid w:val="723944BD"/>
+    <w:multiLevelType w:val="multilevel"/>
+    <w:tmpl w:val="A08ED086"/>
+    <w:lvl w:ilvl="0">
+      <w:start w:val="1"/>
+      <w:numFmt w:val="decimal"/>
+      <w:lvlText w:val="%1."/>
+      <w:lvlJc w:val="left"/>
+      <w:pPr>
+        <w:ind w:left="720" w:hanging="360"/>
+      </w:pPr>
+      <w:rPr>
+        <w:rFonts w:hint="default"/>
+      </w:rPr>
+    </w:lvl>
+    <w:lvl w:ilvl="1">
+      <w:start w:val="1"/>
+      <w:numFmt w:val="decimal"/>
+      <w:isLgl/>
+      <w:lvlText w:val="%1.%2."/>
+      <w:lvlJc w:val="left"/>
+      <w:pPr>
+        <w:ind w:left="720" w:hanging="360"/>
+      </w:pPr>
+      <w:rPr>
+        <w:rFonts w:hint="default"/>
+      </w:rPr>
+    </w:lvl>
+    <w:lvl w:ilvl="2">
+      <w:start w:val="1"/>
+      <w:numFmt w:val="lowerLetter"/>
+      <w:isLgl/>
+      <w:lvlText w:val="%1.%2.%3."/>
+      <w:lvlJc w:val="left"/>
+      <w:pPr>
+        <w:ind w:left="1080" w:hanging="720"/>
+      </w:pPr>
+      <w:rPr>
+        <w:rFonts w:hint="default"/>
+      </w:rPr>
+    </w:lvl>
+    <w:lvl w:ilvl="3">
+      <w:start w:val="1"/>
+      <w:numFmt w:val="decimal"/>
+      <w:isLgl/>
+      <w:lvlText w:val="%1.%2.%3.%4."/>
+      <w:lvlJc w:val="left"/>
+      <w:pPr>
+        <w:ind w:left="1080" w:hanging="720"/>
+      </w:pPr>
+      <w:rPr>
+        <w:rFonts w:hint="default"/>
+      </w:rPr>
+    </w:lvl>
+    <w:lvl w:ilvl="4">
+      <w:start w:val="1"/>
+      <w:numFmt w:val="decimal"/>
+      <w:isLgl/>
+      <w:lvlText w:val="%1.%2.%3.%4.%5."/>
+      <w:lvlJc w:val="left"/>
+      <w:pPr>
+        <w:ind w:left="1440" w:hanging="1080"/>
+      </w:pPr>
+      <w:rPr>
+        <w:rFonts w:hint="default"/>
+      </w:rPr>
+    </w:lvl>
+    <w:lvl w:ilvl="5">
+      <w:start w:val="1"/>
+      <w:numFmt w:val="decimal"/>
+      <w:isLgl/>
+      <w:lvlText w:val="%1.%2.%3.%4.%5.%6."/>
+      <w:lvlJc w:val="left"/>
+      <w:pPr>
+        <w:ind w:left="1440" w:hanging="1080"/>
+      </w:pPr>
+      <w:rPr>
+        <w:rFonts w:hint="default"/>
+      </w:rPr>
+    </w:lvl>
+    <w:lvl w:ilvl="6">
+      <w:start w:val="1"/>
+      <w:numFmt w:val="decimal"/>
+      <w:isLgl/>
+      <w:lvlText w:val="%1.%2.%3.%4.%5.%6.%7."/>
+      <w:lvlJc w:val="left"/>
+      <w:pPr>
+        <w:ind w:left="1800" w:hanging="1440"/>
+      </w:pPr>
+      <w:rPr>
+        <w:rFonts w:hint="default"/>
+      </w:rPr>
+    </w:lvl>
+    <w:lvl w:ilvl="7">
+      <w:start w:val="1"/>
+      <w:numFmt w:val="decimal"/>
+      <w:isLgl/>
+      <w:lvlText w:val="%1.%2.%3.%4.%5.%6.%7.%8."/>
+      <w:lvlJc w:val="left"/>
+      <w:pPr>
+        <w:ind w:left="1800" w:hanging="1440"/>
+      </w:pPr>
+      <w:rPr>
+        <w:rFonts w:hint="default"/>
+      </w:rPr>
+    </w:lvl>
+    <w:lvl w:ilvl="8">
+      <w:start w:val="1"/>
+      <w:numFmt w:val="decimal"/>
+      <w:isLgl/>
+      <w:lvlText w:val="%1.%2.%3.%4.%5.%6.%7.%8.%9."/>
+      <w:lvlJc w:val="left"/>
+      <w:pPr>
+        <w:ind w:left="2160" w:hanging="1800"/>
+      </w:pPr>
+      <w:rPr>
+        <w:rFonts w:hint="default"/>
+      </w:rPr>
+    </w:lvl>
+  </w:abstractNum>
+  <w:abstractNum w:abstractNumId="20" w15:restartNumberingAfterBreak="0">
+    <w:nsid w:val="7F9713BF"/>
+    <w:multiLevelType w:val="multilevel"/>
+    <w:tmpl w:val="A08ED086"/>
+    <w:lvl w:ilvl="0">
+      <w:start w:val="1"/>
+      <w:numFmt w:val="decimal"/>
+      <w:lvlText w:val="%1."/>
+      <w:lvlJc w:val="left"/>
+      <w:pPr>
+        <w:ind w:left="720" w:hanging="360"/>
+      </w:pPr>
+      <w:rPr>
+        <w:rFonts w:hint="default"/>
+      </w:rPr>
+    </w:lvl>
+    <w:lvl w:ilvl="1">
+      <w:start w:val="1"/>
+      <w:numFmt w:val="decimal"/>
+      <w:isLgl/>
+      <w:lvlText w:val="%1.%2."/>
+      <w:lvlJc w:val="left"/>
+      <w:pPr>
+        <w:ind w:left="720" w:hanging="360"/>
+      </w:pPr>
+      <w:rPr>
+        <w:rFonts w:hint="default"/>
+      </w:rPr>
+    </w:lvl>
+    <w:lvl w:ilvl="2">
+      <w:start w:val="1"/>
+      <w:numFmt w:val="lowerLetter"/>
+      <w:isLgl/>
+      <w:lvlText w:val="%1.%2.%3."/>
+      <w:lvlJc w:val="left"/>
+      <w:pPr>
+        <w:ind w:left="1080" w:hanging="720"/>
+      </w:pPr>
+      <w:rPr>
+        <w:rFonts w:hint="default"/>
+      </w:rPr>
+    </w:lvl>
+    <w:lvl w:ilvl="3">
+      <w:start w:val="1"/>
+      <w:numFmt w:val="decimal"/>
+      <w:isLgl/>
+      <w:lvlText w:val="%1.%2.%3.%4."/>
+      <w:lvlJc w:val="left"/>
+      <w:pPr>
+        <w:ind w:left="1080" w:hanging="720"/>
+      </w:pPr>
+      <w:rPr>
+        <w:rFonts w:hint="default"/>
+      </w:rPr>
+    </w:lvl>
+    <w:lvl w:ilvl="4">
+      <w:start w:val="1"/>
+      <w:numFmt w:val="decimal"/>
+      <w:isLgl/>
+      <w:lvlText w:val="%1.%2.%3.%4.%5."/>
+      <w:lvlJc w:val="left"/>
+      <w:pPr>
+        <w:ind w:left="1440" w:hanging="1080"/>
+      </w:pPr>
+      <w:rPr>
+        <w:rFonts w:hint="default"/>
+      </w:rPr>
+    </w:lvl>
+    <w:lvl w:ilvl="5">
+      <w:start w:val="1"/>
+      <w:numFmt w:val="decimal"/>
+      <w:isLgl/>
+      <w:lvlText w:val="%1.%2.%3.%4.%5.%6."/>
+      <w:lvlJc w:val="left"/>
+      <w:pPr>
+        <w:ind w:left="1440" w:hanging="1080"/>
+      </w:pPr>
+      <w:rPr>
+        <w:rFonts w:hint="default"/>
+      </w:rPr>
+    </w:lvl>
+    <w:lvl w:ilvl="6">
+      <w:start w:val="1"/>
+      <w:numFmt w:val="decimal"/>
+      <w:isLgl/>
+      <w:lvlText w:val="%1.%2.%3.%4.%5.%6.%7."/>
+      <w:lvlJc w:val="left"/>
+      <w:pPr>
+        <w:ind w:left="1800" w:hanging="1440"/>
+      </w:pPr>
+      <w:rPr>
+        <w:rFonts w:hint="default"/>
+      </w:rPr>
+    </w:lvl>
+    <w:lvl w:ilvl="7">
+      <w:start w:val="1"/>
+      <w:numFmt w:val="decimal"/>
+      <w:isLgl/>
+      <w:lvlText w:val="%1.%2.%3.%4.%5.%6.%7.%8."/>
+      <w:lvlJc w:val="left"/>
+      <w:pPr>
+        <w:ind w:left="1800" w:hanging="1440"/>
+      </w:pPr>
+      <w:rPr>
+        <w:rFonts w:hint="default"/>
+      </w:rPr>
+    </w:lvl>
+    <w:lvl w:ilvl="8">
+      <w:start w:val="1"/>
+      <w:numFmt w:val="decimal"/>
+      <w:isLgl/>
+      <w:lvlText w:val="%1.%2.%3.%4.%5.%6.%7.%8.%9."/>
+      <w:lvlJc w:val="left"/>
+      <w:pPr>
+        <w:ind w:left="2160" w:hanging="1800"/>
+      </w:pPr>
+      <w:rPr>
+        <w:rFonts w:hint="default"/>
+      </w:rPr>
+    </w:lvl>
+  </w:abstractNum>
   <w:num w:numId="1">
+    <w:abstractNumId w:val="10"/>
+  </w:num>
+  <w:num w:numId="2">
+    <w:abstractNumId w:val="14"/>
+  </w:num>
+  <w:num w:numId="3">
     <w:abstractNumId w:val="7"/>
   </w:num>
-  <w:num w:numId="2">
+  <w:num w:numId="4">
+    <w:abstractNumId w:val="2"/>
+  </w:num>
+  <w:num w:numId="5">
+    <w:abstractNumId w:val="3"/>
+  </w:num>
+  <w:num w:numId="6">
+    <w:abstractNumId w:val="4"/>
+  </w:num>
+  <w:num w:numId="7">
+    <w:abstractNumId w:val="17"/>
+  </w:num>
+  <w:num w:numId="8">
     <w:abstractNumId w:val="9"/>
   </w:num>
-  <w:num w:numId="3">
-    <w:abstractNumId w:val="4"/>
+  <w:num w:numId="9">
+    <w:abstractNumId w:val="11"/>
   </w:num>
-  <w:num w:numId="4">
+  <w:num w:numId="10">
+    <w:abstractNumId w:val="6"/>
+  </w:num>
+  <w:num w:numId="11">
+    <w:abstractNumId w:val="8"/>
+  </w:num>
+  <w:num w:numId="12">
+    <w:abstractNumId w:val="19"/>
+  </w:num>
+  <w:num w:numId="13">
+    <w:abstractNumId w:val="20"/>
+  </w:num>
+  <w:num w:numId="14">
     <w:abstractNumId w:val="0"/>
   </w:num>
-  <w:num w:numId="5">
+  <w:num w:numId="15">
+    <w:abstractNumId w:val="5"/>
+  </w:num>
+  <w:num w:numId="16">
+    <w:abstractNumId w:val="18"/>
+  </w:num>
+  <w:num w:numId="17">
+    <w:abstractNumId w:val="12"/>
+  </w:num>
+  <w:num w:numId="18">
+    <w:abstractNumId w:val="16"/>
+  </w:num>
+  <w:num w:numId="19">
     <w:abstractNumId w:val="1"/>
   </w:num>
-  <w:num w:numId="6">
-    <w:abstractNumId w:val="2"/>
+  <w:num w:numId="20">
+    <w:abstractNumId w:val="15"/>
   </w:num>
-  <w:num w:numId="7">
-    <w:abstractNumId w:val="10"/>
-  </w:num>
-  <w:num w:numId="8">
-    <w:abstractNumId w:val="6"/>
-  </w:num>
-  <w:num w:numId="9">
-    <w:abstractNumId w:val="8"/>
-  </w:num>
-  <w:num w:numId="10">
-    <w:abstractNumId w:val="3"/>
-  </w:num>
-  <w:num w:numId="11">
-    <w:abstractNumId w:val="5"/>
+  <w:num w:numId="21">
+    <w:abstractNumId w:val="13"/>
   </w:num>
 </w:numbering>
 </file>

</xml_diff>